<commit_message>
Added Analysis and discussion part in Implemetation in project plan
</commit_message>
<xml_diff>
--- a/documentation/F-33_SER517 Project Plan, Spring 2024.docx
+++ b/documentation/F-33_SER517 Project Plan, Spring 2024.docx
@@ -1757,7 +1757,15 @@
         <w:t>Statement of work:</w:t>
       </w:r>
       <w:r>
-        <w:t xml:space="preserve"> Our topic for the capstone project is “ Detecting intrusion in softwarized 5G networks using machine learning”. Our sponsor, Dr. Abdallah Moubayed, assigned our team a research paper, “5D-NIDD: A comprehensive network Intrusion detection dataset generated over 5G Wireless network”, which provides a detailed exposition of the creation, characteristics, and analysis of a novel dataset, 5G-NIDD, developed for network intrusion detection research in 5G environments. The dataset is distinguished by its generation from a real, operational 5G test network, offering a unique and realistic benchmark for evaluating AI/ML-based security solutions. This dataset addresses the scarcity of comprehensive, current, and realistic datasets for network security research, especially in the context of the emerging 5G networks, characterized by their complexity, scale, and diverse service offerings.</w:t>
+        <w:t xml:space="preserve"> Our topic for the capstone project is “ Detecting intrusion in </w:t>
+      </w:r>
+      <w:proofErr w:type="spellStart"/>
+      <w:r>
+        <w:t>softwarized</w:t>
+      </w:r>
+      <w:proofErr w:type="spellEnd"/>
+      <w:r>
+        <w:t xml:space="preserve"> 5G networks using machine learning”. Our sponsor, Dr. Abdallah Moubayed, assigned our team a research paper, “5D-NIDD: A comprehensive network Intrusion detection dataset generated over 5G Wireless network”, which provides a detailed exposition of the creation, characteristics, and analysis of a novel dataset, 5G-NIDD, developed for network intrusion detection research in 5G environments. The dataset is distinguished by its generation from a real, operational 5G test network, offering a unique and realistic benchmark for evaluating AI/ML-based security solutions. This dataset addresses the scarcity of comprehensive, current, and realistic datasets for network security research, especially in the context of the emerging 5G networks, characterized by their complexity, scale, and diverse service offerings.</w:t>
       </w:r>
     </w:p>
     <w:p>
@@ -1832,7 +1840,23 @@
         <w:t>Technical Platform:</w:t>
       </w:r>
       <w:r>
-        <w:t xml:space="preserve"> As our work is primarily based on a dataset, 5G-NIDD, which is generated from a real 5G test network located in Oulu, Finland, which is part of the 5G Test Network Finland (5GTN). This network provides a realistic environment for generating network traffic, both benign and malicious, under controlled conditions. The dataset includes network flows derived from various attack scenarios, such as Distributed Denial of Service (DDoS) attacks, ICMP floods, UDP floods, and HTTP floods, among others, alongside normal traffic. Tools and technologies include Argus for flow data generation, Tracewrangler for data processing, and various attack simulation tools like hping3 and GoldenEye. As per our requirement, we only have to utilize the generated dataset and feed it to the machine learning models after processing it.</w:t>
+        <w:t xml:space="preserve"> As our work is primarily based on a dataset, 5G-NIDD, which is generated from a real 5G test network located in Oulu, Finland, which is part of the 5G Test Network Finland (5GTN). This network provides a realistic environment for generating network traffic, both benign and malicious, under controlled conditions. The dataset includes network flows derived from various attack scenarios, such as Distributed Denial of Service (DDoS) attacks, ICMP floods, UDP floods, and HTTP floods, among others, alongside normal traffic. Tools and technologies include Argus for flow data generation, </w:t>
+      </w:r>
+      <w:proofErr w:type="spellStart"/>
+      <w:r>
+        <w:t>Tracewrangler</w:t>
+      </w:r>
+      <w:proofErr w:type="spellEnd"/>
+      <w:r>
+        <w:t xml:space="preserve"> for data processing, and various attack simulation tools like hping3 and </w:t>
+      </w:r>
+      <w:proofErr w:type="spellStart"/>
+      <w:r>
+        <w:t>GoldenEye</w:t>
+      </w:r>
+      <w:proofErr w:type="spellEnd"/>
+      <w:r>
+        <w:t>. As per our requirement, we only have to utilize the generated dataset and feed it to the machine learning models after processing it.</w:t>
       </w:r>
     </w:p>
     <w:p>
@@ -3110,9 +3134,11 @@
               <w:ind w:left="0" w:right="0"/>
               <w:jc w:val="center"/>
             </w:pPr>
+            <w:proofErr w:type="spellStart"/>
             <w:r>
               <w:t>CatBoost</w:t>
             </w:r>
+            <w:proofErr w:type="spellEnd"/>
           </w:p>
         </w:tc>
         <w:tc>
@@ -3378,9 +3404,11 @@
               <w:ind w:left="0" w:right="0"/>
               <w:jc w:val="center"/>
             </w:pPr>
+            <w:proofErr w:type="spellStart"/>
             <w:r>
               <w:t>ReLU</w:t>
             </w:r>
+            <w:proofErr w:type="spellEnd"/>
           </w:p>
         </w:tc>
         <w:tc>
@@ -3426,9 +3454,11 @@
               <w:ind w:left="0" w:right="0"/>
               <w:jc w:val="center"/>
             </w:pPr>
+            <w:proofErr w:type="spellStart"/>
             <w:r>
               <w:t>XgBoost</w:t>
             </w:r>
+            <w:proofErr w:type="spellEnd"/>
           </w:p>
         </w:tc>
         <w:tc>
@@ -8883,7 +8913,23 @@
           <w:rFonts w:eastAsia="Times New Roman"/>
           <w:color w:val="000000"/>
         </w:rPr>
-        <w:t> Task #64: Apply classifiers other than CATBoost to the GAN-based models.</w:t>
+        <w:t xml:space="preserve"> Task #64: Apply classifiers other than </w:t>
+      </w:r>
+      <w:proofErr w:type="spellStart"/>
+      <w:r>
+        <w:rPr>
+          <w:rFonts w:eastAsia="Times New Roman"/>
+          <w:color w:val="000000"/>
+        </w:rPr>
+        <w:t>CATBoost</w:t>
+      </w:r>
+      <w:proofErr w:type="spellEnd"/>
+      <w:r>
+        <w:rPr>
+          <w:rFonts w:eastAsia="Times New Roman"/>
+          <w:color w:val="000000"/>
+        </w:rPr>
+        <w:t xml:space="preserve"> to the GAN-based models.</w:t>
       </w:r>
     </w:p>
     <w:p>
@@ -9350,6 +9396,2456 @@
         <w:t>Expected Time: Ongoing throughout the sprint.</w:t>
       </w:r>
     </w:p>
+    <w:p>
+      <w:pPr>
+        <w:spacing w:before="240" w:after="240"/>
+        <w:ind w:left="0" w:right="0"/>
+        <w:rPr>
+          <w:rFonts w:ascii="Times New Roman" w:eastAsia="Times New Roman" w:hAnsi="Times New Roman" w:cs="Times New Roman"/>
+          <w:sz w:val="24"/>
+          <w:szCs w:val="24"/>
+        </w:rPr>
+      </w:pPr>
+      <w:r>
+        <w:rPr>
+          <w:rFonts w:eastAsia="Times New Roman"/>
+          <w:b/>
+          <w:bCs/>
+          <w:color w:val="000000"/>
+          <w:sz w:val="24"/>
+          <w:szCs w:val="24"/>
+        </w:rPr>
+        <w:t>Analysis and Discussion:</w:t>
+      </w:r>
+    </w:p>
+    <w:p>
+      <w:pPr>
+        <w:spacing w:before="240" w:after="240"/>
+        <w:ind w:left="0" w:right="0"/>
+        <w:jc w:val="both"/>
+        <w:rPr>
+          <w:rFonts w:ascii="Times New Roman" w:eastAsia="Times New Roman" w:hAnsi="Times New Roman" w:cs="Times New Roman"/>
+          <w:sz w:val="24"/>
+          <w:szCs w:val="24"/>
+        </w:rPr>
+      </w:pPr>
+      <w:r>
+        <w:rPr>
+          <w:rFonts w:eastAsia="Times New Roman"/>
+          <w:color w:val="000000"/>
+        </w:rPr>
+        <w:t>We delve into implementing and analyzing machine learning models applied to our processed data. We discuss the performance and characteristics of each model, shedding light on their strengths and limitations.</w:t>
+      </w:r>
+    </w:p>
+    <w:p>
+      <w:pPr>
+        <w:spacing w:before="240" w:after="240"/>
+        <w:ind w:left="0" w:right="0"/>
+        <w:jc w:val="both"/>
+        <w:rPr>
+          <w:rFonts w:ascii="Times New Roman" w:eastAsia="Times New Roman" w:hAnsi="Times New Roman" w:cs="Times New Roman"/>
+          <w:sz w:val="24"/>
+          <w:szCs w:val="24"/>
+        </w:rPr>
+      </w:pPr>
+      <w:r>
+        <w:rPr>
+          <w:rFonts w:eastAsia="Times New Roman"/>
+          <w:b/>
+          <w:bCs/>
+          <w:color w:val="000000"/>
+        </w:rPr>
+        <w:t>A. Boosting Algorithms:</w:t>
+      </w:r>
+    </w:p>
+    <w:p>
+      <w:pPr>
+        <w:numPr>
+          <w:ilvl w:val="0"/>
+          <w:numId w:val="32"/>
+        </w:numPr>
+        <w:spacing w:after="0"/>
+        <w:ind w:right="0"/>
+        <w:jc w:val="both"/>
+        <w:textAlignment w:val="baseline"/>
+        <w:rPr>
+          <w:rFonts w:eastAsia="Times New Roman"/>
+          <w:b/>
+          <w:bCs/>
+          <w:color w:val="000000"/>
+        </w:rPr>
+      </w:pPr>
+      <w:proofErr w:type="spellStart"/>
+      <w:r>
+        <w:rPr>
+          <w:rFonts w:eastAsia="Times New Roman"/>
+          <w:b/>
+          <w:bCs/>
+          <w:color w:val="000000"/>
+        </w:rPr>
+        <w:t>XGBoost</w:t>
+      </w:r>
+      <w:proofErr w:type="spellEnd"/>
+      <w:r>
+        <w:rPr>
+          <w:rFonts w:eastAsia="Times New Roman"/>
+          <w:b/>
+          <w:bCs/>
+          <w:color w:val="000000"/>
+        </w:rPr>
+        <w:t>:</w:t>
+      </w:r>
+    </w:p>
+    <w:p>
+      <w:pPr>
+        <w:spacing w:after="0"/>
+        <w:ind w:left="720" w:right="0"/>
+        <w:jc w:val="both"/>
+        <w:rPr>
+          <w:rFonts w:ascii="Times New Roman" w:eastAsia="Times New Roman" w:hAnsi="Times New Roman" w:cs="Times New Roman"/>
+          <w:sz w:val="24"/>
+          <w:szCs w:val="24"/>
+        </w:rPr>
+      </w:pPr>
+      <w:proofErr w:type="spellStart"/>
+      <w:r>
+        <w:rPr>
+          <w:rFonts w:eastAsia="Times New Roman"/>
+          <w:color w:val="000000"/>
+        </w:rPr>
+        <w:t>XGBoost</w:t>
+      </w:r>
+      <w:proofErr w:type="spellEnd"/>
+      <w:r>
+        <w:rPr>
+          <w:rFonts w:eastAsia="Times New Roman"/>
+          <w:color w:val="000000"/>
+        </w:rPr>
+        <w:t xml:space="preserve">, or </w:t>
+      </w:r>
+      <w:proofErr w:type="spellStart"/>
+      <w:r>
+        <w:rPr>
+          <w:rFonts w:eastAsia="Times New Roman"/>
+          <w:color w:val="000000"/>
+        </w:rPr>
+        <w:t>eXtreme</w:t>
+      </w:r>
+      <w:proofErr w:type="spellEnd"/>
+      <w:r>
+        <w:rPr>
+          <w:rFonts w:eastAsia="Times New Roman"/>
+          <w:color w:val="000000"/>
+        </w:rPr>
+        <w:t xml:space="preserve"> Gradient Boosting, is a robust and versatile algorithm widely used in machine learning and data science applications. Despite its slightly slower training time than a competitor, </w:t>
+      </w:r>
+      <w:proofErr w:type="spellStart"/>
+      <w:r>
+        <w:rPr>
+          <w:rFonts w:eastAsia="Times New Roman"/>
+          <w:color w:val="000000"/>
+        </w:rPr>
+        <w:t>XGBoost</w:t>
+      </w:r>
+      <w:proofErr w:type="spellEnd"/>
+      <w:r>
+        <w:rPr>
+          <w:rFonts w:eastAsia="Times New Roman"/>
+          <w:color w:val="000000"/>
+        </w:rPr>
+        <w:t xml:space="preserve"> exhibited superior accuracy and robustness. However, concerns regarding potential overfitting were noted.</w:t>
+      </w:r>
+    </w:p>
+    <w:p>
+      <w:pPr>
+        <w:numPr>
+          <w:ilvl w:val="0"/>
+          <w:numId w:val="33"/>
+        </w:numPr>
+        <w:spacing w:after="0"/>
+        <w:ind w:right="0"/>
+        <w:textAlignment w:val="baseline"/>
+        <w:rPr>
+          <w:rFonts w:eastAsia="Times New Roman"/>
+          <w:b/>
+          <w:bCs/>
+          <w:color w:val="000000"/>
+        </w:rPr>
+      </w:pPr>
+      <w:proofErr w:type="spellStart"/>
+      <w:r>
+        <w:rPr>
+          <w:rFonts w:eastAsia="Times New Roman"/>
+          <w:b/>
+          <w:bCs/>
+          <w:color w:val="000000"/>
+        </w:rPr>
+        <w:t>CatBoost</w:t>
+      </w:r>
+      <w:proofErr w:type="spellEnd"/>
+      <w:r>
+        <w:rPr>
+          <w:rFonts w:eastAsia="Times New Roman"/>
+          <w:b/>
+          <w:bCs/>
+          <w:color w:val="000000"/>
+        </w:rPr>
+        <w:t>:</w:t>
+      </w:r>
+    </w:p>
+    <w:p>
+      <w:pPr>
+        <w:spacing w:after="0"/>
+        <w:ind w:left="720" w:right="0"/>
+        <w:jc w:val="both"/>
+        <w:rPr>
+          <w:rFonts w:ascii="Times New Roman" w:eastAsia="Times New Roman" w:hAnsi="Times New Roman" w:cs="Times New Roman"/>
+          <w:sz w:val="24"/>
+          <w:szCs w:val="24"/>
+        </w:rPr>
+      </w:pPr>
+      <w:proofErr w:type="spellStart"/>
+      <w:r>
+        <w:rPr>
+          <w:rFonts w:eastAsia="Times New Roman"/>
+          <w:color w:val="000000"/>
+        </w:rPr>
+        <w:t>CatBoost</w:t>
+      </w:r>
+      <w:proofErr w:type="spellEnd"/>
+      <w:r>
+        <w:rPr>
+          <w:rFonts w:eastAsia="Times New Roman"/>
+          <w:color w:val="000000"/>
+        </w:rPr>
+        <w:t xml:space="preserve">, known for its seamless handling of categorical variables and GPU acceleration support, performed comparably to </w:t>
+      </w:r>
+      <w:proofErr w:type="spellStart"/>
+      <w:r>
+        <w:rPr>
+          <w:rFonts w:eastAsia="Times New Roman"/>
+          <w:color w:val="000000"/>
+        </w:rPr>
+        <w:t>XGBoost</w:t>
+      </w:r>
+      <w:proofErr w:type="spellEnd"/>
+      <w:r>
+        <w:rPr>
+          <w:rFonts w:eastAsia="Times New Roman"/>
+          <w:color w:val="000000"/>
+        </w:rPr>
+        <w:t xml:space="preserve"> in terms of accuracy. Its ability to handle categorical features without preprocessing makes it well-suited for our classification task.</w:t>
+      </w:r>
+    </w:p>
+    <w:p>
+      <w:pPr>
+        <w:numPr>
+          <w:ilvl w:val="0"/>
+          <w:numId w:val="34"/>
+        </w:numPr>
+        <w:spacing w:after="0"/>
+        <w:ind w:right="0"/>
+        <w:textAlignment w:val="baseline"/>
+        <w:rPr>
+          <w:rFonts w:eastAsia="Times New Roman"/>
+          <w:b/>
+          <w:bCs/>
+          <w:color w:val="000000"/>
+        </w:rPr>
+      </w:pPr>
+      <w:r>
+        <w:rPr>
+          <w:rFonts w:eastAsia="Times New Roman"/>
+          <w:b/>
+          <w:bCs/>
+          <w:color w:val="000000"/>
+        </w:rPr>
+        <w:t> </w:t>
+      </w:r>
+      <w:proofErr w:type="spellStart"/>
+      <w:r>
+        <w:rPr>
+          <w:rFonts w:eastAsia="Times New Roman"/>
+          <w:b/>
+          <w:bCs/>
+          <w:color w:val="000000"/>
+        </w:rPr>
+        <w:t>ADABoost</w:t>
+      </w:r>
+      <w:proofErr w:type="spellEnd"/>
+      <w:r>
+        <w:rPr>
+          <w:rFonts w:eastAsia="Times New Roman"/>
+          <w:b/>
+          <w:bCs/>
+          <w:color w:val="000000"/>
+        </w:rPr>
+        <w:t>:</w:t>
+      </w:r>
+    </w:p>
+    <w:p>
+      <w:pPr>
+        <w:spacing w:after="0"/>
+        <w:ind w:left="720" w:right="0"/>
+        <w:jc w:val="both"/>
+        <w:rPr>
+          <w:rFonts w:ascii="Times New Roman" w:eastAsia="Times New Roman" w:hAnsi="Times New Roman" w:cs="Times New Roman"/>
+          <w:sz w:val="24"/>
+          <w:szCs w:val="24"/>
+        </w:rPr>
+      </w:pPr>
+      <w:proofErr w:type="spellStart"/>
+      <w:r>
+        <w:rPr>
+          <w:rFonts w:eastAsia="Times New Roman"/>
+          <w:color w:val="000000"/>
+        </w:rPr>
+        <w:t>ADABoost</w:t>
+      </w:r>
+      <w:proofErr w:type="spellEnd"/>
+      <w:r>
+        <w:rPr>
+          <w:rFonts w:eastAsia="Times New Roman"/>
+          <w:color w:val="000000"/>
+        </w:rPr>
+        <w:t>, implemented for multi-class classification, demonstrated its effectiveness after preprocessing steps. Its ability to handle categorical variables using one-hot encoding and performance metrics such as precision, recall, and F1-score were evaluated.</w:t>
+      </w:r>
+    </w:p>
+    <w:p>
+      <w:pPr>
+        <w:spacing w:before="240" w:after="240"/>
+        <w:ind w:left="0" w:right="0"/>
+        <w:rPr>
+          <w:rFonts w:ascii="Times New Roman" w:eastAsia="Times New Roman" w:hAnsi="Times New Roman" w:cs="Times New Roman"/>
+          <w:sz w:val="24"/>
+          <w:szCs w:val="24"/>
+        </w:rPr>
+      </w:pPr>
+      <w:r>
+        <w:rPr>
+          <w:rFonts w:eastAsia="Times New Roman"/>
+          <w:color w:val="000000"/>
+        </w:rPr>
+        <w:t>B</w:t>
+      </w:r>
+      <w:r>
+        <w:rPr>
+          <w:rFonts w:eastAsia="Times New Roman"/>
+          <w:b/>
+          <w:bCs/>
+          <w:color w:val="000000"/>
+        </w:rPr>
+        <w:t>. Artificial Neural Network (ANN):</w:t>
+      </w:r>
+    </w:p>
+    <w:p>
+      <w:pPr>
+        <w:numPr>
+          <w:ilvl w:val="0"/>
+          <w:numId w:val="35"/>
+        </w:numPr>
+        <w:spacing w:after="0"/>
+        <w:ind w:right="0"/>
+        <w:textAlignment w:val="baseline"/>
+        <w:rPr>
+          <w:rFonts w:eastAsia="Times New Roman"/>
+          <w:b/>
+          <w:bCs/>
+          <w:color w:val="000000"/>
+        </w:rPr>
+      </w:pPr>
+      <w:r>
+        <w:rPr>
+          <w:rFonts w:eastAsia="Times New Roman"/>
+          <w:b/>
+          <w:bCs/>
+          <w:color w:val="000000"/>
+        </w:rPr>
+        <w:t>Fully Connected ANN:</w:t>
+      </w:r>
+    </w:p>
+    <w:p>
+      <w:pPr>
+        <w:spacing w:after="0"/>
+        <w:ind w:left="720" w:right="0"/>
+        <w:jc w:val="both"/>
+        <w:rPr>
+          <w:rFonts w:ascii="Times New Roman" w:eastAsia="Times New Roman" w:hAnsi="Times New Roman" w:cs="Times New Roman"/>
+          <w:sz w:val="24"/>
+          <w:szCs w:val="24"/>
+        </w:rPr>
+      </w:pPr>
+      <w:r>
+        <w:rPr>
+          <w:rFonts w:eastAsia="Times New Roman"/>
+          <w:color w:val="000000"/>
+        </w:rPr>
+        <w:t xml:space="preserve">A fully connected artificial neural network architecture with multiple hidden layers and </w:t>
+      </w:r>
+      <w:proofErr w:type="spellStart"/>
+      <w:r>
+        <w:rPr>
+          <w:rFonts w:eastAsia="Times New Roman"/>
+          <w:color w:val="000000"/>
+        </w:rPr>
+        <w:t>ReLU</w:t>
+      </w:r>
+      <w:proofErr w:type="spellEnd"/>
+      <w:r>
+        <w:rPr>
+          <w:rFonts w:eastAsia="Times New Roman"/>
+          <w:color w:val="000000"/>
+        </w:rPr>
+        <w:t xml:space="preserve"> activation functions was designed. The Adam optimizer was chosen for efficient training, although further research is needed to fine-tune hyperparameters and prevent overfitting.</w:t>
+      </w:r>
+    </w:p>
+    <w:p>
+      <w:pPr>
+        <w:numPr>
+          <w:ilvl w:val="0"/>
+          <w:numId w:val="36"/>
+        </w:numPr>
+        <w:spacing w:after="0"/>
+        <w:ind w:right="0"/>
+        <w:textAlignment w:val="baseline"/>
+        <w:rPr>
+          <w:rFonts w:eastAsia="Times New Roman"/>
+          <w:b/>
+          <w:bCs/>
+          <w:color w:val="000000"/>
+        </w:rPr>
+      </w:pPr>
+      <w:r>
+        <w:rPr>
+          <w:rFonts w:eastAsia="Times New Roman"/>
+          <w:b/>
+          <w:bCs/>
+          <w:color w:val="000000"/>
+        </w:rPr>
+        <w:t xml:space="preserve">TensorFlow and </w:t>
+      </w:r>
+      <w:proofErr w:type="spellStart"/>
+      <w:r>
+        <w:rPr>
+          <w:rFonts w:eastAsia="Times New Roman"/>
+          <w:b/>
+          <w:bCs/>
+          <w:color w:val="000000"/>
+        </w:rPr>
+        <w:t>Keras</w:t>
+      </w:r>
+      <w:proofErr w:type="spellEnd"/>
+      <w:r>
+        <w:rPr>
+          <w:rFonts w:eastAsia="Times New Roman"/>
+          <w:b/>
+          <w:bCs/>
+          <w:color w:val="000000"/>
+        </w:rPr>
+        <w:t xml:space="preserve"> Implementation:</w:t>
+      </w:r>
+    </w:p>
+    <w:p>
+      <w:pPr>
+        <w:spacing w:after="0"/>
+        <w:ind w:left="720" w:right="0"/>
+        <w:jc w:val="both"/>
+        <w:rPr>
+          <w:rFonts w:ascii="Times New Roman" w:eastAsia="Times New Roman" w:hAnsi="Times New Roman" w:cs="Times New Roman"/>
+          <w:sz w:val="24"/>
+          <w:szCs w:val="24"/>
+        </w:rPr>
+      </w:pPr>
+      <w:r>
+        <w:rPr>
+          <w:rFonts w:eastAsia="Times New Roman"/>
+          <w:color w:val="000000"/>
+        </w:rPr>
+        <w:lastRenderedPageBreak/>
+        <w:t xml:space="preserve">Another ANN implementation utilizing TensorFlow and </w:t>
+      </w:r>
+      <w:proofErr w:type="spellStart"/>
+      <w:r>
+        <w:rPr>
+          <w:rFonts w:eastAsia="Times New Roman"/>
+          <w:color w:val="000000"/>
+        </w:rPr>
+        <w:t>Keras</w:t>
+      </w:r>
+      <w:proofErr w:type="spellEnd"/>
+      <w:r>
+        <w:rPr>
+          <w:rFonts w:eastAsia="Times New Roman"/>
+          <w:color w:val="000000"/>
+        </w:rPr>
+        <w:t xml:space="preserve"> for binary classification was developed. This implementation underwent preprocessing steps, including handling missing values and normalization. The model architecture, training parameters, and performance metrics were specified.</w:t>
+      </w:r>
+    </w:p>
+    <w:p>
+      <w:pPr>
+        <w:spacing w:before="240" w:after="240"/>
+        <w:ind w:left="0" w:right="0"/>
+        <w:rPr>
+          <w:rFonts w:ascii="Times New Roman" w:eastAsia="Times New Roman" w:hAnsi="Times New Roman" w:cs="Times New Roman"/>
+          <w:sz w:val="24"/>
+          <w:szCs w:val="24"/>
+        </w:rPr>
+      </w:pPr>
+      <w:r>
+        <w:rPr>
+          <w:rFonts w:eastAsia="Times New Roman"/>
+          <w:b/>
+          <w:bCs/>
+          <w:color w:val="000000"/>
+        </w:rPr>
+        <w:t>C. GAN-Based Network</w:t>
+      </w:r>
+      <w:r>
+        <w:rPr>
+          <w:rFonts w:eastAsia="Times New Roman"/>
+          <w:color w:val="000000"/>
+        </w:rPr>
+        <w:t>:</w:t>
+      </w:r>
+    </w:p>
+    <w:p>
+      <w:pPr>
+        <w:spacing w:before="240" w:after="240"/>
+        <w:ind w:left="0" w:right="0"/>
+        <w:jc w:val="both"/>
+        <w:rPr>
+          <w:rFonts w:ascii="Times New Roman" w:eastAsia="Times New Roman" w:hAnsi="Times New Roman" w:cs="Times New Roman"/>
+          <w:sz w:val="24"/>
+          <w:szCs w:val="24"/>
+        </w:rPr>
+      </w:pPr>
+      <w:r>
+        <w:rPr>
+          <w:rFonts w:eastAsia="Times New Roman"/>
+          <w:color w:val="000000"/>
+        </w:rPr>
+        <w:t>Generative Adversarial Networks (GANs) revolutionize data generation by pitting two neural networks against each other: the generator and the discriminator. This adversarial framework allows for generating realistic synthetic data, augmenting the original dataset for downstream tasks. The GAN implementation involved preprocessing steps, constructing the GAN architecture, training the generator and discriminator iteratively, and evaluating the efficacy of GAN-generated data in enhancing model performance.</w:t>
+      </w:r>
+    </w:p>
+    <w:p>
+      <w:pPr>
+        <w:spacing w:before="240" w:after="240"/>
+        <w:ind w:left="0" w:right="0"/>
+        <w:jc w:val="both"/>
+        <w:rPr>
+          <w:rFonts w:ascii="Times New Roman" w:eastAsia="Times New Roman" w:hAnsi="Times New Roman" w:cs="Times New Roman"/>
+          <w:sz w:val="24"/>
+          <w:szCs w:val="24"/>
+        </w:rPr>
+      </w:pPr>
+      <w:r>
+        <w:rPr>
+          <w:rFonts w:eastAsia="Times New Roman"/>
+          <w:color w:val="000000"/>
+        </w:rPr>
+        <w:t>This analysis provides insights into the performance and characteristics of the implemented machine learning models, guiding future research and development efforts. The table below shows the performance of each model, including those given in the reference research paper. [1]</w:t>
+      </w:r>
+    </w:p>
+    <w:tbl>
+      <w:tblPr>
+        <w:tblW w:w="9360" w:type="dxa"/>
+        <w:tblCellMar>
+          <w:top w:w="15" w:type="dxa"/>
+          <w:left w:w="15" w:type="dxa"/>
+          <w:bottom w:w="15" w:type="dxa"/>
+          <w:right w:w="15" w:type="dxa"/>
+        </w:tblCellMar>
+        <w:tblLook w:val="04A0" w:firstRow="1" w:lastRow="0" w:firstColumn="1" w:lastColumn="0" w:noHBand="0" w:noVBand="1"/>
+      </w:tblPr>
+      <w:tblGrid>
+        <w:gridCol w:w="2143"/>
+        <w:gridCol w:w="2411"/>
+        <w:gridCol w:w="2411"/>
+        <w:gridCol w:w="2395"/>
+      </w:tblGrid>
+      <w:tr>
+        <w:tc>
+          <w:tcPr>
+            <w:tcW w:w="0" w:type="auto"/>
+            <w:tcBorders>
+              <w:top w:val="single" w:sz="8" w:space="0" w:color="000000"/>
+              <w:left w:val="single" w:sz="8" w:space="0" w:color="000000"/>
+              <w:bottom w:val="single" w:sz="8" w:space="0" w:color="000000"/>
+              <w:right w:val="single" w:sz="8" w:space="0" w:color="000000"/>
+            </w:tcBorders>
+            <w:tcMar>
+              <w:top w:w="100" w:type="dxa"/>
+              <w:left w:w="100" w:type="dxa"/>
+              <w:bottom w:w="100" w:type="dxa"/>
+              <w:right w:w="100" w:type="dxa"/>
+            </w:tcMar>
+            <w:hideMark/>
+          </w:tcPr>
+          <w:p>
+            <w:pPr>
+              <w:spacing w:after="0"/>
+              <w:ind w:left="0"/>
+              <w:rPr>
+                <w:rFonts w:ascii="Times New Roman" w:eastAsia="Times New Roman" w:hAnsi="Times New Roman" w:cs="Times New Roman"/>
+                <w:sz w:val="24"/>
+                <w:szCs w:val="24"/>
+              </w:rPr>
+            </w:pPr>
+            <w:r>
+              <w:rPr>
+                <w:rFonts w:eastAsia="Times New Roman"/>
+                <w:b/>
+                <w:bCs/>
+                <w:color w:val="000000"/>
+              </w:rPr>
+              <w:t>Model</w:t>
+            </w:r>
+          </w:p>
+        </w:tc>
+        <w:tc>
+          <w:tcPr>
+            <w:tcW w:w="0" w:type="auto"/>
+            <w:tcBorders>
+              <w:top w:val="single" w:sz="8" w:space="0" w:color="000000"/>
+              <w:left w:val="single" w:sz="8" w:space="0" w:color="000000"/>
+              <w:bottom w:val="single" w:sz="8" w:space="0" w:color="000000"/>
+              <w:right w:val="single" w:sz="8" w:space="0" w:color="000000"/>
+            </w:tcBorders>
+            <w:tcMar>
+              <w:top w:w="100" w:type="dxa"/>
+              <w:left w:w="100" w:type="dxa"/>
+              <w:bottom w:w="100" w:type="dxa"/>
+              <w:right w:w="100" w:type="dxa"/>
+            </w:tcMar>
+            <w:hideMark/>
+          </w:tcPr>
+          <w:p>
+            <w:pPr>
+              <w:spacing w:after="0"/>
+              <w:ind w:left="0"/>
+              <w:rPr>
+                <w:rFonts w:ascii="Times New Roman" w:eastAsia="Times New Roman" w:hAnsi="Times New Roman" w:cs="Times New Roman"/>
+                <w:sz w:val="24"/>
+                <w:szCs w:val="24"/>
+              </w:rPr>
+            </w:pPr>
+            <w:r>
+              <w:rPr>
+                <w:rFonts w:eastAsia="Times New Roman"/>
+                <w:b/>
+                <w:bCs/>
+                <w:color w:val="000000"/>
+              </w:rPr>
+              <w:t>Accuracy</w:t>
+            </w:r>
+          </w:p>
+        </w:tc>
+        <w:tc>
+          <w:tcPr>
+            <w:tcW w:w="0" w:type="auto"/>
+            <w:tcBorders>
+              <w:top w:val="single" w:sz="8" w:space="0" w:color="000000"/>
+              <w:left w:val="single" w:sz="8" w:space="0" w:color="000000"/>
+              <w:bottom w:val="single" w:sz="8" w:space="0" w:color="000000"/>
+              <w:right w:val="single" w:sz="8" w:space="0" w:color="000000"/>
+            </w:tcBorders>
+            <w:tcMar>
+              <w:top w:w="100" w:type="dxa"/>
+              <w:left w:w="100" w:type="dxa"/>
+              <w:bottom w:w="100" w:type="dxa"/>
+              <w:right w:w="100" w:type="dxa"/>
+            </w:tcMar>
+            <w:hideMark/>
+          </w:tcPr>
+          <w:p>
+            <w:pPr>
+              <w:spacing w:after="0"/>
+              <w:ind w:left="0"/>
+              <w:rPr>
+                <w:rFonts w:ascii="Times New Roman" w:eastAsia="Times New Roman" w:hAnsi="Times New Roman" w:cs="Times New Roman"/>
+                <w:sz w:val="24"/>
+                <w:szCs w:val="24"/>
+              </w:rPr>
+            </w:pPr>
+            <w:r>
+              <w:rPr>
+                <w:rFonts w:eastAsia="Times New Roman"/>
+                <w:b/>
+                <w:bCs/>
+                <w:color w:val="000000"/>
+              </w:rPr>
+              <w:t>Training Time(s)</w:t>
+            </w:r>
+          </w:p>
+        </w:tc>
+        <w:tc>
+          <w:tcPr>
+            <w:tcW w:w="0" w:type="auto"/>
+            <w:tcBorders>
+              <w:top w:val="single" w:sz="8" w:space="0" w:color="000000"/>
+              <w:left w:val="single" w:sz="8" w:space="0" w:color="000000"/>
+              <w:bottom w:val="single" w:sz="8" w:space="0" w:color="000000"/>
+              <w:right w:val="single" w:sz="8" w:space="0" w:color="000000"/>
+            </w:tcBorders>
+            <w:tcMar>
+              <w:top w:w="100" w:type="dxa"/>
+              <w:left w:w="100" w:type="dxa"/>
+              <w:bottom w:w="100" w:type="dxa"/>
+              <w:right w:w="100" w:type="dxa"/>
+            </w:tcMar>
+            <w:hideMark/>
+          </w:tcPr>
+          <w:p>
+            <w:pPr>
+              <w:spacing w:after="0"/>
+              <w:ind w:left="0"/>
+              <w:rPr>
+                <w:rFonts w:ascii="Times New Roman" w:eastAsia="Times New Roman" w:hAnsi="Times New Roman" w:cs="Times New Roman"/>
+                <w:sz w:val="24"/>
+                <w:szCs w:val="24"/>
+              </w:rPr>
+            </w:pPr>
+            <w:r>
+              <w:rPr>
+                <w:rFonts w:eastAsia="Times New Roman"/>
+                <w:b/>
+                <w:bCs/>
+                <w:color w:val="000000"/>
+              </w:rPr>
+              <w:t>Prediction Time(s)</w:t>
+            </w:r>
+          </w:p>
+        </w:tc>
+      </w:tr>
+      <w:tr>
+        <w:tc>
+          <w:tcPr>
+            <w:tcW w:w="0" w:type="auto"/>
+            <w:tcBorders>
+              <w:top w:val="single" w:sz="8" w:space="0" w:color="000000"/>
+              <w:left w:val="single" w:sz="8" w:space="0" w:color="000000"/>
+              <w:bottom w:val="single" w:sz="8" w:space="0" w:color="000000"/>
+              <w:right w:val="single" w:sz="8" w:space="0" w:color="000000"/>
+            </w:tcBorders>
+            <w:tcMar>
+              <w:top w:w="100" w:type="dxa"/>
+              <w:left w:w="100" w:type="dxa"/>
+              <w:bottom w:w="100" w:type="dxa"/>
+              <w:right w:w="100" w:type="dxa"/>
+            </w:tcMar>
+            <w:hideMark/>
+          </w:tcPr>
+          <w:p>
+            <w:pPr>
+              <w:spacing w:after="0"/>
+              <w:ind w:left="0"/>
+              <w:rPr>
+                <w:rFonts w:ascii="Times New Roman" w:eastAsia="Times New Roman" w:hAnsi="Times New Roman" w:cs="Times New Roman"/>
+                <w:sz w:val="24"/>
+                <w:szCs w:val="24"/>
+              </w:rPr>
+            </w:pPr>
+            <w:r>
+              <w:rPr>
+                <w:rFonts w:eastAsia="Times New Roman"/>
+                <w:color w:val="000000"/>
+              </w:rPr>
+              <w:t>Decision Tree</w:t>
+            </w:r>
+          </w:p>
+        </w:tc>
+        <w:tc>
+          <w:tcPr>
+            <w:tcW w:w="0" w:type="auto"/>
+            <w:tcBorders>
+              <w:top w:val="single" w:sz="8" w:space="0" w:color="000000"/>
+              <w:left w:val="single" w:sz="8" w:space="0" w:color="000000"/>
+              <w:bottom w:val="single" w:sz="8" w:space="0" w:color="000000"/>
+              <w:right w:val="single" w:sz="8" w:space="0" w:color="000000"/>
+            </w:tcBorders>
+            <w:tcMar>
+              <w:top w:w="100" w:type="dxa"/>
+              <w:left w:w="100" w:type="dxa"/>
+              <w:bottom w:w="100" w:type="dxa"/>
+              <w:right w:w="100" w:type="dxa"/>
+            </w:tcMar>
+            <w:hideMark/>
+          </w:tcPr>
+          <w:p>
+            <w:pPr>
+              <w:spacing w:after="0"/>
+              <w:ind w:left="0"/>
+              <w:rPr>
+                <w:rFonts w:ascii="Times New Roman" w:eastAsia="Times New Roman" w:hAnsi="Times New Roman" w:cs="Times New Roman"/>
+                <w:sz w:val="24"/>
+                <w:szCs w:val="24"/>
+              </w:rPr>
+            </w:pPr>
+            <w:r>
+              <w:rPr>
+                <w:rFonts w:eastAsia="Times New Roman"/>
+                <w:color w:val="000000"/>
+              </w:rPr>
+              <w:t>0.991678249 </w:t>
+            </w:r>
+          </w:p>
+        </w:tc>
+        <w:tc>
+          <w:tcPr>
+            <w:tcW w:w="0" w:type="auto"/>
+            <w:tcBorders>
+              <w:top w:val="single" w:sz="8" w:space="0" w:color="000000"/>
+              <w:left w:val="single" w:sz="8" w:space="0" w:color="000000"/>
+              <w:bottom w:val="single" w:sz="8" w:space="0" w:color="000000"/>
+              <w:right w:val="single" w:sz="8" w:space="0" w:color="000000"/>
+            </w:tcBorders>
+            <w:tcMar>
+              <w:top w:w="100" w:type="dxa"/>
+              <w:left w:w="100" w:type="dxa"/>
+              <w:bottom w:w="100" w:type="dxa"/>
+              <w:right w:w="100" w:type="dxa"/>
+            </w:tcMar>
+            <w:hideMark/>
+          </w:tcPr>
+          <w:p>
+            <w:pPr>
+              <w:spacing w:after="0"/>
+              <w:ind w:left="0" w:right="0"/>
+              <w:rPr>
+                <w:rFonts w:ascii="Times New Roman" w:eastAsia="Times New Roman" w:hAnsi="Times New Roman" w:cs="Times New Roman"/>
+                <w:sz w:val="24"/>
+                <w:szCs w:val="24"/>
+              </w:rPr>
+            </w:pPr>
+            <w:r>
+              <w:rPr>
+                <w:rFonts w:eastAsia="Times New Roman"/>
+                <w:color w:val="000000"/>
+              </w:rPr>
+              <w:t>3.880316758</w:t>
+            </w:r>
+          </w:p>
+        </w:tc>
+        <w:tc>
+          <w:tcPr>
+            <w:tcW w:w="0" w:type="auto"/>
+            <w:tcBorders>
+              <w:top w:val="single" w:sz="8" w:space="0" w:color="000000"/>
+              <w:left w:val="single" w:sz="8" w:space="0" w:color="000000"/>
+              <w:bottom w:val="single" w:sz="8" w:space="0" w:color="000000"/>
+              <w:right w:val="single" w:sz="8" w:space="0" w:color="000000"/>
+            </w:tcBorders>
+            <w:tcMar>
+              <w:top w:w="100" w:type="dxa"/>
+              <w:left w:w="100" w:type="dxa"/>
+              <w:bottom w:w="100" w:type="dxa"/>
+              <w:right w:w="100" w:type="dxa"/>
+            </w:tcMar>
+            <w:hideMark/>
+          </w:tcPr>
+          <w:p>
+            <w:pPr>
+              <w:spacing w:after="0"/>
+              <w:ind w:left="0" w:right="0"/>
+              <w:rPr>
+                <w:rFonts w:ascii="Times New Roman" w:eastAsia="Times New Roman" w:hAnsi="Times New Roman" w:cs="Times New Roman"/>
+                <w:sz w:val="24"/>
+                <w:szCs w:val="24"/>
+              </w:rPr>
+            </w:pPr>
+            <w:r>
+              <w:rPr>
+                <w:rFonts w:eastAsia="Times New Roman"/>
+                <w:color w:val="000000"/>
+              </w:rPr>
+              <w:t>0.038118291</w:t>
+            </w:r>
+          </w:p>
+        </w:tc>
+      </w:tr>
+      <w:tr>
+        <w:tc>
+          <w:tcPr>
+            <w:tcW w:w="0" w:type="auto"/>
+            <w:tcBorders>
+              <w:top w:val="single" w:sz="8" w:space="0" w:color="000000"/>
+              <w:left w:val="single" w:sz="8" w:space="0" w:color="000000"/>
+              <w:bottom w:val="single" w:sz="8" w:space="0" w:color="000000"/>
+              <w:right w:val="single" w:sz="8" w:space="0" w:color="000000"/>
+            </w:tcBorders>
+            <w:tcMar>
+              <w:top w:w="100" w:type="dxa"/>
+              <w:left w:w="100" w:type="dxa"/>
+              <w:bottom w:w="100" w:type="dxa"/>
+              <w:right w:w="100" w:type="dxa"/>
+            </w:tcMar>
+            <w:hideMark/>
+          </w:tcPr>
+          <w:p>
+            <w:pPr>
+              <w:spacing w:after="0"/>
+              <w:ind w:left="0"/>
+              <w:rPr>
+                <w:rFonts w:ascii="Times New Roman" w:eastAsia="Times New Roman" w:hAnsi="Times New Roman" w:cs="Times New Roman"/>
+                <w:sz w:val="24"/>
+                <w:szCs w:val="24"/>
+              </w:rPr>
+            </w:pPr>
+            <w:r>
+              <w:rPr>
+                <w:rFonts w:eastAsia="Times New Roman"/>
+                <w:color w:val="000000"/>
+              </w:rPr>
+              <w:t>Random Forest</w:t>
+            </w:r>
+          </w:p>
+        </w:tc>
+        <w:tc>
+          <w:tcPr>
+            <w:tcW w:w="0" w:type="auto"/>
+            <w:tcBorders>
+              <w:top w:val="single" w:sz="8" w:space="0" w:color="000000"/>
+              <w:left w:val="single" w:sz="8" w:space="0" w:color="000000"/>
+              <w:bottom w:val="single" w:sz="8" w:space="0" w:color="000000"/>
+              <w:right w:val="single" w:sz="8" w:space="0" w:color="000000"/>
+            </w:tcBorders>
+            <w:tcMar>
+              <w:top w:w="100" w:type="dxa"/>
+              <w:left w:w="100" w:type="dxa"/>
+              <w:bottom w:w="100" w:type="dxa"/>
+              <w:right w:w="100" w:type="dxa"/>
+            </w:tcMar>
+            <w:hideMark/>
+          </w:tcPr>
+          <w:p>
+            <w:pPr>
+              <w:spacing w:after="0"/>
+              <w:ind w:left="0"/>
+              <w:rPr>
+                <w:rFonts w:ascii="Times New Roman" w:eastAsia="Times New Roman" w:hAnsi="Times New Roman" w:cs="Times New Roman"/>
+                <w:sz w:val="24"/>
+                <w:szCs w:val="24"/>
+              </w:rPr>
+            </w:pPr>
+            <w:r>
+              <w:rPr>
+                <w:rFonts w:eastAsia="Times New Roman"/>
+                <w:color w:val="000000"/>
+              </w:rPr>
+              <w:t>0.994812031 </w:t>
+            </w:r>
+          </w:p>
+        </w:tc>
+        <w:tc>
+          <w:tcPr>
+            <w:tcW w:w="0" w:type="auto"/>
+            <w:tcBorders>
+              <w:top w:val="single" w:sz="8" w:space="0" w:color="000000"/>
+              <w:left w:val="single" w:sz="8" w:space="0" w:color="000000"/>
+              <w:bottom w:val="single" w:sz="8" w:space="0" w:color="000000"/>
+              <w:right w:val="single" w:sz="8" w:space="0" w:color="000000"/>
+            </w:tcBorders>
+            <w:tcMar>
+              <w:top w:w="100" w:type="dxa"/>
+              <w:left w:w="100" w:type="dxa"/>
+              <w:bottom w:w="100" w:type="dxa"/>
+              <w:right w:w="100" w:type="dxa"/>
+            </w:tcMar>
+            <w:hideMark/>
+          </w:tcPr>
+          <w:p>
+            <w:pPr>
+              <w:spacing w:after="0"/>
+              <w:ind w:left="0" w:right="0"/>
+              <w:rPr>
+                <w:rFonts w:ascii="Times New Roman" w:eastAsia="Times New Roman" w:hAnsi="Times New Roman" w:cs="Times New Roman"/>
+                <w:sz w:val="24"/>
+                <w:szCs w:val="24"/>
+              </w:rPr>
+            </w:pPr>
+            <w:r>
+              <w:rPr>
+                <w:rFonts w:eastAsia="Times New Roman"/>
+                <w:color w:val="000000"/>
+              </w:rPr>
+              <w:t>11.7032125</w:t>
+            </w:r>
+          </w:p>
+        </w:tc>
+        <w:tc>
+          <w:tcPr>
+            <w:tcW w:w="0" w:type="auto"/>
+            <w:tcBorders>
+              <w:top w:val="single" w:sz="8" w:space="0" w:color="000000"/>
+              <w:left w:val="single" w:sz="8" w:space="0" w:color="000000"/>
+              <w:bottom w:val="single" w:sz="8" w:space="0" w:color="000000"/>
+              <w:right w:val="single" w:sz="8" w:space="0" w:color="000000"/>
+            </w:tcBorders>
+            <w:tcMar>
+              <w:top w:w="100" w:type="dxa"/>
+              <w:left w:w="100" w:type="dxa"/>
+              <w:bottom w:w="100" w:type="dxa"/>
+              <w:right w:w="100" w:type="dxa"/>
+            </w:tcMar>
+            <w:hideMark/>
+          </w:tcPr>
+          <w:p>
+            <w:pPr>
+              <w:spacing w:after="0"/>
+              <w:ind w:left="0" w:right="0"/>
+              <w:rPr>
+                <w:rFonts w:ascii="Times New Roman" w:eastAsia="Times New Roman" w:hAnsi="Times New Roman" w:cs="Times New Roman"/>
+                <w:sz w:val="24"/>
+                <w:szCs w:val="24"/>
+              </w:rPr>
+            </w:pPr>
+            <w:r>
+              <w:rPr>
+                <w:rFonts w:eastAsia="Times New Roman"/>
+                <w:color w:val="000000"/>
+              </w:rPr>
+              <w:t>0.37769897</w:t>
+            </w:r>
+          </w:p>
+        </w:tc>
+      </w:tr>
+      <w:tr>
+        <w:tc>
+          <w:tcPr>
+            <w:tcW w:w="0" w:type="auto"/>
+            <w:tcBorders>
+              <w:top w:val="single" w:sz="8" w:space="0" w:color="000000"/>
+              <w:left w:val="single" w:sz="8" w:space="0" w:color="000000"/>
+              <w:bottom w:val="single" w:sz="8" w:space="0" w:color="000000"/>
+              <w:right w:val="single" w:sz="8" w:space="0" w:color="000000"/>
+            </w:tcBorders>
+            <w:tcMar>
+              <w:top w:w="100" w:type="dxa"/>
+              <w:left w:w="100" w:type="dxa"/>
+              <w:bottom w:w="100" w:type="dxa"/>
+              <w:right w:w="100" w:type="dxa"/>
+            </w:tcMar>
+            <w:hideMark/>
+          </w:tcPr>
+          <w:p>
+            <w:pPr>
+              <w:spacing w:after="0"/>
+              <w:ind w:left="0"/>
+              <w:rPr>
+                <w:rFonts w:ascii="Times New Roman" w:eastAsia="Times New Roman" w:hAnsi="Times New Roman" w:cs="Times New Roman"/>
+                <w:sz w:val="24"/>
+                <w:szCs w:val="24"/>
+              </w:rPr>
+            </w:pPr>
+            <w:r>
+              <w:rPr>
+                <w:rFonts w:eastAsia="Times New Roman"/>
+                <w:color w:val="000000"/>
+              </w:rPr>
+              <w:t>KNN</w:t>
+            </w:r>
+          </w:p>
+        </w:tc>
+        <w:tc>
+          <w:tcPr>
+            <w:tcW w:w="0" w:type="auto"/>
+            <w:tcBorders>
+              <w:top w:val="single" w:sz="8" w:space="0" w:color="000000"/>
+              <w:left w:val="single" w:sz="8" w:space="0" w:color="000000"/>
+              <w:bottom w:val="single" w:sz="8" w:space="0" w:color="000000"/>
+              <w:right w:val="single" w:sz="8" w:space="0" w:color="000000"/>
+            </w:tcBorders>
+            <w:tcMar>
+              <w:top w:w="100" w:type="dxa"/>
+              <w:left w:w="100" w:type="dxa"/>
+              <w:bottom w:w="100" w:type="dxa"/>
+              <w:right w:w="100" w:type="dxa"/>
+            </w:tcMar>
+            <w:hideMark/>
+          </w:tcPr>
+          <w:p>
+            <w:pPr>
+              <w:spacing w:after="0"/>
+              <w:ind w:left="0"/>
+              <w:rPr>
+                <w:rFonts w:ascii="Times New Roman" w:eastAsia="Times New Roman" w:hAnsi="Times New Roman" w:cs="Times New Roman"/>
+                <w:sz w:val="24"/>
+                <w:szCs w:val="24"/>
+              </w:rPr>
+            </w:pPr>
+            <w:r>
+              <w:rPr>
+                <w:rFonts w:eastAsia="Times New Roman"/>
+                <w:color w:val="000000"/>
+              </w:rPr>
+              <w:t>0.994835607 </w:t>
+            </w:r>
+          </w:p>
+        </w:tc>
+        <w:tc>
+          <w:tcPr>
+            <w:tcW w:w="0" w:type="auto"/>
+            <w:tcBorders>
+              <w:top w:val="single" w:sz="8" w:space="0" w:color="000000"/>
+              <w:left w:val="single" w:sz="8" w:space="0" w:color="000000"/>
+              <w:bottom w:val="single" w:sz="8" w:space="0" w:color="000000"/>
+              <w:right w:val="single" w:sz="8" w:space="0" w:color="000000"/>
+            </w:tcBorders>
+            <w:tcMar>
+              <w:top w:w="100" w:type="dxa"/>
+              <w:left w:w="100" w:type="dxa"/>
+              <w:bottom w:w="100" w:type="dxa"/>
+              <w:right w:w="100" w:type="dxa"/>
+            </w:tcMar>
+            <w:hideMark/>
+          </w:tcPr>
+          <w:p>
+            <w:pPr>
+              <w:spacing w:after="0"/>
+              <w:ind w:left="0" w:right="0"/>
+              <w:rPr>
+                <w:rFonts w:ascii="Times New Roman" w:eastAsia="Times New Roman" w:hAnsi="Times New Roman" w:cs="Times New Roman"/>
+                <w:sz w:val="24"/>
+                <w:szCs w:val="24"/>
+              </w:rPr>
+            </w:pPr>
+            <w:r>
+              <w:rPr>
+                <w:rFonts w:eastAsia="Times New Roman"/>
+                <w:color w:val="000000"/>
+              </w:rPr>
+              <w:t>2.148859835 </w:t>
+            </w:r>
+          </w:p>
+        </w:tc>
+        <w:tc>
+          <w:tcPr>
+            <w:tcW w:w="0" w:type="auto"/>
+            <w:tcBorders>
+              <w:top w:val="single" w:sz="8" w:space="0" w:color="000000"/>
+              <w:left w:val="single" w:sz="8" w:space="0" w:color="000000"/>
+              <w:bottom w:val="single" w:sz="8" w:space="0" w:color="000000"/>
+              <w:right w:val="single" w:sz="8" w:space="0" w:color="000000"/>
+            </w:tcBorders>
+            <w:tcMar>
+              <w:top w:w="100" w:type="dxa"/>
+              <w:left w:w="100" w:type="dxa"/>
+              <w:bottom w:w="100" w:type="dxa"/>
+              <w:right w:w="100" w:type="dxa"/>
+            </w:tcMar>
+            <w:hideMark/>
+          </w:tcPr>
+          <w:p>
+            <w:pPr>
+              <w:spacing w:after="0"/>
+              <w:ind w:left="0" w:right="0"/>
+              <w:rPr>
+                <w:rFonts w:ascii="Times New Roman" w:eastAsia="Times New Roman" w:hAnsi="Times New Roman" w:cs="Times New Roman"/>
+                <w:sz w:val="24"/>
+                <w:szCs w:val="24"/>
+              </w:rPr>
+            </w:pPr>
+            <w:r>
+              <w:rPr>
+                <w:rFonts w:eastAsia="Times New Roman"/>
+                <w:color w:val="000000"/>
+              </w:rPr>
+              <w:t>282.0652506</w:t>
+            </w:r>
+          </w:p>
+        </w:tc>
+      </w:tr>
+      <w:tr>
+        <w:tc>
+          <w:tcPr>
+            <w:tcW w:w="0" w:type="auto"/>
+            <w:tcBorders>
+              <w:top w:val="single" w:sz="8" w:space="0" w:color="000000"/>
+              <w:left w:val="single" w:sz="8" w:space="0" w:color="000000"/>
+              <w:bottom w:val="single" w:sz="8" w:space="0" w:color="000000"/>
+              <w:right w:val="single" w:sz="8" w:space="0" w:color="000000"/>
+            </w:tcBorders>
+            <w:tcMar>
+              <w:top w:w="100" w:type="dxa"/>
+              <w:left w:w="100" w:type="dxa"/>
+              <w:bottom w:w="100" w:type="dxa"/>
+              <w:right w:w="100" w:type="dxa"/>
+            </w:tcMar>
+            <w:hideMark/>
+          </w:tcPr>
+          <w:p>
+            <w:pPr>
+              <w:spacing w:after="0"/>
+              <w:ind w:left="0"/>
+              <w:rPr>
+                <w:rFonts w:ascii="Times New Roman" w:eastAsia="Times New Roman" w:hAnsi="Times New Roman" w:cs="Times New Roman"/>
+                <w:sz w:val="24"/>
+                <w:szCs w:val="24"/>
+              </w:rPr>
+            </w:pPr>
+            <w:r>
+              <w:rPr>
+                <w:rFonts w:eastAsia="Times New Roman"/>
+                <w:color w:val="000000"/>
+              </w:rPr>
+              <w:t>Naive Bayes</w:t>
+            </w:r>
+          </w:p>
+        </w:tc>
+        <w:tc>
+          <w:tcPr>
+            <w:tcW w:w="0" w:type="auto"/>
+            <w:tcBorders>
+              <w:top w:val="single" w:sz="8" w:space="0" w:color="000000"/>
+              <w:left w:val="single" w:sz="8" w:space="0" w:color="000000"/>
+              <w:bottom w:val="single" w:sz="8" w:space="0" w:color="000000"/>
+              <w:right w:val="single" w:sz="8" w:space="0" w:color="000000"/>
+            </w:tcBorders>
+            <w:tcMar>
+              <w:top w:w="100" w:type="dxa"/>
+              <w:left w:w="100" w:type="dxa"/>
+              <w:bottom w:w="100" w:type="dxa"/>
+              <w:right w:w="100" w:type="dxa"/>
+            </w:tcMar>
+            <w:hideMark/>
+          </w:tcPr>
+          <w:p>
+            <w:pPr>
+              <w:spacing w:after="0"/>
+              <w:ind w:left="0"/>
+              <w:rPr>
+                <w:rFonts w:ascii="Times New Roman" w:eastAsia="Times New Roman" w:hAnsi="Times New Roman" w:cs="Times New Roman"/>
+                <w:sz w:val="24"/>
+                <w:szCs w:val="24"/>
+              </w:rPr>
+            </w:pPr>
+            <w:r>
+              <w:rPr>
+                <w:rFonts w:eastAsia="Times New Roman"/>
+                <w:color w:val="000000"/>
+              </w:rPr>
+              <w:t>0.409909614 </w:t>
+            </w:r>
+          </w:p>
+        </w:tc>
+        <w:tc>
+          <w:tcPr>
+            <w:tcW w:w="0" w:type="auto"/>
+            <w:tcBorders>
+              <w:top w:val="single" w:sz="8" w:space="0" w:color="000000"/>
+              <w:left w:val="single" w:sz="8" w:space="0" w:color="000000"/>
+              <w:bottom w:val="single" w:sz="8" w:space="0" w:color="000000"/>
+              <w:right w:val="single" w:sz="8" w:space="0" w:color="000000"/>
+            </w:tcBorders>
+            <w:tcMar>
+              <w:top w:w="100" w:type="dxa"/>
+              <w:left w:w="100" w:type="dxa"/>
+              <w:bottom w:w="100" w:type="dxa"/>
+              <w:right w:w="100" w:type="dxa"/>
+            </w:tcMar>
+            <w:hideMark/>
+          </w:tcPr>
+          <w:p>
+            <w:pPr>
+              <w:spacing w:after="0"/>
+              <w:ind w:left="0" w:right="0"/>
+              <w:rPr>
+                <w:rFonts w:ascii="Times New Roman" w:eastAsia="Times New Roman" w:hAnsi="Times New Roman" w:cs="Times New Roman"/>
+                <w:sz w:val="24"/>
+                <w:szCs w:val="24"/>
+              </w:rPr>
+            </w:pPr>
+            <w:r>
+              <w:rPr>
+                <w:rFonts w:eastAsia="Times New Roman"/>
+                <w:color w:val="000000"/>
+              </w:rPr>
+              <w:t>1.292910719 </w:t>
+            </w:r>
+          </w:p>
+        </w:tc>
+        <w:tc>
+          <w:tcPr>
+            <w:tcW w:w="0" w:type="auto"/>
+            <w:tcBorders>
+              <w:top w:val="single" w:sz="8" w:space="0" w:color="000000"/>
+              <w:left w:val="single" w:sz="8" w:space="0" w:color="000000"/>
+              <w:bottom w:val="single" w:sz="8" w:space="0" w:color="000000"/>
+              <w:right w:val="single" w:sz="8" w:space="0" w:color="000000"/>
+            </w:tcBorders>
+            <w:tcMar>
+              <w:top w:w="100" w:type="dxa"/>
+              <w:left w:w="100" w:type="dxa"/>
+              <w:bottom w:w="100" w:type="dxa"/>
+              <w:right w:w="100" w:type="dxa"/>
+            </w:tcMar>
+            <w:hideMark/>
+          </w:tcPr>
+          <w:p>
+            <w:pPr>
+              <w:spacing w:after="0"/>
+              <w:ind w:left="0" w:right="0"/>
+              <w:rPr>
+                <w:rFonts w:ascii="Times New Roman" w:eastAsia="Times New Roman" w:hAnsi="Times New Roman" w:cs="Times New Roman"/>
+                <w:sz w:val="24"/>
+                <w:szCs w:val="24"/>
+              </w:rPr>
+            </w:pPr>
+            <w:r>
+              <w:rPr>
+                <w:rFonts w:eastAsia="Times New Roman"/>
+                <w:color w:val="000000"/>
+              </w:rPr>
+              <w:t>0.227512336</w:t>
+            </w:r>
+          </w:p>
+        </w:tc>
+      </w:tr>
+      <w:tr>
+        <w:tc>
+          <w:tcPr>
+            <w:tcW w:w="0" w:type="auto"/>
+            <w:tcBorders>
+              <w:top w:val="single" w:sz="8" w:space="0" w:color="000000"/>
+              <w:left w:val="single" w:sz="8" w:space="0" w:color="000000"/>
+              <w:bottom w:val="single" w:sz="8" w:space="0" w:color="000000"/>
+              <w:right w:val="single" w:sz="8" w:space="0" w:color="000000"/>
+            </w:tcBorders>
+            <w:tcMar>
+              <w:top w:w="100" w:type="dxa"/>
+              <w:left w:w="100" w:type="dxa"/>
+              <w:bottom w:w="100" w:type="dxa"/>
+              <w:right w:w="100" w:type="dxa"/>
+            </w:tcMar>
+            <w:hideMark/>
+          </w:tcPr>
+          <w:p>
+            <w:pPr>
+              <w:spacing w:after="0"/>
+              <w:ind w:left="0"/>
+              <w:rPr>
+                <w:rFonts w:ascii="Times New Roman" w:eastAsia="Times New Roman" w:hAnsi="Times New Roman" w:cs="Times New Roman"/>
+                <w:sz w:val="24"/>
+                <w:szCs w:val="24"/>
+              </w:rPr>
+            </w:pPr>
+            <w:r>
+              <w:rPr>
+                <w:rFonts w:eastAsia="Times New Roman"/>
+                <w:color w:val="000000"/>
+              </w:rPr>
+              <w:t>MLP</w:t>
+            </w:r>
+          </w:p>
+        </w:tc>
+        <w:tc>
+          <w:tcPr>
+            <w:tcW w:w="0" w:type="auto"/>
+            <w:tcBorders>
+              <w:top w:val="single" w:sz="8" w:space="0" w:color="000000"/>
+              <w:left w:val="single" w:sz="8" w:space="0" w:color="000000"/>
+              <w:bottom w:val="single" w:sz="8" w:space="0" w:color="000000"/>
+              <w:right w:val="single" w:sz="8" w:space="0" w:color="000000"/>
+            </w:tcBorders>
+            <w:tcMar>
+              <w:top w:w="100" w:type="dxa"/>
+              <w:left w:w="100" w:type="dxa"/>
+              <w:bottom w:w="100" w:type="dxa"/>
+              <w:right w:w="100" w:type="dxa"/>
+            </w:tcMar>
+            <w:hideMark/>
+          </w:tcPr>
+          <w:p>
+            <w:pPr>
+              <w:spacing w:after="0"/>
+              <w:ind w:left="0"/>
+              <w:rPr>
+                <w:rFonts w:ascii="Times New Roman" w:eastAsia="Times New Roman" w:hAnsi="Times New Roman" w:cs="Times New Roman"/>
+                <w:sz w:val="24"/>
+                <w:szCs w:val="24"/>
+              </w:rPr>
+            </w:pPr>
+            <w:r>
+              <w:rPr>
+                <w:rFonts w:eastAsia="Times New Roman"/>
+                <w:color w:val="000000"/>
+              </w:rPr>
+              <w:t>0.994992694 </w:t>
+            </w:r>
+          </w:p>
+        </w:tc>
+        <w:tc>
+          <w:tcPr>
+            <w:tcW w:w="0" w:type="auto"/>
+            <w:tcBorders>
+              <w:top w:val="single" w:sz="8" w:space="0" w:color="000000"/>
+              <w:left w:val="single" w:sz="8" w:space="0" w:color="000000"/>
+              <w:bottom w:val="single" w:sz="8" w:space="0" w:color="000000"/>
+              <w:right w:val="single" w:sz="8" w:space="0" w:color="000000"/>
+            </w:tcBorders>
+            <w:tcMar>
+              <w:top w:w="100" w:type="dxa"/>
+              <w:left w:w="100" w:type="dxa"/>
+              <w:bottom w:w="100" w:type="dxa"/>
+              <w:right w:w="100" w:type="dxa"/>
+            </w:tcMar>
+            <w:hideMark/>
+          </w:tcPr>
+          <w:p>
+            <w:pPr>
+              <w:spacing w:after="0"/>
+              <w:ind w:left="0"/>
+              <w:rPr>
+                <w:rFonts w:ascii="Times New Roman" w:eastAsia="Times New Roman" w:hAnsi="Times New Roman" w:cs="Times New Roman"/>
+                <w:sz w:val="24"/>
+                <w:szCs w:val="24"/>
+              </w:rPr>
+            </w:pPr>
+            <w:r>
+              <w:rPr>
+                <w:rFonts w:eastAsia="Times New Roman"/>
+                <w:color w:val="000000"/>
+              </w:rPr>
+              <w:t>316.8805176 </w:t>
+            </w:r>
+          </w:p>
+        </w:tc>
+        <w:tc>
+          <w:tcPr>
+            <w:tcW w:w="0" w:type="auto"/>
+            <w:tcBorders>
+              <w:top w:val="single" w:sz="8" w:space="0" w:color="000000"/>
+              <w:left w:val="single" w:sz="8" w:space="0" w:color="000000"/>
+              <w:bottom w:val="single" w:sz="8" w:space="0" w:color="000000"/>
+              <w:right w:val="single" w:sz="8" w:space="0" w:color="000000"/>
+            </w:tcBorders>
+            <w:tcMar>
+              <w:top w:w="100" w:type="dxa"/>
+              <w:left w:w="100" w:type="dxa"/>
+              <w:bottom w:w="100" w:type="dxa"/>
+              <w:right w:w="100" w:type="dxa"/>
+            </w:tcMar>
+            <w:hideMark/>
+          </w:tcPr>
+          <w:p>
+            <w:pPr>
+              <w:spacing w:after="0"/>
+              <w:ind w:left="0" w:right="0"/>
+              <w:rPr>
+                <w:rFonts w:ascii="Times New Roman" w:eastAsia="Times New Roman" w:hAnsi="Times New Roman" w:cs="Times New Roman"/>
+                <w:sz w:val="24"/>
+                <w:szCs w:val="24"/>
+              </w:rPr>
+            </w:pPr>
+            <w:r>
+              <w:rPr>
+                <w:rFonts w:eastAsia="Times New Roman"/>
+                <w:color w:val="000000"/>
+              </w:rPr>
+              <w:t>0.230028152</w:t>
+            </w:r>
+          </w:p>
+        </w:tc>
+      </w:tr>
+      <w:tr>
+        <w:tc>
+          <w:tcPr>
+            <w:tcW w:w="0" w:type="auto"/>
+            <w:tcBorders>
+              <w:top w:val="single" w:sz="8" w:space="0" w:color="000000"/>
+              <w:left w:val="single" w:sz="8" w:space="0" w:color="000000"/>
+              <w:bottom w:val="single" w:sz="8" w:space="0" w:color="000000"/>
+              <w:right w:val="single" w:sz="8" w:space="0" w:color="000000"/>
+            </w:tcBorders>
+            <w:tcMar>
+              <w:top w:w="100" w:type="dxa"/>
+              <w:left w:w="100" w:type="dxa"/>
+              <w:bottom w:w="100" w:type="dxa"/>
+              <w:right w:w="100" w:type="dxa"/>
+            </w:tcMar>
+            <w:hideMark/>
+          </w:tcPr>
+          <w:p>
+            <w:pPr>
+              <w:spacing w:after="0"/>
+              <w:ind w:left="0" w:right="0"/>
+              <w:rPr>
+                <w:rFonts w:ascii="Times New Roman" w:eastAsia="Times New Roman" w:hAnsi="Times New Roman" w:cs="Times New Roman"/>
+                <w:sz w:val="24"/>
+                <w:szCs w:val="24"/>
+              </w:rPr>
+            </w:pPr>
+            <w:proofErr w:type="spellStart"/>
+            <w:r>
+              <w:rPr>
+                <w:rFonts w:ascii="Times New Roman" w:eastAsia="Times New Roman" w:hAnsi="Times New Roman" w:cs="Times New Roman"/>
+                <w:color w:val="000000"/>
+                <w:sz w:val="20"/>
+                <w:szCs w:val="20"/>
+              </w:rPr>
+              <w:t>XGBoost</w:t>
+            </w:r>
+            <w:proofErr w:type="spellEnd"/>
+          </w:p>
+        </w:tc>
+        <w:tc>
+          <w:tcPr>
+            <w:tcW w:w="0" w:type="auto"/>
+            <w:tcBorders>
+              <w:top w:val="single" w:sz="8" w:space="0" w:color="000000"/>
+              <w:left w:val="single" w:sz="8" w:space="0" w:color="000000"/>
+              <w:bottom w:val="single" w:sz="8" w:space="0" w:color="000000"/>
+              <w:right w:val="single" w:sz="8" w:space="0" w:color="000000"/>
+            </w:tcBorders>
+            <w:tcMar>
+              <w:top w:w="100" w:type="dxa"/>
+              <w:left w:w="100" w:type="dxa"/>
+              <w:bottom w:w="100" w:type="dxa"/>
+              <w:right w:w="100" w:type="dxa"/>
+            </w:tcMar>
+            <w:hideMark/>
+          </w:tcPr>
+          <w:p>
+            <w:pPr>
+              <w:spacing w:after="0"/>
+              <w:ind w:left="0" w:right="0"/>
+              <w:rPr>
+                <w:rFonts w:ascii="Times New Roman" w:eastAsia="Times New Roman" w:hAnsi="Times New Roman" w:cs="Times New Roman"/>
+                <w:sz w:val="24"/>
+                <w:szCs w:val="24"/>
+              </w:rPr>
+            </w:pPr>
+            <w:r>
+              <w:rPr>
+                <w:rFonts w:ascii="Times New Roman" w:eastAsia="Times New Roman" w:hAnsi="Times New Roman" w:cs="Times New Roman"/>
+                <w:color w:val="000000"/>
+                <w:sz w:val="20"/>
+                <w:szCs w:val="20"/>
+              </w:rPr>
+              <w:t>100</w:t>
+            </w:r>
+          </w:p>
+        </w:tc>
+        <w:tc>
+          <w:tcPr>
+            <w:tcW w:w="0" w:type="auto"/>
+            <w:tcBorders>
+              <w:top w:val="single" w:sz="8" w:space="0" w:color="000000"/>
+              <w:left w:val="single" w:sz="8" w:space="0" w:color="000000"/>
+              <w:bottom w:val="single" w:sz="8" w:space="0" w:color="000000"/>
+              <w:right w:val="single" w:sz="8" w:space="0" w:color="000000"/>
+            </w:tcBorders>
+            <w:tcMar>
+              <w:top w:w="100" w:type="dxa"/>
+              <w:left w:w="100" w:type="dxa"/>
+              <w:bottom w:w="100" w:type="dxa"/>
+              <w:right w:w="100" w:type="dxa"/>
+            </w:tcMar>
+            <w:hideMark/>
+          </w:tcPr>
+          <w:p>
+            <w:pPr>
+              <w:spacing w:after="0"/>
+              <w:ind w:left="0" w:right="0"/>
+              <w:rPr>
+                <w:rFonts w:ascii="Times New Roman" w:eastAsia="Times New Roman" w:hAnsi="Times New Roman" w:cs="Times New Roman"/>
+                <w:sz w:val="24"/>
+                <w:szCs w:val="24"/>
+              </w:rPr>
+            </w:pPr>
+            <w:r>
+              <w:rPr>
+                <w:rFonts w:ascii="Times New Roman" w:eastAsia="Times New Roman" w:hAnsi="Times New Roman" w:cs="Times New Roman"/>
+                <w:color w:val="000000"/>
+                <w:sz w:val="20"/>
+                <w:szCs w:val="20"/>
+              </w:rPr>
+              <w:t>5.2565107345581055</w:t>
+            </w:r>
+          </w:p>
+        </w:tc>
+        <w:tc>
+          <w:tcPr>
+            <w:tcW w:w="0" w:type="auto"/>
+            <w:tcBorders>
+              <w:top w:val="single" w:sz="8" w:space="0" w:color="000000"/>
+              <w:left w:val="single" w:sz="8" w:space="0" w:color="000000"/>
+              <w:bottom w:val="single" w:sz="8" w:space="0" w:color="000000"/>
+              <w:right w:val="single" w:sz="8" w:space="0" w:color="000000"/>
+            </w:tcBorders>
+            <w:tcMar>
+              <w:top w:w="100" w:type="dxa"/>
+              <w:left w:w="100" w:type="dxa"/>
+              <w:bottom w:w="100" w:type="dxa"/>
+              <w:right w:w="100" w:type="dxa"/>
+            </w:tcMar>
+            <w:hideMark/>
+          </w:tcPr>
+          <w:p>
+            <w:pPr>
+              <w:spacing w:after="0"/>
+              <w:ind w:left="0" w:right="0"/>
+              <w:rPr>
+                <w:rFonts w:ascii="Times New Roman" w:eastAsia="Times New Roman" w:hAnsi="Times New Roman" w:cs="Times New Roman"/>
+                <w:sz w:val="24"/>
+                <w:szCs w:val="24"/>
+              </w:rPr>
+            </w:pPr>
+            <w:r>
+              <w:rPr>
+                <w:rFonts w:ascii="Times New Roman" w:eastAsia="Times New Roman" w:hAnsi="Times New Roman" w:cs="Times New Roman"/>
+                <w:color w:val="000000"/>
+                <w:sz w:val="20"/>
+                <w:szCs w:val="20"/>
+              </w:rPr>
+              <w:t xml:space="preserve"> 1.236060619354248</w:t>
+            </w:r>
+          </w:p>
+        </w:tc>
+      </w:tr>
+      <w:tr>
+        <w:tc>
+          <w:tcPr>
+            <w:tcW w:w="0" w:type="auto"/>
+            <w:tcBorders>
+              <w:top w:val="single" w:sz="8" w:space="0" w:color="000000"/>
+              <w:left w:val="single" w:sz="8" w:space="0" w:color="000000"/>
+              <w:bottom w:val="single" w:sz="8" w:space="0" w:color="000000"/>
+              <w:right w:val="single" w:sz="8" w:space="0" w:color="000000"/>
+            </w:tcBorders>
+            <w:tcMar>
+              <w:top w:w="100" w:type="dxa"/>
+              <w:left w:w="100" w:type="dxa"/>
+              <w:bottom w:w="100" w:type="dxa"/>
+              <w:right w:w="100" w:type="dxa"/>
+            </w:tcMar>
+            <w:hideMark/>
+          </w:tcPr>
+          <w:p>
+            <w:pPr>
+              <w:spacing w:after="0"/>
+              <w:ind w:left="0" w:right="0"/>
+              <w:rPr>
+                <w:rFonts w:ascii="Times New Roman" w:eastAsia="Times New Roman" w:hAnsi="Times New Roman" w:cs="Times New Roman"/>
+                <w:sz w:val="24"/>
+                <w:szCs w:val="24"/>
+              </w:rPr>
+            </w:pPr>
+            <w:r>
+              <w:rPr>
+                <w:rFonts w:ascii="Times New Roman" w:eastAsia="Times New Roman" w:hAnsi="Times New Roman" w:cs="Times New Roman"/>
+                <w:color w:val="000000"/>
+                <w:sz w:val="20"/>
+                <w:szCs w:val="20"/>
+              </w:rPr>
+              <w:t>AdaBoost</w:t>
+            </w:r>
+          </w:p>
+        </w:tc>
+        <w:tc>
+          <w:tcPr>
+            <w:tcW w:w="0" w:type="auto"/>
+            <w:tcBorders>
+              <w:top w:val="single" w:sz="8" w:space="0" w:color="000000"/>
+              <w:left w:val="single" w:sz="8" w:space="0" w:color="000000"/>
+              <w:bottom w:val="single" w:sz="8" w:space="0" w:color="000000"/>
+              <w:right w:val="single" w:sz="8" w:space="0" w:color="000000"/>
+            </w:tcBorders>
+            <w:tcMar>
+              <w:top w:w="100" w:type="dxa"/>
+              <w:left w:w="100" w:type="dxa"/>
+              <w:bottom w:w="100" w:type="dxa"/>
+              <w:right w:w="100" w:type="dxa"/>
+            </w:tcMar>
+            <w:hideMark/>
+          </w:tcPr>
+          <w:p>
+            <w:pPr>
+              <w:spacing w:after="0"/>
+              <w:ind w:left="0" w:right="0"/>
+              <w:rPr>
+                <w:rFonts w:ascii="Times New Roman" w:eastAsia="Times New Roman" w:hAnsi="Times New Roman" w:cs="Times New Roman"/>
+                <w:sz w:val="24"/>
+                <w:szCs w:val="24"/>
+              </w:rPr>
+            </w:pPr>
+            <w:r>
+              <w:rPr>
+                <w:rFonts w:ascii="Times New Roman" w:eastAsia="Times New Roman" w:hAnsi="Times New Roman" w:cs="Times New Roman"/>
+                <w:color w:val="000000"/>
+                <w:sz w:val="20"/>
+                <w:szCs w:val="20"/>
+              </w:rPr>
+              <w:t>0.995578447</w:t>
+            </w:r>
+          </w:p>
+        </w:tc>
+        <w:tc>
+          <w:tcPr>
+            <w:tcW w:w="0" w:type="auto"/>
+            <w:tcBorders>
+              <w:top w:val="single" w:sz="8" w:space="0" w:color="000000"/>
+              <w:left w:val="single" w:sz="8" w:space="0" w:color="000000"/>
+              <w:bottom w:val="single" w:sz="8" w:space="0" w:color="000000"/>
+              <w:right w:val="single" w:sz="8" w:space="0" w:color="000000"/>
+            </w:tcBorders>
+            <w:tcMar>
+              <w:top w:w="100" w:type="dxa"/>
+              <w:left w:w="100" w:type="dxa"/>
+              <w:bottom w:w="100" w:type="dxa"/>
+              <w:right w:w="100" w:type="dxa"/>
+            </w:tcMar>
+            <w:hideMark/>
+          </w:tcPr>
+          <w:p>
+            <w:pPr>
+              <w:spacing w:after="0"/>
+              <w:ind w:left="0" w:right="0"/>
+              <w:rPr>
+                <w:rFonts w:ascii="Times New Roman" w:eastAsia="Times New Roman" w:hAnsi="Times New Roman" w:cs="Times New Roman"/>
+                <w:sz w:val="24"/>
+                <w:szCs w:val="24"/>
+              </w:rPr>
+            </w:pPr>
+            <w:r>
+              <w:rPr>
+                <w:rFonts w:ascii="Times New Roman" w:eastAsia="Times New Roman" w:hAnsi="Times New Roman" w:cs="Times New Roman"/>
+                <w:color w:val="000000"/>
+                <w:sz w:val="20"/>
+                <w:szCs w:val="20"/>
+              </w:rPr>
+              <w:t>212.34 sec</w:t>
+            </w:r>
+          </w:p>
+        </w:tc>
+        <w:tc>
+          <w:tcPr>
+            <w:tcW w:w="0" w:type="auto"/>
+            <w:tcBorders>
+              <w:top w:val="single" w:sz="8" w:space="0" w:color="000000"/>
+              <w:left w:val="single" w:sz="8" w:space="0" w:color="000000"/>
+              <w:bottom w:val="single" w:sz="8" w:space="0" w:color="000000"/>
+              <w:right w:val="single" w:sz="8" w:space="0" w:color="000000"/>
+            </w:tcBorders>
+            <w:tcMar>
+              <w:top w:w="100" w:type="dxa"/>
+              <w:left w:w="100" w:type="dxa"/>
+              <w:bottom w:w="100" w:type="dxa"/>
+              <w:right w:w="100" w:type="dxa"/>
+            </w:tcMar>
+            <w:hideMark/>
+          </w:tcPr>
+          <w:p>
+            <w:pPr>
+              <w:spacing w:after="0"/>
+              <w:ind w:left="0" w:right="0"/>
+              <w:rPr>
+                <w:rFonts w:ascii="Times New Roman" w:eastAsia="Times New Roman" w:hAnsi="Times New Roman" w:cs="Times New Roman"/>
+                <w:sz w:val="24"/>
+                <w:szCs w:val="24"/>
+              </w:rPr>
+            </w:pPr>
+            <w:r>
+              <w:rPr>
+                <w:rFonts w:ascii="Times New Roman" w:eastAsia="Times New Roman" w:hAnsi="Times New Roman" w:cs="Times New Roman"/>
+                <w:color w:val="000000"/>
+                <w:sz w:val="20"/>
+                <w:szCs w:val="20"/>
+              </w:rPr>
+              <w:t>1.7</w:t>
+            </w:r>
+          </w:p>
+        </w:tc>
+      </w:tr>
+      <w:tr>
+        <w:tc>
+          <w:tcPr>
+            <w:tcW w:w="0" w:type="auto"/>
+            <w:tcBorders>
+              <w:top w:val="single" w:sz="8" w:space="0" w:color="000000"/>
+              <w:left w:val="single" w:sz="8" w:space="0" w:color="000000"/>
+              <w:bottom w:val="single" w:sz="8" w:space="0" w:color="000000"/>
+              <w:right w:val="single" w:sz="8" w:space="0" w:color="000000"/>
+            </w:tcBorders>
+            <w:tcMar>
+              <w:top w:w="100" w:type="dxa"/>
+              <w:left w:w="100" w:type="dxa"/>
+              <w:bottom w:w="100" w:type="dxa"/>
+              <w:right w:w="100" w:type="dxa"/>
+            </w:tcMar>
+            <w:hideMark/>
+          </w:tcPr>
+          <w:p>
+            <w:pPr>
+              <w:spacing w:after="0"/>
+              <w:ind w:left="0" w:right="0"/>
+              <w:rPr>
+                <w:rFonts w:ascii="Times New Roman" w:eastAsia="Times New Roman" w:hAnsi="Times New Roman" w:cs="Times New Roman"/>
+                <w:sz w:val="24"/>
+                <w:szCs w:val="24"/>
+              </w:rPr>
+            </w:pPr>
+            <w:proofErr w:type="spellStart"/>
+            <w:r>
+              <w:rPr>
+                <w:rFonts w:ascii="Times New Roman" w:eastAsia="Times New Roman" w:hAnsi="Times New Roman" w:cs="Times New Roman"/>
+                <w:color w:val="000000"/>
+                <w:sz w:val="20"/>
+                <w:szCs w:val="20"/>
+              </w:rPr>
+              <w:t>CatBoost</w:t>
+            </w:r>
+            <w:proofErr w:type="spellEnd"/>
+          </w:p>
+        </w:tc>
+        <w:tc>
+          <w:tcPr>
+            <w:tcW w:w="0" w:type="auto"/>
+            <w:tcBorders>
+              <w:top w:val="single" w:sz="8" w:space="0" w:color="000000"/>
+              <w:left w:val="single" w:sz="8" w:space="0" w:color="000000"/>
+              <w:bottom w:val="single" w:sz="8" w:space="0" w:color="000000"/>
+              <w:right w:val="single" w:sz="8" w:space="0" w:color="000000"/>
+            </w:tcBorders>
+            <w:tcMar>
+              <w:top w:w="100" w:type="dxa"/>
+              <w:left w:w="100" w:type="dxa"/>
+              <w:bottom w:w="100" w:type="dxa"/>
+              <w:right w:w="100" w:type="dxa"/>
+            </w:tcMar>
+            <w:hideMark/>
+          </w:tcPr>
+          <w:p>
+            <w:pPr>
+              <w:spacing w:after="0"/>
+              <w:ind w:left="0" w:right="0"/>
+              <w:rPr>
+                <w:rFonts w:ascii="Times New Roman" w:eastAsia="Times New Roman" w:hAnsi="Times New Roman" w:cs="Times New Roman"/>
+                <w:sz w:val="24"/>
+                <w:szCs w:val="24"/>
+              </w:rPr>
+            </w:pPr>
+            <w:r>
+              <w:rPr>
+                <w:rFonts w:ascii="Times New Roman" w:eastAsia="Times New Roman" w:hAnsi="Times New Roman" w:cs="Times New Roman"/>
+                <w:color w:val="000000"/>
+                <w:sz w:val="20"/>
+                <w:szCs w:val="20"/>
+              </w:rPr>
+              <w:t>0.999757379</w:t>
+            </w:r>
+          </w:p>
+        </w:tc>
+        <w:tc>
+          <w:tcPr>
+            <w:tcW w:w="0" w:type="auto"/>
+            <w:tcBorders>
+              <w:top w:val="single" w:sz="8" w:space="0" w:color="000000"/>
+              <w:left w:val="single" w:sz="8" w:space="0" w:color="000000"/>
+              <w:bottom w:val="single" w:sz="8" w:space="0" w:color="000000"/>
+              <w:right w:val="single" w:sz="8" w:space="0" w:color="000000"/>
+            </w:tcBorders>
+            <w:tcMar>
+              <w:top w:w="100" w:type="dxa"/>
+              <w:left w:w="100" w:type="dxa"/>
+              <w:bottom w:w="100" w:type="dxa"/>
+              <w:right w:w="100" w:type="dxa"/>
+            </w:tcMar>
+            <w:hideMark/>
+          </w:tcPr>
+          <w:p>
+            <w:pPr>
+              <w:spacing w:after="0"/>
+              <w:ind w:left="0" w:right="0"/>
+              <w:rPr>
+                <w:rFonts w:ascii="Times New Roman" w:eastAsia="Times New Roman" w:hAnsi="Times New Roman" w:cs="Times New Roman"/>
+                <w:sz w:val="24"/>
+                <w:szCs w:val="24"/>
+              </w:rPr>
+            </w:pPr>
+            <w:r>
+              <w:rPr>
+                <w:rFonts w:ascii="Times New Roman" w:eastAsia="Times New Roman" w:hAnsi="Times New Roman" w:cs="Times New Roman"/>
+                <w:color w:val="000000"/>
+                <w:sz w:val="20"/>
+                <w:szCs w:val="20"/>
+              </w:rPr>
+              <w:t>256.52</w:t>
+            </w:r>
+          </w:p>
+        </w:tc>
+        <w:tc>
+          <w:tcPr>
+            <w:tcW w:w="0" w:type="auto"/>
+            <w:tcBorders>
+              <w:top w:val="single" w:sz="8" w:space="0" w:color="000000"/>
+              <w:left w:val="single" w:sz="8" w:space="0" w:color="000000"/>
+              <w:bottom w:val="single" w:sz="8" w:space="0" w:color="000000"/>
+              <w:right w:val="single" w:sz="8" w:space="0" w:color="000000"/>
+            </w:tcBorders>
+            <w:tcMar>
+              <w:top w:w="100" w:type="dxa"/>
+              <w:left w:w="100" w:type="dxa"/>
+              <w:bottom w:w="100" w:type="dxa"/>
+              <w:right w:w="100" w:type="dxa"/>
+            </w:tcMar>
+            <w:hideMark/>
+          </w:tcPr>
+          <w:p>
+            <w:pPr>
+              <w:spacing w:after="0"/>
+              <w:ind w:left="0" w:right="0"/>
+              <w:rPr>
+                <w:rFonts w:ascii="Times New Roman" w:eastAsia="Times New Roman" w:hAnsi="Times New Roman" w:cs="Times New Roman"/>
+                <w:sz w:val="24"/>
+                <w:szCs w:val="24"/>
+              </w:rPr>
+            </w:pPr>
+            <w:r>
+              <w:rPr>
+                <w:rFonts w:ascii="Times New Roman" w:eastAsia="Times New Roman" w:hAnsi="Times New Roman" w:cs="Times New Roman"/>
+                <w:color w:val="000000"/>
+                <w:sz w:val="20"/>
+                <w:szCs w:val="20"/>
+              </w:rPr>
+              <w:t>0.39</w:t>
+            </w:r>
+          </w:p>
+        </w:tc>
+      </w:tr>
+      <w:tr>
+        <w:tc>
+          <w:tcPr>
+            <w:tcW w:w="0" w:type="auto"/>
+            <w:tcBorders>
+              <w:top w:val="single" w:sz="8" w:space="0" w:color="000000"/>
+              <w:left w:val="single" w:sz="8" w:space="0" w:color="000000"/>
+              <w:bottom w:val="single" w:sz="8" w:space="0" w:color="000000"/>
+              <w:right w:val="single" w:sz="8" w:space="0" w:color="000000"/>
+            </w:tcBorders>
+            <w:tcMar>
+              <w:top w:w="100" w:type="dxa"/>
+              <w:left w:w="100" w:type="dxa"/>
+              <w:bottom w:w="100" w:type="dxa"/>
+              <w:right w:w="100" w:type="dxa"/>
+            </w:tcMar>
+            <w:hideMark/>
+          </w:tcPr>
+          <w:p>
+            <w:pPr>
+              <w:spacing w:after="0"/>
+              <w:ind w:left="0" w:right="0"/>
+              <w:rPr>
+                <w:rFonts w:ascii="Times New Roman" w:eastAsia="Times New Roman" w:hAnsi="Times New Roman" w:cs="Times New Roman"/>
+                <w:sz w:val="24"/>
+                <w:szCs w:val="24"/>
+              </w:rPr>
+            </w:pPr>
+            <w:r>
+              <w:rPr>
+                <w:rFonts w:ascii="Times New Roman" w:eastAsia="Times New Roman" w:hAnsi="Times New Roman" w:cs="Times New Roman"/>
+                <w:color w:val="000000"/>
+                <w:sz w:val="20"/>
+                <w:szCs w:val="20"/>
+              </w:rPr>
+              <w:t>GAN</w:t>
+            </w:r>
+          </w:p>
+        </w:tc>
+        <w:tc>
+          <w:tcPr>
+            <w:tcW w:w="0" w:type="auto"/>
+            <w:tcBorders>
+              <w:top w:val="single" w:sz="8" w:space="0" w:color="000000"/>
+              <w:left w:val="single" w:sz="8" w:space="0" w:color="000000"/>
+              <w:bottom w:val="single" w:sz="8" w:space="0" w:color="000000"/>
+              <w:right w:val="single" w:sz="8" w:space="0" w:color="000000"/>
+            </w:tcBorders>
+            <w:tcMar>
+              <w:top w:w="100" w:type="dxa"/>
+              <w:left w:w="100" w:type="dxa"/>
+              <w:bottom w:w="100" w:type="dxa"/>
+              <w:right w:w="100" w:type="dxa"/>
+            </w:tcMar>
+            <w:hideMark/>
+          </w:tcPr>
+          <w:p>
+            <w:pPr>
+              <w:spacing w:after="0"/>
+              <w:ind w:left="0" w:right="0"/>
+              <w:rPr>
+                <w:rFonts w:ascii="Times New Roman" w:eastAsia="Times New Roman" w:hAnsi="Times New Roman" w:cs="Times New Roman"/>
+                <w:sz w:val="24"/>
+                <w:szCs w:val="24"/>
+              </w:rPr>
+            </w:pPr>
+            <w:r>
+              <w:rPr>
+                <w:rFonts w:ascii="Times New Roman" w:eastAsia="Times New Roman" w:hAnsi="Times New Roman" w:cs="Times New Roman"/>
+                <w:color w:val="000000"/>
+                <w:sz w:val="20"/>
+                <w:szCs w:val="20"/>
+              </w:rPr>
+              <w:t>0.9996874717285281</w:t>
+            </w:r>
+          </w:p>
+        </w:tc>
+        <w:tc>
+          <w:tcPr>
+            <w:tcW w:w="0" w:type="auto"/>
+            <w:tcBorders>
+              <w:top w:val="single" w:sz="8" w:space="0" w:color="000000"/>
+              <w:left w:val="single" w:sz="8" w:space="0" w:color="000000"/>
+              <w:bottom w:val="single" w:sz="8" w:space="0" w:color="000000"/>
+              <w:right w:val="single" w:sz="8" w:space="0" w:color="000000"/>
+            </w:tcBorders>
+            <w:tcMar>
+              <w:top w:w="100" w:type="dxa"/>
+              <w:left w:w="100" w:type="dxa"/>
+              <w:bottom w:w="100" w:type="dxa"/>
+              <w:right w:w="100" w:type="dxa"/>
+            </w:tcMar>
+            <w:hideMark/>
+          </w:tcPr>
+          <w:p>
+            <w:pPr>
+              <w:spacing w:after="0"/>
+              <w:ind w:left="0" w:right="0"/>
+              <w:rPr>
+                <w:rFonts w:ascii="Times New Roman" w:eastAsia="Times New Roman" w:hAnsi="Times New Roman" w:cs="Times New Roman"/>
+                <w:sz w:val="24"/>
+                <w:szCs w:val="24"/>
+              </w:rPr>
+            </w:pPr>
+            <w:r>
+              <w:rPr>
+                <w:rFonts w:ascii="Times New Roman" w:eastAsia="Times New Roman" w:hAnsi="Times New Roman" w:cs="Times New Roman"/>
+                <w:color w:val="000000"/>
+                <w:sz w:val="20"/>
+                <w:szCs w:val="20"/>
+              </w:rPr>
+              <w:t>75.77</w:t>
+            </w:r>
+          </w:p>
+        </w:tc>
+        <w:tc>
+          <w:tcPr>
+            <w:tcW w:w="0" w:type="auto"/>
+            <w:tcBorders>
+              <w:top w:val="single" w:sz="8" w:space="0" w:color="000000"/>
+              <w:left w:val="single" w:sz="8" w:space="0" w:color="000000"/>
+              <w:bottom w:val="single" w:sz="8" w:space="0" w:color="000000"/>
+              <w:right w:val="single" w:sz="8" w:space="0" w:color="000000"/>
+            </w:tcBorders>
+            <w:tcMar>
+              <w:top w:w="100" w:type="dxa"/>
+              <w:left w:w="100" w:type="dxa"/>
+              <w:bottom w:w="100" w:type="dxa"/>
+              <w:right w:w="100" w:type="dxa"/>
+            </w:tcMar>
+            <w:hideMark/>
+          </w:tcPr>
+          <w:p>
+            <w:pPr>
+              <w:spacing w:after="0"/>
+              <w:ind w:left="0" w:right="0"/>
+              <w:rPr>
+                <w:rFonts w:ascii="Times New Roman" w:eastAsia="Times New Roman" w:hAnsi="Times New Roman" w:cs="Times New Roman"/>
+                <w:sz w:val="24"/>
+                <w:szCs w:val="24"/>
+              </w:rPr>
+            </w:pPr>
+            <w:r>
+              <w:rPr>
+                <w:rFonts w:ascii="Times New Roman" w:eastAsia="Times New Roman" w:hAnsi="Times New Roman" w:cs="Times New Roman"/>
+                <w:color w:val="000000"/>
+                <w:sz w:val="20"/>
+                <w:szCs w:val="20"/>
+              </w:rPr>
+              <w:t>0.16</w:t>
+            </w:r>
+          </w:p>
+        </w:tc>
+      </w:tr>
+      <w:tr>
+        <w:tc>
+          <w:tcPr>
+            <w:tcW w:w="0" w:type="auto"/>
+            <w:tcBorders>
+              <w:top w:val="single" w:sz="8" w:space="0" w:color="000000"/>
+              <w:left w:val="single" w:sz="8" w:space="0" w:color="000000"/>
+              <w:bottom w:val="single" w:sz="8" w:space="0" w:color="000000"/>
+              <w:right w:val="single" w:sz="8" w:space="0" w:color="000000"/>
+            </w:tcBorders>
+            <w:tcMar>
+              <w:top w:w="100" w:type="dxa"/>
+              <w:left w:w="100" w:type="dxa"/>
+              <w:bottom w:w="100" w:type="dxa"/>
+              <w:right w:w="100" w:type="dxa"/>
+            </w:tcMar>
+            <w:hideMark/>
+          </w:tcPr>
+          <w:p>
+            <w:pPr>
+              <w:spacing w:after="0"/>
+              <w:ind w:left="0" w:right="0"/>
+              <w:rPr>
+                <w:rFonts w:ascii="Times New Roman" w:eastAsia="Times New Roman" w:hAnsi="Times New Roman" w:cs="Times New Roman"/>
+                <w:sz w:val="24"/>
+                <w:szCs w:val="24"/>
+              </w:rPr>
+            </w:pPr>
+            <w:r>
+              <w:rPr>
+                <w:rFonts w:ascii="Times New Roman" w:eastAsia="Times New Roman" w:hAnsi="Times New Roman" w:cs="Times New Roman"/>
+                <w:color w:val="000000"/>
+                <w:sz w:val="20"/>
+                <w:szCs w:val="20"/>
+              </w:rPr>
+              <w:t>ANN(</w:t>
+            </w:r>
+            <w:proofErr w:type="spellStart"/>
+            <w:r>
+              <w:rPr>
+                <w:rFonts w:ascii="Times New Roman" w:eastAsia="Times New Roman" w:hAnsi="Times New Roman" w:cs="Times New Roman"/>
+                <w:color w:val="000000"/>
+                <w:sz w:val="20"/>
+                <w:szCs w:val="20"/>
+              </w:rPr>
+              <w:t>pytorch</w:t>
+            </w:r>
+            <w:proofErr w:type="spellEnd"/>
+            <w:r>
+              <w:rPr>
+                <w:rFonts w:ascii="Times New Roman" w:eastAsia="Times New Roman" w:hAnsi="Times New Roman" w:cs="Times New Roman"/>
+                <w:color w:val="000000"/>
+                <w:sz w:val="20"/>
+                <w:szCs w:val="20"/>
+              </w:rPr>
+              <w:t>) </w:t>
+            </w:r>
+          </w:p>
+        </w:tc>
+        <w:tc>
+          <w:tcPr>
+            <w:tcW w:w="0" w:type="auto"/>
+            <w:tcBorders>
+              <w:top w:val="single" w:sz="8" w:space="0" w:color="000000"/>
+              <w:left w:val="single" w:sz="8" w:space="0" w:color="000000"/>
+              <w:bottom w:val="single" w:sz="8" w:space="0" w:color="000000"/>
+              <w:right w:val="single" w:sz="8" w:space="0" w:color="000000"/>
+            </w:tcBorders>
+            <w:tcMar>
+              <w:top w:w="100" w:type="dxa"/>
+              <w:left w:w="100" w:type="dxa"/>
+              <w:bottom w:w="100" w:type="dxa"/>
+              <w:right w:w="100" w:type="dxa"/>
+            </w:tcMar>
+            <w:hideMark/>
+          </w:tcPr>
+          <w:p>
+            <w:pPr>
+              <w:spacing w:after="0"/>
+              <w:ind w:left="0" w:right="0"/>
+              <w:rPr>
+                <w:rFonts w:ascii="Times New Roman" w:eastAsia="Times New Roman" w:hAnsi="Times New Roman" w:cs="Times New Roman"/>
+                <w:sz w:val="24"/>
+                <w:szCs w:val="24"/>
+              </w:rPr>
+            </w:pPr>
+            <w:r>
+              <w:rPr>
+                <w:rFonts w:ascii="Times New Roman" w:eastAsia="Times New Roman" w:hAnsi="Times New Roman" w:cs="Times New Roman"/>
+                <w:color w:val="000000"/>
+                <w:sz w:val="20"/>
+                <w:szCs w:val="20"/>
+              </w:rPr>
+              <w:t>0.61</w:t>
+            </w:r>
+          </w:p>
+        </w:tc>
+        <w:tc>
+          <w:tcPr>
+            <w:tcW w:w="0" w:type="auto"/>
+            <w:tcBorders>
+              <w:top w:val="single" w:sz="8" w:space="0" w:color="000000"/>
+              <w:left w:val="single" w:sz="8" w:space="0" w:color="000000"/>
+              <w:bottom w:val="single" w:sz="8" w:space="0" w:color="000000"/>
+              <w:right w:val="single" w:sz="8" w:space="0" w:color="000000"/>
+            </w:tcBorders>
+            <w:tcMar>
+              <w:top w:w="100" w:type="dxa"/>
+              <w:left w:w="100" w:type="dxa"/>
+              <w:bottom w:w="100" w:type="dxa"/>
+              <w:right w:w="100" w:type="dxa"/>
+            </w:tcMar>
+            <w:hideMark/>
+          </w:tcPr>
+          <w:p>
+            <w:pPr>
+              <w:spacing w:after="0"/>
+              <w:ind w:left="0" w:right="0"/>
+              <w:rPr>
+                <w:rFonts w:ascii="Times New Roman" w:eastAsia="Times New Roman" w:hAnsi="Times New Roman" w:cs="Times New Roman"/>
+                <w:sz w:val="24"/>
+                <w:szCs w:val="24"/>
+              </w:rPr>
+            </w:pPr>
+            <w:r>
+              <w:rPr>
+                <w:rFonts w:ascii="Times New Roman" w:eastAsia="Times New Roman" w:hAnsi="Times New Roman" w:cs="Times New Roman"/>
+                <w:color w:val="000000"/>
+                <w:sz w:val="20"/>
+                <w:szCs w:val="20"/>
+              </w:rPr>
+              <w:t>51852.08</w:t>
+            </w:r>
+          </w:p>
+        </w:tc>
+        <w:tc>
+          <w:tcPr>
+            <w:tcW w:w="0" w:type="auto"/>
+            <w:tcBorders>
+              <w:top w:val="single" w:sz="8" w:space="0" w:color="000000"/>
+              <w:left w:val="single" w:sz="8" w:space="0" w:color="000000"/>
+              <w:bottom w:val="single" w:sz="8" w:space="0" w:color="000000"/>
+              <w:right w:val="single" w:sz="8" w:space="0" w:color="000000"/>
+            </w:tcBorders>
+            <w:tcMar>
+              <w:top w:w="100" w:type="dxa"/>
+              <w:left w:w="100" w:type="dxa"/>
+              <w:bottom w:w="100" w:type="dxa"/>
+              <w:right w:w="100" w:type="dxa"/>
+            </w:tcMar>
+            <w:hideMark/>
+          </w:tcPr>
+          <w:p>
+            <w:pPr>
+              <w:spacing w:after="0"/>
+              <w:ind w:left="0" w:right="0"/>
+              <w:rPr>
+                <w:rFonts w:ascii="Times New Roman" w:eastAsia="Times New Roman" w:hAnsi="Times New Roman" w:cs="Times New Roman"/>
+                <w:sz w:val="24"/>
+                <w:szCs w:val="24"/>
+              </w:rPr>
+            </w:pPr>
+            <w:r>
+              <w:rPr>
+                <w:rFonts w:ascii="Times New Roman" w:eastAsia="Times New Roman" w:hAnsi="Times New Roman" w:cs="Times New Roman"/>
+                <w:color w:val="000000"/>
+                <w:sz w:val="20"/>
+                <w:szCs w:val="20"/>
+              </w:rPr>
+              <w:t>0.4864246845</w:t>
+            </w:r>
+          </w:p>
+        </w:tc>
+      </w:tr>
+      <w:tr>
+        <w:tc>
+          <w:tcPr>
+            <w:tcW w:w="0" w:type="auto"/>
+            <w:tcBorders>
+              <w:top w:val="single" w:sz="8" w:space="0" w:color="000000"/>
+              <w:left w:val="single" w:sz="8" w:space="0" w:color="000000"/>
+              <w:bottom w:val="single" w:sz="8" w:space="0" w:color="000000"/>
+              <w:right w:val="single" w:sz="8" w:space="0" w:color="000000"/>
+            </w:tcBorders>
+            <w:tcMar>
+              <w:top w:w="100" w:type="dxa"/>
+              <w:left w:w="100" w:type="dxa"/>
+              <w:bottom w:w="100" w:type="dxa"/>
+              <w:right w:w="100" w:type="dxa"/>
+            </w:tcMar>
+            <w:hideMark/>
+          </w:tcPr>
+          <w:p>
+            <w:pPr>
+              <w:spacing w:after="0"/>
+              <w:ind w:left="0" w:right="0"/>
+              <w:rPr>
+                <w:rFonts w:ascii="Times New Roman" w:eastAsia="Times New Roman" w:hAnsi="Times New Roman" w:cs="Times New Roman"/>
+                <w:sz w:val="24"/>
+                <w:szCs w:val="24"/>
+              </w:rPr>
+            </w:pPr>
+            <w:r>
+              <w:rPr>
+                <w:rFonts w:ascii="Times New Roman" w:eastAsia="Times New Roman" w:hAnsi="Times New Roman" w:cs="Times New Roman"/>
+                <w:color w:val="000000"/>
+                <w:sz w:val="20"/>
+                <w:szCs w:val="20"/>
+              </w:rPr>
+              <w:t>ANN(TensorFlow)</w:t>
+            </w:r>
+          </w:p>
+        </w:tc>
+        <w:tc>
+          <w:tcPr>
+            <w:tcW w:w="0" w:type="auto"/>
+            <w:tcBorders>
+              <w:top w:val="single" w:sz="8" w:space="0" w:color="000000"/>
+              <w:left w:val="single" w:sz="8" w:space="0" w:color="000000"/>
+              <w:bottom w:val="single" w:sz="8" w:space="0" w:color="000000"/>
+              <w:right w:val="single" w:sz="8" w:space="0" w:color="000000"/>
+            </w:tcBorders>
+            <w:tcMar>
+              <w:top w:w="100" w:type="dxa"/>
+              <w:left w:w="100" w:type="dxa"/>
+              <w:bottom w:w="100" w:type="dxa"/>
+              <w:right w:w="100" w:type="dxa"/>
+            </w:tcMar>
+            <w:hideMark/>
+          </w:tcPr>
+          <w:p>
+            <w:pPr>
+              <w:spacing w:after="0"/>
+              <w:ind w:left="0" w:right="0"/>
+              <w:rPr>
+                <w:rFonts w:ascii="Times New Roman" w:eastAsia="Times New Roman" w:hAnsi="Times New Roman" w:cs="Times New Roman"/>
+                <w:sz w:val="24"/>
+                <w:szCs w:val="24"/>
+              </w:rPr>
+            </w:pPr>
+            <w:r>
+              <w:rPr>
+                <w:rFonts w:ascii="Times New Roman" w:eastAsia="Times New Roman" w:hAnsi="Times New Roman" w:cs="Times New Roman"/>
+                <w:color w:val="000000"/>
+                <w:sz w:val="20"/>
+                <w:szCs w:val="20"/>
+              </w:rPr>
+              <w:t>0.63</w:t>
+            </w:r>
+          </w:p>
+        </w:tc>
+        <w:tc>
+          <w:tcPr>
+            <w:tcW w:w="0" w:type="auto"/>
+            <w:tcBorders>
+              <w:top w:val="single" w:sz="8" w:space="0" w:color="000000"/>
+              <w:left w:val="single" w:sz="8" w:space="0" w:color="000000"/>
+              <w:bottom w:val="single" w:sz="8" w:space="0" w:color="000000"/>
+              <w:right w:val="single" w:sz="8" w:space="0" w:color="000000"/>
+            </w:tcBorders>
+            <w:tcMar>
+              <w:top w:w="100" w:type="dxa"/>
+              <w:left w:w="100" w:type="dxa"/>
+              <w:bottom w:w="100" w:type="dxa"/>
+              <w:right w:w="100" w:type="dxa"/>
+            </w:tcMar>
+            <w:hideMark/>
+          </w:tcPr>
+          <w:p>
+            <w:pPr>
+              <w:spacing w:after="0"/>
+              <w:ind w:left="0" w:right="0"/>
+              <w:rPr>
+                <w:rFonts w:ascii="Times New Roman" w:eastAsia="Times New Roman" w:hAnsi="Times New Roman" w:cs="Times New Roman"/>
+                <w:sz w:val="24"/>
+                <w:szCs w:val="24"/>
+              </w:rPr>
+            </w:pPr>
+            <w:r>
+              <w:rPr>
+                <w:rFonts w:ascii="Times New Roman" w:eastAsia="Times New Roman" w:hAnsi="Times New Roman" w:cs="Times New Roman"/>
+                <w:color w:val="000000"/>
+                <w:sz w:val="20"/>
+                <w:szCs w:val="20"/>
+              </w:rPr>
+              <w:t>1853.68</w:t>
+            </w:r>
+          </w:p>
+        </w:tc>
+        <w:tc>
+          <w:tcPr>
+            <w:tcW w:w="0" w:type="auto"/>
+            <w:tcBorders>
+              <w:top w:val="single" w:sz="8" w:space="0" w:color="000000"/>
+              <w:left w:val="single" w:sz="8" w:space="0" w:color="000000"/>
+              <w:bottom w:val="single" w:sz="8" w:space="0" w:color="000000"/>
+              <w:right w:val="single" w:sz="8" w:space="0" w:color="000000"/>
+            </w:tcBorders>
+            <w:tcMar>
+              <w:top w:w="100" w:type="dxa"/>
+              <w:left w:w="100" w:type="dxa"/>
+              <w:bottom w:w="100" w:type="dxa"/>
+              <w:right w:w="100" w:type="dxa"/>
+            </w:tcMar>
+            <w:hideMark/>
+          </w:tcPr>
+          <w:p>
+            <w:pPr>
+              <w:spacing w:after="0"/>
+              <w:ind w:left="0" w:right="0"/>
+              <w:rPr>
+                <w:rFonts w:ascii="Times New Roman" w:eastAsia="Times New Roman" w:hAnsi="Times New Roman" w:cs="Times New Roman"/>
+                <w:sz w:val="24"/>
+                <w:szCs w:val="24"/>
+              </w:rPr>
+            </w:pPr>
+            <w:r>
+              <w:rPr>
+                <w:rFonts w:ascii="Times New Roman" w:eastAsia="Times New Roman" w:hAnsi="Times New Roman" w:cs="Times New Roman"/>
+                <w:color w:val="000000"/>
+                <w:sz w:val="20"/>
+                <w:szCs w:val="20"/>
+              </w:rPr>
+              <w:t>0.54</w:t>
+            </w:r>
+          </w:p>
+        </w:tc>
+      </w:tr>
+    </w:tbl>
+    <w:p>
+      <w:pPr>
+        <w:spacing w:before="240" w:after="240"/>
+        <w:ind w:left="0" w:right="0"/>
+        <w:jc w:val="both"/>
+        <w:rPr>
+          <w:rFonts w:ascii="Times New Roman" w:eastAsia="Times New Roman" w:hAnsi="Times New Roman" w:cs="Times New Roman"/>
+          <w:sz w:val="24"/>
+          <w:szCs w:val="24"/>
+        </w:rPr>
+      </w:pPr>
+      <w:r>
+        <w:rPr>
+          <w:rFonts w:eastAsia="Times New Roman"/>
+          <w:color w:val="000000"/>
+        </w:rPr>
+        <w:tab/>
+      </w:r>
+      <w:r>
+        <w:rPr>
+          <w:rFonts w:eastAsia="Times New Roman"/>
+          <w:color w:val="000000"/>
+        </w:rPr>
+        <w:tab/>
+      </w:r>
+      <w:r>
+        <w:rPr>
+          <w:rFonts w:eastAsia="Times New Roman"/>
+          <w:color w:val="000000"/>
+        </w:rPr>
+        <w:tab/>
+      </w:r>
+      <w:r>
+        <w:rPr>
+          <w:rFonts w:eastAsia="Times New Roman"/>
+          <w:color w:val="000000"/>
+        </w:rPr>
+        <w:tab/>
+      </w:r>
+      <w:r>
+        <w:rPr>
+          <w:rFonts w:eastAsia="Times New Roman"/>
+          <w:b/>
+          <w:bCs/>
+          <w:color w:val="000000"/>
+        </w:rPr>
+        <w:tab/>
+        <w:t>Table 2: Model Accuracy</w:t>
+      </w:r>
+    </w:p>
     <w:p/>
     <w:p/>
     <w:p>
@@ -9365,6 +11861,7 @@
           <w:sz w:val="28"/>
           <w:szCs w:val="28"/>
         </w:rPr>
+        <w:lastRenderedPageBreak/>
         <w:t>Process</w:t>
       </w:r>
     </w:p>
@@ -9507,8 +12004,47 @@
           <w:sz w:val="22"/>
           <w:szCs w:val="22"/>
         </w:rPr>
-        <w:lastRenderedPageBreak/>
-        <w:t>Python Programming Language: Python is the primary programming language for developing machine learning models due to its extensive libraries and frameworks, such as scikit-learn, TensorFlow, PyTorch, and XGBoost.</w:t>
+        <w:t xml:space="preserve">Python Programming Language: Python is the primary programming language for developing machine learning models due to its extensive libraries and frameworks, such as scikit-learn, TensorFlow, </w:t>
+      </w:r>
+      <w:proofErr w:type="spellStart"/>
+      <w:r>
+        <w:rPr>
+          <w:rFonts w:ascii="Calibri" w:hAnsi="Calibri" w:cs="Calibri"/>
+          <w:color w:val="000000"/>
+          <w:sz w:val="22"/>
+          <w:szCs w:val="22"/>
+        </w:rPr>
+        <w:t>PyTorch</w:t>
+      </w:r>
+      <w:proofErr w:type="spellEnd"/>
+      <w:r>
+        <w:rPr>
+          <w:rFonts w:ascii="Calibri" w:hAnsi="Calibri" w:cs="Calibri"/>
+          <w:color w:val="000000"/>
+          <w:sz w:val="22"/>
+          <w:szCs w:val="22"/>
+        </w:rPr>
+        <w:t xml:space="preserve">, and </w:t>
+      </w:r>
+      <w:proofErr w:type="spellStart"/>
+      <w:r>
+        <w:rPr>
+          <w:rFonts w:ascii="Calibri" w:hAnsi="Calibri" w:cs="Calibri"/>
+          <w:color w:val="000000"/>
+          <w:sz w:val="22"/>
+          <w:szCs w:val="22"/>
+        </w:rPr>
+        <w:t>XGBoost</w:t>
+      </w:r>
+      <w:proofErr w:type="spellEnd"/>
+      <w:r>
+        <w:rPr>
+          <w:rFonts w:ascii="Calibri" w:hAnsi="Calibri" w:cs="Calibri"/>
+          <w:color w:val="000000"/>
+          <w:sz w:val="22"/>
+          <w:szCs w:val="22"/>
+        </w:rPr>
+        <w:t>.</w:t>
       </w:r>
     </w:p>
     <w:p>
@@ -9529,14 +12065,65 @@
           <w:szCs w:val="22"/>
         </w:rPr>
       </w:pPr>
-      <w:r>
-        <w:rPr>
-          <w:rFonts w:ascii="Calibri" w:hAnsi="Calibri" w:cs="Calibri"/>
-          <w:color w:val="000000"/>
-          <w:sz w:val="22"/>
-          <w:szCs w:val="22"/>
-        </w:rPr>
-        <w:t>Jupyter Notebooks and Google Colabs: Jupyter Notebooks and Google Collabs are invaluable for exploratory data analysis, prototyping models, and documenting the development process. They provide an interactive environment for running code, visualizing data, and writing explanatory text.</w:t>
+      <w:proofErr w:type="spellStart"/>
+      <w:r>
+        <w:rPr>
+          <w:rFonts w:ascii="Calibri" w:hAnsi="Calibri" w:cs="Calibri"/>
+          <w:color w:val="000000"/>
+          <w:sz w:val="22"/>
+          <w:szCs w:val="22"/>
+        </w:rPr>
+        <w:t>Jupyter</w:t>
+      </w:r>
+      <w:proofErr w:type="spellEnd"/>
+      <w:r>
+        <w:rPr>
+          <w:rFonts w:ascii="Calibri" w:hAnsi="Calibri" w:cs="Calibri"/>
+          <w:color w:val="000000"/>
+          <w:sz w:val="22"/>
+          <w:szCs w:val="22"/>
+        </w:rPr>
+        <w:t xml:space="preserve"> Notebooks and Google </w:t>
+      </w:r>
+      <w:proofErr w:type="spellStart"/>
+      <w:r>
+        <w:rPr>
+          <w:rFonts w:ascii="Calibri" w:hAnsi="Calibri" w:cs="Calibri"/>
+          <w:color w:val="000000"/>
+          <w:sz w:val="22"/>
+          <w:szCs w:val="22"/>
+        </w:rPr>
+        <w:t>Colabs</w:t>
+      </w:r>
+      <w:proofErr w:type="spellEnd"/>
+      <w:r>
+        <w:rPr>
+          <w:rFonts w:ascii="Calibri" w:hAnsi="Calibri" w:cs="Calibri"/>
+          <w:color w:val="000000"/>
+          <w:sz w:val="22"/>
+          <w:szCs w:val="22"/>
+        </w:rPr>
+        <w:t xml:space="preserve">: </w:t>
+      </w:r>
+      <w:proofErr w:type="spellStart"/>
+      <w:r>
+        <w:rPr>
+          <w:rFonts w:ascii="Calibri" w:hAnsi="Calibri" w:cs="Calibri"/>
+          <w:color w:val="000000"/>
+          <w:sz w:val="22"/>
+          <w:szCs w:val="22"/>
+        </w:rPr>
+        <w:t>Jupyter</w:t>
+      </w:r>
+      <w:proofErr w:type="spellEnd"/>
+      <w:r>
+        <w:rPr>
+          <w:rFonts w:ascii="Calibri" w:hAnsi="Calibri" w:cs="Calibri"/>
+          <w:color w:val="000000"/>
+          <w:sz w:val="22"/>
+          <w:szCs w:val="22"/>
+        </w:rPr>
+        <w:t xml:space="preserve"> Notebooks and Google Collabs are invaluable for exploratory data analysis, prototyping models, and documenting the development process. They provide an interactive environment for running code, visualizing data, and writing explanatory text.</w:t>
       </w:r>
     </w:p>
     <w:p>
@@ -9564,7 +12151,27 @@
           <w:sz w:val="22"/>
           <w:szCs w:val="22"/>
         </w:rPr>
-        <w:t>Data Analysis and Visualization Libraries: Pandas, NumPy, sckitlearn, and matplotlib are indispensable for data preprocessing, analysis, and visualization. They facilitate tasks like data cleaning, feature engineering, and generating visualizations to gain insights into the dataset.</w:t>
+        <w:t xml:space="preserve">Data Analysis and Visualization Libraries: Pandas, NumPy, </w:t>
+      </w:r>
+      <w:proofErr w:type="spellStart"/>
+      <w:r>
+        <w:rPr>
+          <w:rFonts w:ascii="Calibri" w:hAnsi="Calibri" w:cs="Calibri"/>
+          <w:color w:val="000000"/>
+          <w:sz w:val="22"/>
+          <w:szCs w:val="22"/>
+        </w:rPr>
+        <w:t>sckitlearn</w:t>
+      </w:r>
+      <w:proofErr w:type="spellEnd"/>
+      <w:r>
+        <w:rPr>
+          <w:rFonts w:ascii="Calibri" w:hAnsi="Calibri" w:cs="Calibri"/>
+          <w:color w:val="000000"/>
+          <w:sz w:val="22"/>
+          <w:szCs w:val="22"/>
+        </w:rPr>
+        <w:t>, and matplotlib are indispensable for data preprocessing, analysis, and visualization. They facilitate tasks like data cleaning, feature engineering, and generating visualizations to gain insights into the dataset.</w:t>
       </w:r>
     </w:p>
     <w:p>
@@ -9585,14 +12192,105 @@
           <w:szCs w:val="22"/>
         </w:rPr>
       </w:pPr>
-      <w:r>
-        <w:rPr>
-          <w:rFonts w:ascii="Calibri" w:hAnsi="Calibri" w:cs="Calibri"/>
-          <w:color w:val="000000"/>
-          <w:sz w:val="22"/>
-          <w:szCs w:val="22"/>
-        </w:rPr>
-        <w:t>XGBoost, AdaBoost, CatBoost, and GAN Libraries: Specific libraries like XGBoost and GAN frameworks (e.g., TensorFlow or PyTorch) are crucial for implementing and fine-tuning the XGBoost algorithm and generative adversarial networks (GANs) for improving model accuracy and robustness.</w:t>
+      <w:proofErr w:type="spellStart"/>
+      <w:r>
+        <w:rPr>
+          <w:rFonts w:ascii="Calibri" w:hAnsi="Calibri" w:cs="Calibri"/>
+          <w:color w:val="000000"/>
+          <w:sz w:val="22"/>
+          <w:szCs w:val="22"/>
+        </w:rPr>
+        <w:t>XGBoost</w:t>
+      </w:r>
+      <w:proofErr w:type="spellEnd"/>
+      <w:r>
+        <w:rPr>
+          <w:rFonts w:ascii="Calibri" w:hAnsi="Calibri" w:cs="Calibri"/>
+          <w:color w:val="000000"/>
+          <w:sz w:val="22"/>
+          <w:szCs w:val="22"/>
+        </w:rPr>
+        <w:t xml:space="preserve">, AdaBoost, </w:t>
+      </w:r>
+      <w:proofErr w:type="spellStart"/>
+      <w:r>
+        <w:rPr>
+          <w:rFonts w:ascii="Calibri" w:hAnsi="Calibri" w:cs="Calibri"/>
+          <w:color w:val="000000"/>
+          <w:sz w:val="22"/>
+          <w:szCs w:val="22"/>
+        </w:rPr>
+        <w:t>CatBoost</w:t>
+      </w:r>
+      <w:proofErr w:type="spellEnd"/>
+      <w:r>
+        <w:rPr>
+          <w:rFonts w:ascii="Calibri" w:hAnsi="Calibri" w:cs="Calibri"/>
+          <w:color w:val="000000"/>
+          <w:sz w:val="22"/>
+          <w:szCs w:val="22"/>
+        </w:rPr>
+        <w:t xml:space="preserve">, and GAN Libraries: Specific libraries like </w:t>
+      </w:r>
+      <w:proofErr w:type="spellStart"/>
+      <w:r>
+        <w:rPr>
+          <w:rFonts w:ascii="Calibri" w:hAnsi="Calibri" w:cs="Calibri"/>
+          <w:color w:val="000000"/>
+          <w:sz w:val="22"/>
+          <w:szCs w:val="22"/>
+        </w:rPr>
+        <w:t>XGBoost</w:t>
+      </w:r>
+      <w:proofErr w:type="spellEnd"/>
+      <w:r>
+        <w:rPr>
+          <w:rFonts w:ascii="Calibri" w:hAnsi="Calibri" w:cs="Calibri"/>
+          <w:color w:val="000000"/>
+          <w:sz w:val="22"/>
+          <w:szCs w:val="22"/>
+        </w:rPr>
+        <w:t xml:space="preserve"> and GAN frameworks (e.g., TensorFlow or </w:t>
+      </w:r>
+      <w:proofErr w:type="spellStart"/>
+      <w:r>
+        <w:rPr>
+          <w:rFonts w:ascii="Calibri" w:hAnsi="Calibri" w:cs="Calibri"/>
+          <w:color w:val="000000"/>
+          <w:sz w:val="22"/>
+          <w:szCs w:val="22"/>
+        </w:rPr>
+        <w:t>PyTorch</w:t>
+      </w:r>
+      <w:proofErr w:type="spellEnd"/>
+      <w:r>
+        <w:rPr>
+          <w:rFonts w:ascii="Calibri" w:hAnsi="Calibri" w:cs="Calibri"/>
+          <w:color w:val="000000"/>
+          <w:sz w:val="22"/>
+          <w:szCs w:val="22"/>
+        </w:rPr>
+        <w:t xml:space="preserve">) are crucial for implementing and fine-tuning the </w:t>
+      </w:r>
+      <w:proofErr w:type="spellStart"/>
+      <w:r>
+        <w:rPr>
+          <w:rFonts w:ascii="Calibri" w:hAnsi="Calibri" w:cs="Calibri"/>
+          <w:color w:val="000000"/>
+          <w:sz w:val="22"/>
+          <w:szCs w:val="22"/>
+        </w:rPr>
+        <w:t>XGBoost</w:t>
+      </w:r>
+      <w:proofErr w:type="spellEnd"/>
+      <w:r>
+        <w:rPr>
+          <w:rFonts w:ascii="Calibri" w:hAnsi="Calibri" w:cs="Calibri"/>
+          <w:color w:val="000000"/>
+          <w:sz w:val="22"/>
+          <w:szCs w:val="22"/>
+        </w:rPr>
+        <w:t xml:space="preserve"> algorithm and generative adversarial networks (GANs) for improving model accuracy and robustness.</w:t>
       </w:r>
     </w:p>
     <w:p>
@@ -9648,7 +12346,57 @@
           <w:sz w:val="22"/>
           <w:szCs w:val="22"/>
         </w:rPr>
-        <w:t>Integrated Development Environments (IDEs): IDEs such as PyCharm, VS Code, SublimeText, or JupyterLab provide sophisticated development environments with features like code autocompletion, syntax highlighting, debugging, and project management, enhancing developer productivity.</w:t>
+        <w:t xml:space="preserve">Integrated Development Environments (IDEs): IDEs such as PyCharm, VS Code, </w:t>
+      </w:r>
+      <w:proofErr w:type="spellStart"/>
+      <w:r>
+        <w:rPr>
+          <w:rFonts w:ascii="Calibri" w:hAnsi="Calibri" w:cs="Calibri"/>
+          <w:color w:val="000000"/>
+          <w:sz w:val="22"/>
+          <w:szCs w:val="22"/>
+        </w:rPr>
+        <w:t>SublimeText</w:t>
+      </w:r>
+      <w:proofErr w:type="spellEnd"/>
+      <w:r>
+        <w:rPr>
+          <w:rFonts w:ascii="Calibri" w:hAnsi="Calibri" w:cs="Calibri"/>
+          <w:color w:val="000000"/>
+          <w:sz w:val="22"/>
+          <w:szCs w:val="22"/>
+        </w:rPr>
+        <w:t xml:space="preserve">, or </w:t>
+      </w:r>
+      <w:proofErr w:type="spellStart"/>
+      <w:r>
+        <w:rPr>
+          <w:rFonts w:ascii="Calibri" w:hAnsi="Calibri" w:cs="Calibri"/>
+          <w:color w:val="000000"/>
+          <w:sz w:val="22"/>
+          <w:szCs w:val="22"/>
+        </w:rPr>
+        <w:t>JupyterLab</w:t>
+      </w:r>
+      <w:proofErr w:type="spellEnd"/>
+      <w:r>
+        <w:rPr>
+          <w:rFonts w:ascii="Calibri" w:hAnsi="Calibri" w:cs="Calibri"/>
+          <w:color w:val="000000"/>
+          <w:sz w:val="22"/>
+          <w:szCs w:val="22"/>
+        </w:rPr>
+        <w:t xml:space="preserve"> provide sophisticated development environments with features like code </w:t>
+      </w:r>
+      <w:r>
+        <w:rPr>
+          <w:rFonts w:ascii="Calibri" w:hAnsi="Calibri" w:cs="Calibri"/>
+          <w:color w:val="000000"/>
+          <w:sz w:val="22"/>
+          <w:szCs w:val="22"/>
+        </w:rPr>
+        <w:lastRenderedPageBreak/>
+        <w:t>autocompletion, syntax highlighting, debugging, and project management, enhancing developer productivity.</w:t>
       </w:r>
     </w:p>
     <w:p>
@@ -9817,7 +12565,6 @@
           <w:szCs w:val="22"/>
           <w:shd w:val="clear" w:color="auto" w:fill="FFFFFF"/>
         </w:rPr>
-        <w:lastRenderedPageBreak/>
         <w:t>Scrum Master: Arnav Raviraj</w:t>
       </w:r>
     </w:p>
@@ -10163,6 +12910,7 @@
           <w:szCs w:val="22"/>
           <w:shd w:val="clear" w:color="auto" w:fill="FFFFFF"/>
         </w:rPr>
+        <w:lastRenderedPageBreak/>
         <w:t>Roles:</w:t>
       </w:r>
     </w:p>
@@ -10323,7 +13071,27 @@
           <w:sz w:val="22"/>
           <w:szCs w:val="22"/>
         </w:rPr>
-        <w:t xml:space="preserve">Additionally, we utilize Google Drive to store and share project documentation, meetings, and other non-code assets. Its intuitive interface and real-time collaboration capabilities enhance usability and ensure easy access to essential project resources for all team members. For supplementary project documents and materials, please access our Google Drive folder: </w:t>
+        <w:t>Additionally, we utilize Google Drive to store and share project documentation, meetings, and other non-</w:t>
+      </w:r>
+      <w:proofErr w:type="spellStart"/>
+      <w:r>
+        <w:rPr>
+          <w:rFonts w:ascii="Calibri" w:hAnsi="Calibri" w:cs="Calibri"/>
+          <w:color w:val="000000"/>
+          <w:sz w:val="22"/>
+          <w:szCs w:val="22"/>
+        </w:rPr>
+        <w:t>code</w:t>
+      </w:r>
+      <w:proofErr w:type="spellEnd"/>
+      <w:r>
+        <w:rPr>
+          <w:rFonts w:ascii="Calibri" w:hAnsi="Calibri" w:cs="Calibri"/>
+          <w:color w:val="000000"/>
+          <w:sz w:val="22"/>
+          <w:szCs w:val="22"/>
+        </w:rPr>
+        <w:t xml:space="preserve"> assets. Its intuitive interface and real-time collaboration capabilities enhance usability and ensure easy access to essential project resources for all team members. For supplementary project documents and materials, please access our Google Drive folder: </w:t>
       </w:r>
       <w:hyperlink r:id="rId9" w:history="1">
         <w:r>
@@ -10538,6 +13306,7 @@
           <w:sz w:val="22"/>
           <w:szCs w:val="22"/>
         </w:rPr>
+        <w:lastRenderedPageBreak/>
         <w:t>Date: Feb 6, Tuesday, 1:30 pm</w:t>
       </w:r>
     </w:p>
@@ -10555,7 +13324,47 @@
           <w:sz w:val="22"/>
           <w:szCs w:val="22"/>
         </w:rPr>
-        <w:t>We handed in our literature review and received feedback. During our discussion, we focused on the XGBoost model, known for its superior performance compared to Random Forest (RF) and Artificial Neural Networks (ANN) examined in the original paper. Our suggestion involves leveraging XGBoost to enhance the model's performance across various metrics such as accuracy, inference time, and training time. Additionally, we delved into topics like adversarial machine learning and federated learning (FL), the latter being a distributed approach for deploying intrusion detection models. Furthermore, we addressed concerns regarding noise attacks and poisoning attacks during the conversation.</w:t>
+        <w:t xml:space="preserve">We handed in our literature review and received feedback. During our discussion, we focused on the </w:t>
+      </w:r>
+      <w:proofErr w:type="spellStart"/>
+      <w:r>
+        <w:rPr>
+          <w:rFonts w:ascii="Calibri" w:hAnsi="Calibri" w:cs="Calibri"/>
+          <w:color w:val="000000"/>
+          <w:sz w:val="22"/>
+          <w:szCs w:val="22"/>
+        </w:rPr>
+        <w:t>XGBoost</w:t>
+      </w:r>
+      <w:proofErr w:type="spellEnd"/>
+      <w:r>
+        <w:rPr>
+          <w:rFonts w:ascii="Calibri" w:hAnsi="Calibri" w:cs="Calibri"/>
+          <w:color w:val="000000"/>
+          <w:sz w:val="22"/>
+          <w:szCs w:val="22"/>
+        </w:rPr>
+        <w:t xml:space="preserve"> model, known for its superior performance compared to Random Forest (RF) and Artificial Neural Networks (ANN) examined in the original paper. Our suggestion involves leveraging </w:t>
+      </w:r>
+      <w:proofErr w:type="spellStart"/>
+      <w:r>
+        <w:rPr>
+          <w:rFonts w:ascii="Calibri" w:hAnsi="Calibri" w:cs="Calibri"/>
+          <w:color w:val="000000"/>
+          <w:sz w:val="22"/>
+          <w:szCs w:val="22"/>
+        </w:rPr>
+        <w:t>XGBoost</w:t>
+      </w:r>
+      <w:proofErr w:type="spellEnd"/>
+      <w:r>
+        <w:rPr>
+          <w:rFonts w:ascii="Calibri" w:hAnsi="Calibri" w:cs="Calibri"/>
+          <w:color w:val="000000"/>
+          <w:sz w:val="22"/>
+          <w:szCs w:val="22"/>
+        </w:rPr>
+        <w:t xml:space="preserve"> to enhance the model's performance across various metrics such as accuracy, inference time, and training time. Additionally, we delved into topics like adversarial machine learning and federated learning (FL), the latter being a distributed approach for deploying intrusion detection models. Furthermore, we addressed concerns regarding noise attacks and poisoning attacks during the conversation.</w:t>
       </w:r>
     </w:p>
     <w:p/>
@@ -12784,6 +15593,155 @@
     </w:lvl>
   </w:abstractNum>
   <w:abstractNum w:abstractNumId="12" w15:restartNumberingAfterBreak="0">
+    <w:nsid w:val="242D0C30"/>
+    <w:multiLevelType w:val="multilevel"/>
+    <w:tmpl w:val="6DB06294"/>
+    <w:lvl w:ilvl="0">
+      <w:start w:val="1"/>
+      <w:numFmt w:val="bullet"/>
+      <w:lvlText w:val=""/>
+      <w:lvlJc w:val="left"/>
+      <w:pPr>
+        <w:tabs>
+          <w:tab w:val="num" w:pos="720"/>
+        </w:tabs>
+        <w:ind w:left="720" w:hanging="360"/>
+      </w:pPr>
+      <w:rPr>
+        <w:rFonts w:ascii="Symbol" w:hAnsi="Symbol" w:hint="default"/>
+        <w:sz w:val="20"/>
+      </w:rPr>
+    </w:lvl>
+    <w:lvl w:ilvl="1" w:tentative="1">
+      <w:start w:val="1"/>
+      <w:numFmt w:val="bullet"/>
+      <w:lvlText w:val="o"/>
+      <w:lvlJc w:val="left"/>
+      <w:pPr>
+        <w:tabs>
+          <w:tab w:val="num" w:pos="1440"/>
+        </w:tabs>
+        <w:ind w:left="1440" w:hanging="360"/>
+      </w:pPr>
+      <w:rPr>
+        <w:rFonts w:ascii="Courier New" w:hAnsi="Courier New" w:hint="default"/>
+        <w:sz w:val="20"/>
+      </w:rPr>
+    </w:lvl>
+    <w:lvl w:ilvl="2" w:tentative="1">
+      <w:start w:val="1"/>
+      <w:numFmt w:val="bullet"/>
+      <w:lvlText w:val=""/>
+      <w:lvlJc w:val="left"/>
+      <w:pPr>
+        <w:tabs>
+          <w:tab w:val="num" w:pos="2160"/>
+        </w:tabs>
+        <w:ind w:left="2160" w:hanging="360"/>
+      </w:pPr>
+      <w:rPr>
+        <w:rFonts w:ascii="Wingdings" w:hAnsi="Wingdings" w:hint="default"/>
+        <w:sz w:val="20"/>
+      </w:rPr>
+    </w:lvl>
+    <w:lvl w:ilvl="3" w:tentative="1">
+      <w:start w:val="1"/>
+      <w:numFmt w:val="bullet"/>
+      <w:lvlText w:val=""/>
+      <w:lvlJc w:val="left"/>
+      <w:pPr>
+        <w:tabs>
+          <w:tab w:val="num" w:pos="2880"/>
+        </w:tabs>
+        <w:ind w:left="2880" w:hanging="360"/>
+      </w:pPr>
+      <w:rPr>
+        <w:rFonts w:ascii="Wingdings" w:hAnsi="Wingdings" w:hint="default"/>
+        <w:sz w:val="20"/>
+      </w:rPr>
+    </w:lvl>
+    <w:lvl w:ilvl="4" w:tentative="1">
+      <w:start w:val="1"/>
+      <w:numFmt w:val="bullet"/>
+      <w:lvlText w:val=""/>
+      <w:lvlJc w:val="left"/>
+      <w:pPr>
+        <w:tabs>
+          <w:tab w:val="num" w:pos="3600"/>
+        </w:tabs>
+        <w:ind w:left="3600" w:hanging="360"/>
+      </w:pPr>
+      <w:rPr>
+        <w:rFonts w:ascii="Wingdings" w:hAnsi="Wingdings" w:hint="default"/>
+        <w:sz w:val="20"/>
+      </w:rPr>
+    </w:lvl>
+    <w:lvl w:ilvl="5" w:tentative="1">
+      <w:start w:val="1"/>
+      <w:numFmt w:val="bullet"/>
+      <w:lvlText w:val=""/>
+      <w:lvlJc w:val="left"/>
+      <w:pPr>
+        <w:tabs>
+          <w:tab w:val="num" w:pos="4320"/>
+        </w:tabs>
+        <w:ind w:left="4320" w:hanging="360"/>
+      </w:pPr>
+      <w:rPr>
+        <w:rFonts w:ascii="Wingdings" w:hAnsi="Wingdings" w:hint="default"/>
+        <w:sz w:val="20"/>
+      </w:rPr>
+    </w:lvl>
+    <w:lvl w:ilvl="6" w:tentative="1">
+      <w:start w:val="1"/>
+      <w:numFmt w:val="bullet"/>
+      <w:lvlText w:val=""/>
+      <w:lvlJc w:val="left"/>
+      <w:pPr>
+        <w:tabs>
+          <w:tab w:val="num" w:pos="5040"/>
+        </w:tabs>
+        <w:ind w:left="5040" w:hanging="360"/>
+      </w:pPr>
+      <w:rPr>
+        <w:rFonts w:ascii="Wingdings" w:hAnsi="Wingdings" w:hint="default"/>
+        <w:sz w:val="20"/>
+      </w:rPr>
+    </w:lvl>
+    <w:lvl w:ilvl="7" w:tentative="1">
+      <w:start w:val="1"/>
+      <w:numFmt w:val="bullet"/>
+      <w:lvlText w:val=""/>
+      <w:lvlJc w:val="left"/>
+      <w:pPr>
+        <w:tabs>
+          <w:tab w:val="num" w:pos="5760"/>
+        </w:tabs>
+        <w:ind w:left="5760" w:hanging="360"/>
+      </w:pPr>
+      <w:rPr>
+        <w:rFonts w:ascii="Wingdings" w:hAnsi="Wingdings" w:hint="default"/>
+        <w:sz w:val="20"/>
+      </w:rPr>
+    </w:lvl>
+    <w:lvl w:ilvl="8" w:tentative="1">
+      <w:start w:val="1"/>
+      <w:numFmt w:val="bullet"/>
+      <w:lvlText w:val=""/>
+      <w:lvlJc w:val="left"/>
+      <w:pPr>
+        <w:tabs>
+          <w:tab w:val="num" w:pos="6480"/>
+        </w:tabs>
+        <w:ind w:left="6480" w:hanging="360"/>
+      </w:pPr>
+      <w:rPr>
+        <w:rFonts w:ascii="Wingdings" w:hAnsi="Wingdings" w:hint="default"/>
+        <w:sz w:val="20"/>
+      </w:rPr>
+    </w:lvl>
+  </w:abstractNum>
+  <w:abstractNum w:abstractNumId="13" w15:restartNumberingAfterBreak="0">
     <w:nsid w:val="24BD12D7"/>
     <w:multiLevelType w:val="multilevel"/>
     <w:tmpl w:val="D2E0639E"/>
@@ -12932,7 +15890,7 @@
       </w:rPr>
     </w:lvl>
   </w:abstractNum>
-  <w:abstractNum w:abstractNumId="13" w15:restartNumberingAfterBreak="0">
+  <w:abstractNum w:abstractNumId="14" w15:restartNumberingAfterBreak="0">
     <w:nsid w:val="26293ED8"/>
     <w:multiLevelType w:val="multilevel"/>
     <w:tmpl w:val="40A44D02"/>
@@ -13081,7 +16039,7 @@
       </w:rPr>
     </w:lvl>
   </w:abstractNum>
-  <w:abstractNum w:abstractNumId="14" w15:restartNumberingAfterBreak="0">
+  <w:abstractNum w:abstractNumId="15" w15:restartNumberingAfterBreak="0">
     <w:nsid w:val="27396D88"/>
     <w:multiLevelType w:val="multilevel"/>
     <w:tmpl w:val="99D02B56"/>
@@ -13230,7 +16188,7 @@
       </w:rPr>
     </w:lvl>
   </w:abstractNum>
-  <w:abstractNum w:abstractNumId="15" w15:restartNumberingAfterBreak="0">
+  <w:abstractNum w:abstractNumId="16" w15:restartNumberingAfterBreak="0">
     <w:nsid w:val="27720D8C"/>
     <w:multiLevelType w:val="multilevel"/>
     <w:tmpl w:val="A770F938"/>
@@ -13379,7 +16337,7 @@
       </w:rPr>
     </w:lvl>
   </w:abstractNum>
-  <w:abstractNum w:abstractNumId="16" w15:restartNumberingAfterBreak="0">
+  <w:abstractNum w:abstractNumId="17" w15:restartNumberingAfterBreak="0">
     <w:nsid w:val="29171DD7"/>
     <w:multiLevelType w:val="multilevel"/>
     <w:tmpl w:val="EC92272C"/>
@@ -13528,7 +16486,7 @@
       </w:rPr>
     </w:lvl>
   </w:abstractNum>
-  <w:abstractNum w:abstractNumId="17" w15:restartNumberingAfterBreak="0">
+  <w:abstractNum w:abstractNumId="18" w15:restartNumberingAfterBreak="0">
     <w:nsid w:val="334D5FB8"/>
     <w:multiLevelType w:val="multilevel"/>
     <w:tmpl w:val="C77469C8"/>
@@ -13677,7 +16635,7 @@
       </w:rPr>
     </w:lvl>
   </w:abstractNum>
-  <w:abstractNum w:abstractNumId="18" w15:restartNumberingAfterBreak="0">
+  <w:abstractNum w:abstractNumId="19" w15:restartNumberingAfterBreak="0">
     <w:nsid w:val="39855915"/>
     <w:multiLevelType w:val="multilevel"/>
     <w:tmpl w:val="984AC4B0"/>
@@ -13826,7 +16784,156 @@
       </w:rPr>
     </w:lvl>
   </w:abstractNum>
-  <w:abstractNum w:abstractNumId="19" w15:restartNumberingAfterBreak="0">
+  <w:abstractNum w:abstractNumId="20" w15:restartNumberingAfterBreak="0">
+    <w:nsid w:val="3ACC5ABD"/>
+    <w:multiLevelType w:val="multilevel"/>
+    <w:tmpl w:val="8DA801DA"/>
+    <w:lvl w:ilvl="0">
+      <w:start w:val="1"/>
+      <w:numFmt w:val="bullet"/>
+      <w:lvlText w:val=""/>
+      <w:lvlJc w:val="left"/>
+      <w:pPr>
+        <w:tabs>
+          <w:tab w:val="num" w:pos="720"/>
+        </w:tabs>
+        <w:ind w:left="720" w:hanging="360"/>
+      </w:pPr>
+      <w:rPr>
+        <w:rFonts w:ascii="Symbol" w:hAnsi="Symbol" w:hint="default"/>
+        <w:sz w:val="20"/>
+      </w:rPr>
+    </w:lvl>
+    <w:lvl w:ilvl="1" w:tentative="1">
+      <w:start w:val="1"/>
+      <w:numFmt w:val="bullet"/>
+      <w:lvlText w:val="o"/>
+      <w:lvlJc w:val="left"/>
+      <w:pPr>
+        <w:tabs>
+          <w:tab w:val="num" w:pos="1440"/>
+        </w:tabs>
+        <w:ind w:left="1440" w:hanging="360"/>
+      </w:pPr>
+      <w:rPr>
+        <w:rFonts w:ascii="Courier New" w:hAnsi="Courier New" w:hint="default"/>
+        <w:sz w:val="20"/>
+      </w:rPr>
+    </w:lvl>
+    <w:lvl w:ilvl="2" w:tentative="1">
+      <w:start w:val="1"/>
+      <w:numFmt w:val="bullet"/>
+      <w:lvlText w:val=""/>
+      <w:lvlJc w:val="left"/>
+      <w:pPr>
+        <w:tabs>
+          <w:tab w:val="num" w:pos="2160"/>
+        </w:tabs>
+        <w:ind w:left="2160" w:hanging="360"/>
+      </w:pPr>
+      <w:rPr>
+        <w:rFonts w:ascii="Wingdings" w:hAnsi="Wingdings" w:hint="default"/>
+        <w:sz w:val="20"/>
+      </w:rPr>
+    </w:lvl>
+    <w:lvl w:ilvl="3" w:tentative="1">
+      <w:start w:val="1"/>
+      <w:numFmt w:val="bullet"/>
+      <w:lvlText w:val=""/>
+      <w:lvlJc w:val="left"/>
+      <w:pPr>
+        <w:tabs>
+          <w:tab w:val="num" w:pos="2880"/>
+        </w:tabs>
+        <w:ind w:left="2880" w:hanging="360"/>
+      </w:pPr>
+      <w:rPr>
+        <w:rFonts w:ascii="Wingdings" w:hAnsi="Wingdings" w:hint="default"/>
+        <w:sz w:val="20"/>
+      </w:rPr>
+    </w:lvl>
+    <w:lvl w:ilvl="4" w:tentative="1">
+      <w:start w:val="1"/>
+      <w:numFmt w:val="bullet"/>
+      <w:lvlText w:val=""/>
+      <w:lvlJc w:val="left"/>
+      <w:pPr>
+        <w:tabs>
+          <w:tab w:val="num" w:pos="3600"/>
+        </w:tabs>
+        <w:ind w:left="3600" w:hanging="360"/>
+      </w:pPr>
+      <w:rPr>
+        <w:rFonts w:ascii="Wingdings" w:hAnsi="Wingdings" w:hint="default"/>
+        <w:sz w:val="20"/>
+      </w:rPr>
+    </w:lvl>
+    <w:lvl w:ilvl="5" w:tentative="1">
+      <w:start w:val="1"/>
+      <w:numFmt w:val="bullet"/>
+      <w:lvlText w:val=""/>
+      <w:lvlJc w:val="left"/>
+      <w:pPr>
+        <w:tabs>
+          <w:tab w:val="num" w:pos="4320"/>
+        </w:tabs>
+        <w:ind w:left="4320" w:hanging="360"/>
+      </w:pPr>
+      <w:rPr>
+        <w:rFonts w:ascii="Wingdings" w:hAnsi="Wingdings" w:hint="default"/>
+        <w:sz w:val="20"/>
+      </w:rPr>
+    </w:lvl>
+    <w:lvl w:ilvl="6" w:tentative="1">
+      <w:start w:val="1"/>
+      <w:numFmt w:val="bullet"/>
+      <w:lvlText w:val=""/>
+      <w:lvlJc w:val="left"/>
+      <w:pPr>
+        <w:tabs>
+          <w:tab w:val="num" w:pos="5040"/>
+        </w:tabs>
+        <w:ind w:left="5040" w:hanging="360"/>
+      </w:pPr>
+      <w:rPr>
+        <w:rFonts w:ascii="Wingdings" w:hAnsi="Wingdings" w:hint="default"/>
+        <w:sz w:val="20"/>
+      </w:rPr>
+    </w:lvl>
+    <w:lvl w:ilvl="7" w:tentative="1">
+      <w:start w:val="1"/>
+      <w:numFmt w:val="bullet"/>
+      <w:lvlText w:val=""/>
+      <w:lvlJc w:val="left"/>
+      <w:pPr>
+        <w:tabs>
+          <w:tab w:val="num" w:pos="5760"/>
+        </w:tabs>
+        <w:ind w:left="5760" w:hanging="360"/>
+      </w:pPr>
+      <w:rPr>
+        <w:rFonts w:ascii="Wingdings" w:hAnsi="Wingdings" w:hint="default"/>
+        <w:sz w:val="20"/>
+      </w:rPr>
+    </w:lvl>
+    <w:lvl w:ilvl="8" w:tentative="1">
+      <w:start w:val="1"/>
+      <w:numFmt w:val="bullet"/>
+      <w:lvlText w:val=""/>
+      <w:lvlJc w:val="left"/>
+      <w:pPr>
+        <w:tabs>
+          <w:tab w:val="num" w:pos="6480"/>
+        </w:tabs>
+        <w:ind w:left="6480" w:hanging="360"/>
+      </w:pPr>
+      <w:rPr>
+        <w:rFonts w:ascii="Wingdings" w:hAnsi="Wingdings" w:hint="default"/>
+        <w:sz w:val="20"/>
+      </w:rPr>
+    </w:lvl>
+  </w:abstractNum>
+  <w:abstractNum w:abstractNumId="21" w15:restartNumberingAfterBreak="0">
     <w:nsid w:val="3CA308F6"/>
     <w:multiLevelType w:val="multilevel"/>
     <w:tmpl w:val="EF60F34C"/>
@@ -13939,7 +17046,7 @@
       </w:rPr>
     </w:lvl>
   </w:abstractNum>
-  <w:abstractNum w:abstractNumId="20" w15:restartNumberingAfterBreak="0">
+  <w:abstractNum w:abstractNumId="22" w15:restartNumberingAfterBreak="0">
     <w:nsid w:val="3D4137B7"/>
     <w:multiLevelType w:val="multilevel"/>
     <w:tmpl w:val="2DBE3632"/>
@@ -14088,7 +17195,7 @@
       </w:rPr>
     </w:lvl>
   </w:abstractNum>
-  <w:abstractNum w:abstractNumId="21" w15:restartNumberingAfterBreak="0">
+  <w:abstractNum w:abstractNumId="23" w15:restartNumberingAfterBreak="0">
     <w:nsid w:val="3D937374"/>
     <w:multiLevelType w:val="multilevel"/>
     <w:tmpl w:val="D2F4834C"/>
@@ -14237,7 +17344,7 @@
       </w:rPr>
     </w:lvl>
   </w:abstractNum>
-  <w:abstractNum w:abstractNumId="22" w15:restartNumberingAfterBreak="0">
+  <w:abstractNum w:abstractNumId="24" w15:restartNumberingAfterBreak="0">
     <w:nsid w:val="3F9D3295"/>
     <w:multiLevelType w:val="multilevel"/>
     <w:tmpl w:val="631806F4"/>
@@ -14386,7 +17493,7 @@
       </w:rPr>
     </w:lvl>
   </w:abstractNum>
-  <w:abstractNum w:abstractNumId="23" w15:restartNumberingAfterBreak="0">
+  <w:abstractNum w:abstractNumId="25" w15:restartNumberingAfterBreak="0">
     <w:nsid w:val="408735B1"/>
     <w:multiLevelType w:val="multilevel"/>
     <w:tmpl w:val="2460DDA6"/>
@@ -14535,7 +17642,7 @@
       </w:rPr>
     </w:lvl>
   </w:abstractNum>
-  <w:abstractNum w:abstractNumId="24" w15:restartNumberingAfterBreak="0">
+  <w:abstractNum w:abstractNumId="26" w15:restartNumberingAfterBreak="0">
     <w:nsid w:val="45633497"/>
     <w:multiLevelType w:val="multilevel"/>
     <w:tmpl w:val="86620218"/>
@@ -14684,7 +17791,7 @@
       </w:rPr>
     </w:lvl>
   </w:abstractNum>
-  <w:abstractNum w:abstractNumId="25" w15:restartNumberingAfterBreak="0">
+  <w:abstractNum w:abstractNumId="27" w15:restartNumberingAfterBreak="0">
     <w:nsid w:val="473C0D7B"/>
     <w:multiLevelType w:val="multilevel"/>
     <w:tmpl w:val="C322642C"/>
@@ -14833,7 +17940,7 @@
       </w:rPr>
     </w:lvl>
   </w:abstractNum>
-  <w:abstractNum w:abstractNumId="26" w15:restartNumberingAfterBreak="0">
+  <w:abstractNum w:abstractNumId="28" w15:restartNumberingAfterBreak="0">
     <w:nsid w:val="4885640D"/>
     <w:multiLevelType w:val="multilevel"/>
     <w:tmpl w:val="16FE9692"/>
@@ -14982,7 +18089,7 @@
       </w:rPr>
     </w:lvl>
   </w:abstractNum>
-  <w:abstractNum w:abstractNumId="27" w15:restartNumberingAfterBreak="0">
+  <w:abstractNum w:abstractNumId="29" w15:restartNumberingAfterBreak="0">
     <w:nsid w:val="4D0D2B88"/>
     <w:multiLevelType w:val="multilevel"/>
     <w:tmpl w:val="660E91D8"/>
@@ -15096,7 +18203,156 @@
       </w:rPr>
     </w:lvl>
   </w:abstractNum>
-  <w:abstractNum w:abstractNumId="28" w15:restartNumberingAfterBreak="0">
+  <w:abstractNum w:abstractNumId="30" w15:restartNumberingAfterBreak="0">
+    <w:nsid w:val="50271EFB"/>
+    <w:multiLevelType w:val="multilevel"/>
+    <w:tmpl w:val="70726870"/>
+    <w:lvl w:ilvl="0">
+      <w:start w:val="1"/>
+      <w:numFmt w:val="bullet"/>
+      <w:lvlText w:val=""/>
+      <w:lvlJc w:val="left"/>
+      <w:pPr>
+        <w:tabs>
+          <w:tab w:val="num" w:pos="720"/>
+        </w:tabs>
+        <w:ind w:left="720" w:hanging="360"/>
+      </w:pPr>
+      <w:rPr>
+        <w:rFonts w:ascii="Symbol" w:hAnsi="Symbol" w:hint="default"/>
+        <w:sz w:val="20"/>
+      </w:rPr>
+    </w:lvl>
+    <w:lvl w:ilvl="1" w:tentative="1">
+      <w:start w:val="1"/>
+      <w:numFmt w:val="bullet"/>
+      <w:lvlText w:val="o"/>
+      <w:lvlJc w:val="left"/>
+      <w:pPr>
+        <w:tabs>
+          <w:tab w:val="num" w:pos="1440"/>
+        </w:tabs>
+        <w:ind w:left="1440" w:hanging="360"/>
+      </w:pPr>
+      <w:rPr>
+        <w:rFonts w:ascii="Courier New" w:hAnsi="Courier New" w:hint="default"/>
+        <w:sz w:val="20"/>
+      </w:rPr>
+    </w:lvl>
+    <w:lvl w:ilvl="2" w:tentative="1">
+      <w:start w:val="1"/>
+      <w:numFmt w:val="bullet"/>
+      <w:lvlText w:val=""/>
+      <w:lvlJc w:val="left"/>
+      <w:pPr>
+        <w:tabs>
+          <w:tab w:val="num" w:pos="2160"/>
+        </w:tabs>
+        <w:ind w:left="2160" w:hanging="360"/>
+      </w:pPr>
+      <w:rPr>
+        <w:rFonts w:ascii="Wingdings" w:hAnsi="Wingdings" w:hint="default"/>
+        <w:sz w:val="20"/>
+      </w:rPr>
+    </w:lvl>
+    <w:lvl w:ilvl="3" w:tentative="1">
+      <w:start w:val="1"/>
+      <w:numFmt w:val="bullet"/>
+      <w:lvlText w:val=""/>
+      <w:lvlJc w:val="left"/>
+      <w:pPr>
+        <w:tabs>
+          <w:tab w:val="num" w:pos="2880"/>
+        </w:tabs>
+        <w:ind w:left="2880" w:hanging="360"/>
+      </w:pPr>
+      <w:rPr>
+        <w:rFonts w:ascii="Wingdings" w:hAnsi="Wingdings" w:hint="default"/>
+        <w:sz w:val="20"/>
+      </w:rPr>
+    </w:lvl>
+    <w:lvl w:ilvl="4" w:tentative="1">
+      <w:start w:val="1"/>
+      <w:numFmt w:val="bullet"/>
+      <w:lvlText w:val=""/>
+      <w:lvlJc w:val="left"/>
+      <w:pPr>
+        <w:tabs>
+          <w:tab w:val="num" w:pos="3600"/>
+        </w:tabs>
+        <w:ind w:left="3600" w:hanging="360"/>
+      </w:pPr>
+      <w:rPr>
+        <w:rFonts w:ascii="Wingdings" w:hAnsi="Wingdings" w:hint="default"/>
+        <w:sz w:val="20"/>
+      </w:rPr>
+    </w:lvl>
+    <w:lvl w:ilvl="5" w:tentative="1">
+      <w:start w:val="1"/>
+      <w:numFmt w:val="bullet"/>
+      <w:lvlText w:val=""/>
+      <w:lvlJc w:val="left"/>
+      <w:pPr>
+        <w:tabs>
+          <w:tab w:val="num" w:pos="4320"/>
+        </w:tabs>
+        <w:ind w:left="4320" w:hanging="360"/>
+      </w:pPr>
+      <w:rPr>
+        <w:rFonts w:ascii="Wingdings" w:hAnsi="Wingdings" w:hint="default"/>
+        <w:sz w:val="20"/>
+      </w:rPr>
+    </w:lvl>
+    <w:lvl w:ilvl="6" w:tentative="1">
+      <w:start w:val="1"/>
+      <w:numFmt w:val="bullet"/>
+      <w:lvlText w:val=""/>
+      <w:lvlJc w:val="left"/>
+      <w:pPr>
+        <w:tabs>
+          <w:tab w:val="num" w:pos="5040"/>
+        </w:tabs>
+        <w:ind w:left="5040" w:hanging="360"/>
+      </w:pPr>
+      <w:rPr>
+        <w:rFonts w:ascii="Wingdings" w:hAnsi="Wingdings" w:hint="default"/>
+        <w:sz w:val="20"/>
+      </w:rPr>
+    </w:lvl>
+    <w:lvl w:ilvl="7" w:tentative="1">
+      <w:start w:val="1"/>
+      <w:numFmt w:val="bullet"/>
+      <w:lvlText w:val=""/>
+      <w:lvlJc w:val="left"/>
+      <w:pPr>
+        <w:tabs>
+          <w:tab w:val="num" w:pos="5760"/>
+        </w:tabs>
+        <w:ind w:left="5760" w:hanging="360"/>
+      </w:pPr>
+      <w:rPr>
+        <w:rFonts w:ascii="Wingdings" w:hAnsi="Wingdings" w:hint="default"/>
+        <w:sz w:val="20"/>
+      </w:rPr>
+    </w:lvl>
+    <w:lvl w:ilvl="8" w:tentative="1">
+      <w:start w:val="1"/>
+      <w:numFmt w:val="bullet"/>
+      <w:lvlText w:val=""/>
+      <w:lvlJc w:val="left"/>
+      <w:pPr>
+        <w:tabs>
+          <w:tab w:val="num" w:pos="6480"/>
+        </w:tabs>
+        <w:ind w:left="6480" w:hanging="360"/>
+      </w:pPr>
+      <w:rPr>
+        <w:rFonts w:ascii="Wingdings" w:hAnsi="Wingdings" w:hint="default"/>
+        <w:sz w:val="20"/>
+      </w:rPr>
+    </w:lvl>
+  </w:abstractNum>
+  <w:abstractNum w:abstractNumId="31" w15:restartNumberingAfterBreak="0">
     <w:nsid w:val="53D3150F"/>
     <w:multiLevelType w:val="multilevel"/>
     <w:tmpl w:val="1FB233BE"/>
@@ -15245,7 +18501,156 @@
       </w:rPr>
     </w:lvl>
   </w:abstractNum>
-  <w:abstractNum w:abstractNumId="29" w15:restartNumberingAfterBreak="0">
+  <w:abstractNum w:abstractNumId="32" w15:restartNumberingAfterBreak="0">
+    <w:nsid w:val="565C3FB4"/>
+    <w:multiLevelType w:val="multilevel"/>
+    <w:tmpl w:val="18BEA45C"/>
+    <w:lvl w:ilvl="0">
+      <w:start w:val="1"/>
+      <w:numFmt w:val="bullet"/>
+      <w:lvlText w:val=""/>
+      <w:lvlJc w:val="left"/>
+      <w:pPr>
+        <w:tabs>
+          <w:tab w:val="num" w:pos="720"/>
+        </w:tabs>
+        <w:ind w:left="720" w:hanging="360"/>
+      </w:pPr>
+      <w:rPr>
+        <w:rFonts w:ascii="Symbol" w:hAnsi="Symbol" w:hint="default"/>
+        <w:sz w:val="20"/>
+      </w:rPr>
+    </w:lvl>
+    <w:lvl w:ilvl="1" w:tentative="1">
+      <w:start w:val="1"/>
+      <w:numFmt w:val="bullet"/>
+      <w:lvlText w:val="o"/>
+      <w:lvlJc w:val="left"/>
+      <w:pPr>
+        <w:tabs>
+          <w:tab w:val="num" w:pos="1440"/>
+        </w:tabs>
+        <w:ind w:left="1440" w:hanging="360"/>
+      </w:pPr>
+      <w:rPr>
+        <w:rFonts w:ascii="Courier New" w:hAnsi="Courier New" w:hint="default"/>
+        <w:sz w:val="20"/>
+      </w:rPr>
+    </w:lvl>
+    <w:lvl w:ilvl="2" w:tentative="1">
+      <w:start w:val="1"/>
+      <w:numFmt w:val="bullet"/>
+      <w:lvlText w:val=""/>
+      <w:lvlJc w:val="left"/>
+      <w:pPr>
+        <w:tabs>
+          <w:tab w:val="num" w:pos="2160"/>
+        </w:tabs>
+        <w:ind w:left="2160" w:hanging="360"/>
+      </w:pPr>
+      <w:rPr>
+        <w:rFonts w:ascii="Wingdings" w:hAnsi="Wingdings" w:hint="default"/>
+        <w:sz w:val="20"/>
+      </w:rPr>
+    </w:lvl>
+    <w:lvl w:ilvl="3" w:tentative="1">
+      <w:start w:val="1"/>
+      <w:numFmt w:val="bullet"/>
+      <w:lvlText w:val=""/>
+      <w:lvlJc w:val="left"/>
+      <w:pPr>
+        <w:tabs>
+          <w:tab w:val="num" w:pos="2880"/>
+        </w:tabs>
+        <w:ind w:left="2880" w:hanging="360"/>
+      </w:pPr>
+      <w:rPr>
+        <w:rFonts w:ascii="Wingdings" w:hAnsi="Wingdings" w:hint="default"/>
+        <w:sz w:val="20"/>
+      </w:rPr>
+    </w:lvl>
+    <w:lvl w:ilvl="4" w:tentative="1">
+      <w:start w:val="1"/>
+      <w:numFmt w:val="bullet"/>
+      <w:lvlText w:val=""/>
+      <w:lvlJc w:val="left"/>
+      <w:pPr>
+        <w:tabs>
+          <w:tab w:val="num" w:pos="3600"/>
+        </w:tabs>
+        <w:ind w:left="3600" w:hanging="360"/>
+      </w:pPr>
+      <w:rPr>
+        <w:rFonts w:ascii="Wingdings" w:hAnsi="Wingdings" w:hint="default"/>
+        <w:sz w:val="20"/>
+      </w:rPr>
+    </w:lvl>
+    <w:lvl w:ilvl="5" w:tentative="1">
+      <w:start w:val="1"/>
+      <w:numFmt w:val="bullet"/>
+      <w:lvlText w:val=""/>
+      <w:lvlJc w:val="left"/>
+      <w:pPr>
+        <w:tabs>
+          <w:tab w:val="num" w:pos="4320"/>
+        </w:tabs>
+        <w:ind w:left="4320" w:hanging="360"/>
+      </w:pPr>
+      <w:rPr>
+        <w:rFonts w:ascii="Wingdings" w:hAnsi="Wingdings" w:hint="default"/>
+        <w:sz w:val="20"/>
+      </w:rPr>
+    </w:lvl>
+    <w:lvl w:ilvl="6" w:tentative="1">
+      <w:start w:val="1"/>
+      <w:numFmt w:val="bullet"/>
+      <w:lvlText w:val=""/>
+      <w:lvlJc w:val="left"/>
+      <w:pPr>
+        <w:tabs>
+          <w:tab w:val="num" w:pos="5040"/>
+        </w:tabs>
+        <w:ind w:left="5040" w:hanging="360"/>
+      </w:pPr>
+      <w:rPr>
+        <w:rFonts w:ascii="Wingdings" w:hAnsi="Wingdings" w:hint="default"/>
+        <w:sz w:val="20"/>
+      </w:rPr>
+    </w:lvl>
+    <w:lvl w:ilvl="7" w:tentative="1">
+      <w:start w:val="1"/>
+      <w:numFmt w:val="bullet"/>
+      <w:lvlText w:val=""/>
+      <w:lvlJc w:val="left"/>
+      <w:pPr>
+        <w:tabs>
+          <w:tab w:val="num" w:pos="5760"/>
+        </w:tabs>
+        <w:ind w:left="5760" w:hanging="360"/>
+      </w:pPr>
+      <w:rPr>
+        <w:rFonts w:ascii="Wingdings" w:hAnsi="Wingdings" w:hint="default"/>
+        <w:sz w:val="20"/>
+      </w:rPr>
+    </w:lvl>
+    <w:lvl w:ilvl="8" w:tentative="1">
+      <w:start w:val="1"/>
+      <w:numFmt w:val="bullet"/>
+      <w:lvlText w:val=""/>
+      <w:lvlJc w:val="left"/>
+      <w:pPr>
+        <w:tabs>
+          <w:tab w:val="num" w:pos="6480"/>
+        </w:tabs>
+        <w:ind w:left="6480" w:hanging="360"/>
+      </w:pPr>
+      <w:rPr>
+        <w:rFonts w:ascii="Wingdings" w:hAnsi="Wingdings" w:hint="default"/>
+        <w:sz w:val="20"/>
+      </w:rPr>
+    </w:lvl>
+  </w:abstractNum>
+  <w:abstractNum w:abstractNumId="33" w15:restartNumberingAfterBreak="0">
     <w:nsid w:val="59764E0E"/>
     <w:multiLevelType w:val="multilevel"/>
     <w:tmpl w:val="67AEE640"/>
@@ -15394,7 +18799,7 @@
       </w:rPr>
     </w:lvl>
   </w:abstractNum>
-  <w:abstractNum w:abstractNumId="30" w15:restartNumberingAfterBreak="0">
+  <w:abstractNum w:abstractNumId="34" w15:restartNumberingAfterBreak="0">
     <w:nsid w:val="67BA0DFE"/>
     <w:multiLevelType w:val="multilevel"/>
     <w:tmpl w:val="E02CAE5A"/>
@@ -15543,17 +18948,166 @@
       </w:rPr>
     </w:lvl>
   </w:abstractNum>
+  <w:abstractNum w:abstractNumId="35" w15:restartNumberingAfterBreak="0">
+    <w:nsid w:val="6C1A6D1C"/>
+    <w:multiLevelType w:val="multilevel"/>
+    <w:tmpl w:val="30F8E0AA"/>
+    <w:lvl w:ilvl="0">
+      <w:start w:val="1"/>
+      <w:numFmt w:val="bullet"/>
+      <w:lvlText w:val=""/>
+      <w:lvlJc w:val="left"/>
+      <w:pPr>
+        <w:tabs>
+          <w:tab w:val="num" w:pos="720"/>
+        </w:tabs>
+        <w:ind w:left="720" w:hanging="360"/>
+      </w:pPr>
+      <w:rPr>
+        <w:rFonts w:ascii="Symbol" w:hAnsi="Symbol" w:hint="default"/>
+        <w:sz w:val="20"/>
+      </w:rPr>
+    </w:lvl>
+    <w:lvl w:ilvl="1" w:tentative="1">
+      <w:start w:val="1"/>
+      <w:numFmt w:val="bullet"/>
+      <w:lvlText w:val="o"/>
+      <w:lvlJc w:val="left"/>
+      <w:pPr>
+        <w:tabs>
+          <w:tab w:val="num" w:pos="1440"/>
+        </w:tabs>
+        <w:ind w:left="1440" w:hanging="360"/>
+      </w:pPr>
+      <w:rPr>
+        <w:rFonts w:ascii="Courier New" w:hAnsi="Courier New" w:hint="default"/>
+        <w:sz w:val="20"/>
+      </w:rPr>
+    </w:lvl>
+    <w:lvl w:ilvl="2" w:tentative="1">
+      <w:start w:val="1"/>
+      <w:numFmt w:val="bullet"/>
+      <w:lvlText w:val=""/>
+      <w:lvlJc w:val="left"/>
+      <w:pPr>
+        <w:tabs>
+          <w:tab w:val="num" w:pos="2160"/>
+        </w:tabs>
+        <w:ind w:left="2160" w:hanging="360"/>
+      </w:pPr>
+      <w:rPr>
+        <w:rFonts w:ascii="Wingdings" w:hAnsi="Wingdings" w:hint="default"/>
+        <w:sz w:val="20"/>
+      </w:rPr>
+    </w:lvl>
+    <w:lvl w:ilvl="3" w:tentative="1">
+      <w:start w:val="1"/>
+      <w:numFmt w:val="bullet"/>
+      <w:lvlText w:val=""/>
+      <w:lvlJc w:val="left"/>
+      <w:pPr>
+        <w:tabs>
+          <w:tab w:val="num" w:pos="2880"/>
+        </w:tabs>
+        <w:ind w:left="2880" w:hanging="360"/>
+      </w:pPr>
+      <w:rPr>
+        <w:rFonts w:ascii="Wingdings" w:hAnsi="Wingdings" w:hint="default"/>
+        <w:sz w:val="20"/>
+      </w:rPr>
+    </w:lvl>
+    <w:lvl w:ilvl="4" w:tentative="1">
+      <w:start w:val="1"/>
+      <w:numFmt w:val="bullet"/>
+      <w:lvlText w:val=""/>
+      <w:lvlJc w:val="left"/>
+      <w:pPr>
+        <w:tabs>
+          <w:tab w:val="num" w:pos="3600"/>
+        </w:tabs>
+        <w:ind w:left="3600" w:hanging="360"/>
+      </w:pPr>
+      <w:rPr>
+        <w:rFonts w:ascii="Wingdings" w:hAnsi="Wingdings" w:hint="default"/>
+        <w:sz w:val="20"/>
+      </w:rPr>
+    </w:lvl>
+    <w:lvl w:ilvl="5" w:tentative="1">
+      <w:start w:val="1"/>
+      <w:numFmt w:val="bullet"/>
+      <w:lvlText w:val=""/>
+      <w:lvlJc w:val="left"/>
+      <w:pPr>
+        <w:tabs>
+          <w:tab w:val="num" w:pos="4320"/>
+        </w:tabs>
+        <w:ind w:left="4320" w:hanging="360"/>
+      </w:pPr>
+      <w:rPr>
+        <w:rFonts w:ascii="Wingdings" w:hAnsi="Wingdings" w:hint="default"/>
+        <w:sz w:val="20"/>
+      </w:rPr>
+    </w:lvl>
+    <w:lvl w:ilvl="6" w:tentative="1">
+      <w:start w:val="1"/>
+      <w:numFmt w:val="bullet"/>
+      <w:lvlText w:val=""/>
+      <w:lvlJc w:val="left"/>
+      <w:pPr>
+        <w:tabs>
+          <w:tab w:val="num" w:pos="5040"/>
+        </w:tabs>
+        <w:ind w:left="5040" w:hanging="360"/>
+      </w:pPr>
+      <w:rPr>
+        <w:rFonts w:ascii="Wingdings" w:hAnsi="Wingdings" w:hint="default"/>
+        <w:sz w:val="20"/>
+      </w:rPr>
+    </w:lvl>
+    <w:lvl w:ilvl="7" w:tentative="1">
+      <w:start w:val="1"/>
+      <w:numFmt w:val="bullet"/>
+      <w:lvlText w:val=""/>
+      <w:lvlJc w:val="left"/>
+      <w:pPr>
+        <w:tabs>
+          <w:tab w:val="num" w:pos="5760"/>
+        </w:tabs>
+        <w:ind w:left="5760" w:hanging="360"/>
+      </w:pPr>
+      <w:rPr>
+        <w:rFonts w:ascii="Wingdings" w:hAnsi="Wingdings" w:hint="default"/>
+        <w:sz w:val="20"/>
+      </w:rPr>
+    </w:lvl>
+    <w:lvl w:ilvl="8" w:tentative="1">
+      <w:start w:val="1"/>
+      <w:numFmt w:val="bullet"/>
+      <w:lvlText w:val=""/>
+      <w:lvlJc w:val="left"/>
+      <w:pPr>
+        <w:tabs>
+          <w:tab w:val="num" w:pos="6480"/>
+        </w:tabs>
+        <w:ind w:left="6480" w:hanging="360"/>
+      </w:pPr>
+      <w:rPr>
+        <w:rFonts w:ascii="Wingdings" w:hAnsi="Wingdings" w:hint="default"/>
+        <w:sz w:val="20"/>
+      </w:rPr>
+    </w:lvl>
+  </w:abstractNum>
   <w:num w:numId="1" w16cid:durableId="1731879227">
-    <w:abstractNumId w:val="19"/>
+    <w:abstractNumId w:val="21"/>
   </w:num>
   <w:num w:numId="2" w16cid:durableId="1239560193">
-    <w:abstractNumId w:val="27"/>
+    <w:abstractNumId w:val="29"/>
   </w:num>
   <w:num w:numId="3" w16cid:durableId="48112683">
-    <w:abstractNumId w:val="16"/>
+    <w:abstractNumId w:val="17"/>
   </w:num>
   <w:num w:numId="4" w16cid:durableId="798110589">
-    <w:abstractNumId w:val="25"/>
+    <w:abstractNumId w:val="27"/>
   </w:num>
   <w:num w:numId="5" w16cid:durableId="645860209">
     <w:abstractNumId w:val="0"/>
@@ -15562,25 +19116,25 @@
     <w:abstractNumId w:val="7"/>
   </w:num>
   <w:num w:numId="7" w16cid:durableId="532886647">
-    <w:abstractNumId w:val="30"/>
+    <w:abstractNumId w:val="34"/>
   </w:num>
   <w:num w:numId="8" w16cid:durableId="1674409692">
-    <w:abstractNumId w:val="26"/>
+    <w:abstractNumId w:val="28"/>
   </w:num>
   <w:num w:numId="9" w16cid:durableId="2060784836">
-    <w:abstractNumId w:val="14"/>
+    <w:abstractNumId w:val="15"/>
   </w:num>
   <w:num w:numId="10" w16cid:durableId="1285313375">
-    <w:abstractNumId w:val="24"/>
+    <w:abstractNumId w:val="26"/>
   </w:num>
   <w:num w:numId="11" w16cid:durableId="265965624">
     <w:abstractNumId w:val="9"/>
   </w:num>
   <w:num w:numId="12" w16cid:durableId="1671827967">
-    <w:abstractNumId w:val="23"/>
+    <w:abstractNumId w:val="25"/>
   </w:num>
   <w:num w:numId="13" w16cid:durableId="1869218001">
-    <w:abstractNumId w:val="13"/>
+    <w:abstractNumId w:val="14"/>
   </w:num>
   <w:num w:numId="14" w16cid:durableId="1804545670">
     <w:abstractNumId w:val="4"/>
@@ -15592,7 +19146,7 @@
     <w:abstractNumId w:val="8"/>
   </w:num>
   <w:num w:numId="17" w16cid:durableId="561134796">
-    <w:abstractNumId w:val="12"/>
+    <w:abstractNumId w:val="13"/>
   </w:num>
   <w:num w:numId="18" w16cid:durableId="95518058">
     <w:abstractNumId w:val="11"/>
@@ -15601,31 +19155,31 @@
     <w:abstractNumId w:val="10"/>
   </w:num>
   <w:num w:numId="20" w16cid:durableId="1336617440">
-    <w:abstractNumId w:val="15"/>
+    <w:abstractNumId w:val="16"/>
   </w:num>
   <w:num w:numId="21" w16cid:durableId="192231999">
-    <w:abstractNumId w:val="18"/>
+    <w:abstractNumId w:val="19"/>
   </w:num>
   <w:num w:numId="22" w16cid:durableId="557982211">
-    <w:abstractNumId w:val="22"/>
+    <w:abstractNumId w:val="24"/>
   </w:num>
   <w:num w:numId="23" w16cid:durableId="1212576533">
     <w:abstractNumId w:val="6"/>
   </w:num>
   <w:num w:numId="24" w16cid:durableId="975719987">
-    <w:abstractNumId w:val="20"/>
+    <w:abstractNumId w:val="22"/>
   </w:num>
   <w:num w:numId="25" w16cid:durableId="914163500">
-    <w:abstractNumId w:val="21"/>
+    <w:abstractNumId w:val="23"/>
   </w:num>
   <w:num w:numId="26" w16cid:durableId="591596024">
-    <w:abstractNumId w:val="28"/>
+    <w:abstractNumId w:val="31"/>
   </w:num>
   <w:num w:numId="27" w16cid:durableId="1400327188">
-    <w:abstractNumId w:val="17"/>
+    <w:abstractNumId w:val="18"/>
   </w:num>
   <w:num w:numId="28" w16cid:durableId="1981567791">
-    <w:abstractNumId w:val="29"/>
+    <w:abstractNumId w:val="33"/>
   </w:num>
   <w:num w:numId="29" w16cid:durableId="1886601917">
     <w:abstractNumId w:val="2"/>
@@ -15635,6 +19189,21 @@
   </w:num>
   <w:num w:numId="31" w16cid:durableId="204801057">
     <w:abstractNumId w:val="5"/>
+  </w:num>
+  <w:num w:numId="32" w16cid:durableId="1705597241">
+    <w:abstractNumId w:val="32"/>
+  </w:num>
+  <w:num w:numId="33" w16cid:durableId="654996085">
+    <w:abstractNumId w:val="12"/>
+  </w:num>
+  <w:num w:numId="34" w16cid:durableId="1058289048">
+    <w:abstractNumId w:val="20"/>
+  </w:num>
+  <w:num w:numId="35" w16cid:durableId="77216917">
+    <w:abstractNumId w:val="30"/>
+  </w:num>
+  <w:num w:numId="36" w16cid:durableId="1330526222">
+    <w:abstractNumId w:val="35"/>
   </w:num>
 </w:numbering>
 </file>
@@ -18467,6 +22036,11 @@
       <w:szCs w:val="24"/>
     </w:rPr>
   </w:style>
+  <w:style w:type="character" w:customStyle="1" w:styleId="apple-tab-span">
+    <w:name w:val="apple-tab-span"/>
+    <w:basedOn w:val="DefaultParagraphFont"/>
+    <w:rsid w:val="007B3090"/>
+  </w:style>
 </w:styles>
 </file>
 

</xml_diff>

<commit_message>
Added more details in Implemetation part in project plan
</commit_message>
<xml_diff>
--- a/documentation/F-33_SER517 Project Plan, Spring 2024.docx
+++ b/documentation/F-33_SER517 Project Plan, Spring 2024.docx
@@ -1757,15 +1757,7 @@
         <w:t>Statement of work:</w:t>
       </w:r>
       <w:r>
-        <w:t xml:space="preserve"> Our topic for the capstone project is “ Detecting intrusion in </w:t>
-      </w:r>
-      <w:proofErr w:type="spellStart"/>
-      <w:r>
-        <w:t>softwarized</w:t>
-      </w:r>
-      <w:proofErr w:type="spellEnd"/>
-      <w:r>
-        <w:t xml:space="preserve"> 5G networks using machine learning”. Our sponsor, Dr. Abdallah Moubayed, assigned our team a research paper, “5D-NIDD: A comprehensive network Intrusion detection dataset generated over 5G Wireless network”, which provides a detailed exposition of the creation, characteristics, and analysis of a novel dataset, 5G-NIDD, developed for network intrusion detection research in 5G environments. The dataset is distinguished by its generation from a real, operational 5G test network, offering a unique and realistic benchmark for evaluating AI/ML-based security solutions. This dataset addresses the scarcity of comprehensive, current, and realistic datasets for network security research, especially in the context of the emerging 5G networks, characterized by their complexity, scale, and diverse service offerings.</w:t>
+        <w:t xml:space="preserve"> Our topic for the capstone project is “ Detecting intrusion in softwarized 5G networks using machine learning”. Our sponsor, Dr. Abdallah Moubayed, assigned our team a research paper, “5D-NIDD: A comprehensive network Intrusion detection dataset generated over 5G Wireless network”, which provides a detailed exposition of the creation, characteristics, and analysis of a novel dataset, 5G-NIDD, developed for network intrusion detection research in 5G environments. The dataset is distinguished by its generation from a real, operational 5G test network, offering a unique and realistic benchmark for evaluating AI/ML-based security solutions. This dataset addresses the scarcity of comprehensive, current, and realistic datasets for network security research, especially in the context of the emerging 5G networks, characterized by their complexity, scale, and diverse service offerings.</w:t>
       </w:r>
     </w:p>
     <w:p>
@@ -1840,23 +1832,7 @@
         <w:t>Technical Platform:</w:t>
       </w:r>
       <w:r>
-        <w:t xml:space="preserve"> As our work is primarily based on a dataset, 5G-NIDD, which is generated from a real 5G test network located in Oulu, Finland, which is part of the 5G Test Network Finland (5GTN). This network provides a realistic environment for generating network traffic, both benign and malicious, under controlled conditions. The dataset includes network flows derived from various attack scenarios, such as Distributed Denial of Service (DDoS) attacks, ICMP floods, UDP floods, and HTTP floods, among others, alongside normal traffic. Tools and technologies include Argus for flow data generation, </w:t>
-      </w:r>
-      <w:proofErr w:type="spellStart"/>
-      <w:r>
-        <w:t>Tracewrangler</w:t>
-      </w:r>
-      <w:proofErr w:type="spellEnd"/>
-      <w:r>
-        <w:t xml:space="preserve"> for data processing, and various attack simulation tools like hping3 and </w:t>
-      </w:r>
-      <w:proofErr w:type="spellStart"/>
-      <w:r>
-        <w:t>GoldenEye</w:t>
-      </w:r>
-      <w:proofErr w:type="spellEnd"/>
-      <w:r>
-        <w:t>. As per our requirement, we only have to utilize the generated dataset and feed it to the machine learning models after processing it.</w:t>
+        <w:t xml:space="preserve"> As our work is primarily based on a dataset, 5G-NIDD, which is generated from a real 5G test network located in Oulu, Finland, which is part of the 5G Test Network Finland (5GTN). This network provides a realistic environment for generating network traffic, both benign and malicious, under controlled conditions. The dataset includes network flows derived from various attack scenarios, such as Distributed Denial of Service (DDoS) attacks, ICMP floods, UDP floods, and HTTP floods, among others, alongside normal traffic. Tools and technologies include Argus for flow data generation, Tracewrangler for data processing, and various attack simulation tools like hping3 and GoldenEye. As per our requirement, we only have to utilize the generated dataset and feed it to the machine learning models after processing it.</w:t>
       </w:r>
     </w:p>
     <w:p>
@@ -3134,11 +3110,9 @@
               <w:ind w:left="0" w:right="0"/>
               <w:jc w:val="center"/>
             </w:pPr>
-            <w:proofErr w:type="spellStart"/>
             <w:r>
               <w:t>CatBoost</w:t>
             </w:r>
-            <w:proofErr w:type="spellEnd"/>
           </w:p>
         </w:tc>
         <w:tc>
@@ -3404,11 +3378,9 @@
               <w:ind w:left="0" w:right="0"/>
               <w:jc w:val="center"/>
             </w:pPr>
-            <w:proofErr w:type="spellStart"/>
             <w:r>
               <w:t>ReLU</w:t>
             </w:r>
-            <w:proofErr w:type="spellEnd"/>
           </w:p>
         </w:tc>
         <w:tc>
@@ -3454,11 +3426,9 @@
               <w:ind w:left="0" w:right="0"/>
               <w:jc w:val="center"/>
             </w:pPr>
-            <w:proofErr w:type="spellStart"/>
             <w:r>
               <w:t>XgBoost</w:t>
             </w:r>
-            <w:proofErr w:type="spellEnd"/>
           </w:p>
         </w:tc>
         <w:tc>
@@ -8913,23 +8883,7 @@
           <w:rFonts w:eastAsia="Times New Roman"/>
           <w:color w:val="000000"/>
         </w:rPr>
-        <w:t xml:space="preserve"> Task #64: Apply classifiers other than </w:t>
-      </w:r>
-      <w:proofErr w:type="spellStart"/>
-      <w:r>
-        <w:rPr>
-          <w:rFonts w:eastAsia="Times New Roman"/>
-          <w:color w:val="000000"/>
-        </w:rPr>
-        <w:t>CATBoost</w:t>
-      </w:r>
-      <w:proofErr w:type="spellEnd"/>
-      <w:r>
-        <w:rPr>
-          <w:rFonts w:eastAsia="Times New Roman"/>
-          <w:color w:val="000000"/>
-        </w:rPr>
-        <w:t xml:space="preserve"> to the GAN-based models.</w:t>
+        <w:t> Task #64: Apply classifiers other than CATBoost to the GAN-based models.</w:t>
       </w:r>
     </w:p>
     <w:p>
@@ -9475,7 +9429,6 @@
           <w:color w:val="000000"/>
         </w:rPr>
       </w:pPr>
-      <w:proofErr w:type="spellStart"/>
       <w:r>
         <w:rPr>
           <w:rFonts w:eastAsia="Times New Roman"/>
@@ -9483,17 +9436,7 @@
           <w:bCs/>
           <w:color w:val="000000"/>
         </w:rPr>
-        <w:t>XGBoost</w:t>
-      </w:r>
-      <w:proofErr w:type="spellEnd"/>
-      <w:r>
-        <w:rPr>
-          <w:rFonts w:eastAsia="Times New Roman"/>
-          <w:b/>
-          <w:bCs/>
-          <w:color w:val="000000"/>
-        </w:rPr>
-        <w:t>:</w:t>
+        <w:t>XGBoost:</w:t>
       </w:r>
     </w:p>
     <w:p>
@@ -9507,53 +9450,12 @@
           <w:szCs w:val="24"/>
         </w:rPr>
       </w:pPr>
-      <w:proofErr w:type="spellStart"/>
-      <w:r>
-        <w:rPr>
-          <w:rFonts w:eastAsia="Times New Roman"/>
-          <w:color w:val="000000"/>
-        </w:rPr>
-        <w:t>XGBoost</w:t>
-      </w:r>
-      <w:proofErr w:type="spellEnd"/>
-      <w:r>
-        <w:rPr>
-          <w:rFonts w:eastAsia="Times New Roman"/>
-          <w:color w:val="000000"/>
-        </w:rPr>
-        <w:t xml:space="preserve">, or </w:t>
-      </w:r>
-      <w:proofErr w:type="spellStart"/>
-      <w:r>
-        <w:rPr>
-          <w:rFonts w:eastAsia="Times New Roman"/>
-          <w:color w:val="000000"/>
-        </w:rPr>
-        <w:t>eXtreme</w:t>
-      </w:r>
-      <w:proofErr w:type="spellEnd"/>
-      <w:r>
-        <w:rPr>
-          <w:rFonts w:eastAsia="Times New Roman"/>
-          <w:color w:val="000000"/>
-        </w:rPr>
-        <w:t xml:space="preserve"> Gradient Boosting, is a robust and versatile algorithm widely used in machine learning and data science applications. Despite its slightly slower training time than a competitor, </w:t>
-      </w:r>
-      <w:proofErr w:type="spellStart"/>
-      <w:r>
-        <w:rPr>
-          <w:rFonts w:eastAsia="Times New Roman"/>
-          <w:color w:val="000000"/>
-        </w:rPr>
-        <w:t>XGBoost</w:t>
-      </w:r>
-      <w:proofErr w:type="spellEnd"/>
-      <w:r>
-        <w:rPr>
-          <w:rFonts w:eastAsia="Times New Roman"/>
-          <w:color w:val="000000"/>
-        </w:rPr>
-        <w:t xml:space="preserve"> exhibited superior accuracy and robustness. However, concerns regarding potential overfitting were noted.</w:t>
+      <w:r>
+        <w:rPr>
+          <w:rFonts w:eastAsia="Times New Roman"/>
+          <w:color w:val="000000"/>
+        </w:rPr>
+        <w:t>XGBoost, or eXtreme Gradient Boosting, is a robust and versatile algorithm widely used in machine learning and data science applications. Despite its slightly slower training time than a competitor, XGBoost exhibited superior accuracy and robustness. However, concerns regarding potential overfitting were noted.</w:t>
       </w:r>
     </w:p>
     <w:p>
@@ -9572,7 +9474,6 @@
           <w:color w:val="000000"/>
         </w:rPr>
       </w:pPr>
-      <w:proofErr w:type="spellStart"/>
       <w:r>
         <w:rPr>
           <w:rFonts w:eastAsia="Times New Roman"/>
@@ -9580,17 +9481,7 @@
           <w:bCs/>
           <w:color w:val="000000"/>
         </w:rPr>
-        <w:t>CatBoost</w:t>
-      </w:r>
-      <w:proofErr w:type="spellEnd"/>
-      <w:r>
-        <w:rPr>
-          <w:rFonts w:eastAsia="Times New Roman"/>
-          <w:b/>
-          <w:bCs/>
-          <w:color w:val="000000"/>
-        </w:rPr>
-        <w:t>:</w:t>
+        <w:t>CatBoost:</w:t>
       </w:r>
     </w:p>
     <w:p>
@@ -9604,37 +9495,12 @@
           <w:szCs w:val="24"/>
         </w:rPr>
       </w:pPr>
-      <w:proofErr w:type="spellStart"/>
-      <w:r>
-        <w:rPr>
-          <w:rFonts w:eastAsia="Times New Roman"/>
-          <w:color w:val="000000"/>
-        </w:rPr>
-        <w:t>CatBoost</w:t>
-      </w:r>
-      <w:proofErr w:type="spellEnd"/>
-      <w:r>
-        <w:rPr>
-          <w:rFonts w:eastAsia="Times New Roman"/>
-          <w:color w:val="000000"/>
-        </w:rPr>
-        <w:t xml:space="preserve">, known for its seamless handling of categorical variables and GPU acceleration support, performed comparably to </w:t>
-      </w:r>
-      <w:proofErr w:type="spellStart"/>
-      <w:r>
-        <w:rPr>
-          <w:rFonts w:eastAsia="Times New Roman"/>
-          <w:color w:val="000000"/>
-        </w:rPr>
-        <w:t>XGBoost</w:t>
-      </w:r>
-      <w:proofErr w:type="spellEnd"/>
-      <w:r>
-        <w:rPr>
-          <w:rFonts w:eastAsia="Times New Roman"/>
-          <w:color w:val="000000"/>
-        </w:rPr>
-        <w:t xml:space="preserve"> in terms of accuracy. Its ability to handle categorical features without preprocessing makes it well-suited for our classification task.</w:t>
+      <w:r>
+        <w:rPr>
+          <w:rFonts w:eastAsia="Times New Roman"/>
+          <w:color w:val="000000"/>
+        </w:rPr>
+        <w:t>CatBoost, known for its seamless handling of categorical variables and GPU acceleration support, performed comparably to XGBoost in terms of accuracy. Its ability to handle categorical features without preprocessing makes it well-suited for our classification task.</w:t>
       </w:r>
     </w:p>
     <w:p>
@@ -9660,27 +9526,7 @@
           <w:bCs/>
           <w:color w:val="000000"/>
         </w:rPr>
-        <w:t> </w:t>
-      </w:r>
-      <w:proofErr w:type="spellStart"/>
-      <w:r>
-        <w:rPr>
-          <w:rFonts w:eastAsia="Times New Roman"/>
-          <w:b/>
-          <w:bCs/>
-          <w:color w:val="000000"/>
-        </w:rPr>
-        <w:t>ADABoost</w:t>
-      </w:r>
-      <w:proofErr w:type="spellEnd"/>
-      <w:r>
-        <w:rPr>
-          <w:rFonts w:eastAsia="Times New Roman"/>
-          <w:b/>
-          <w:bCs/>
-          <w:color w:val="000000"/>
-        </w:rPr>
-        <w:t>:</w:t>
+        <w:t> ADABoost:</w:t>
       </w:r>
     </w:p>
     <w:p>
@@ -9694,21 +9540,12 @@
           <w:szCs w:val="24"/>
         </w:rPr>
       </w:pPr>
-      <w:proofErr w:type="spellStart"/>
-      <w:r>
-        <w:rPr>
-          <w:rFonts w:eastAsia="Times New Roman"/>
-          <w:color w:val="000000"/>
-        </w:rPr>
-        <w:t>ADABoost</w:t>
-      </w:r>
-      <w:proofErr w:type="spellEnd"/>
-      <w:r>
-        <w:rPr>
-          <w:rFonts w:eastAsia="Times New Roman"/>
-          <w:color w:val="000000"/>
-        </w:rPr>
-        <w:t>, implemented for multi-class classification, demonstrated its effectiveness after preprocessing steps. Its ability to handle categorical variables using one-hot encoding and performance metrics such as precision, recall, and F1-score were evaluated.</w:t>
+      <w:r>
+        <w:rPr>
+          <w:rFonts w:eastAsia="Times New Roman"/>
+          <w:color w:val="000000"/>
+        </w:rPr>
+        <w:t>ADABoost, implemented for multi-class classification, demonstrated its effectiveness after preprocessing steps. Its ability to handle categorical variables using one-hot encoding and performance metrics such as precision, recall, and F1-score were evaluated.</w:t>
       </w:r>
     </w:p>
     <w:p>
@@ -9780,23 +9617,7 @@
           <w:rFonts w:eastAsia="Times New Roman"/>
           <w:color w:val="000000"/>
         </w:rPr>
-        <w:t xml:space="preserve">A fully connected artificial neural network architecture with multiple hidden layers and </w:t>
-      </w:r>
-      <w:proofErr w:type="spellStart"/>
-      <w:r>
-        <w:rPr>
-          <w:rFonts w:eastAsia="Times New Roman"/>
-          <w:color w:val="000000"/>
-        </w:rPr>
-        <w:t>ReLU</w:t>
-      </w:r>
-      <w:proofErr w:type="spellEnd"/>
-      <w:r>
-        <w:rPr>
-          <w:rFonts w:eastAsia="Times New Roman"/>
-          <w:color w:val="000000"/>
-        </w:rPr>
-        <w:t xml:space="preserve"> activation functions was designed. The Adam optimizer was chosen for efficient training, although further research is needed to fine-tune hyperparameters and prevent overfitting.</w:t>
+        <w:t>A fully connected artificial neural network architecture with multiple hidden layers and ReLU activation functions was designed. The Adam optimizer was chosen for efficient training, although further research is needed to fine-tune hyperparameters and prevent overfitting.</w:t>
       </w:r>
     </w:p>
     <w:p>
@@ -9822,27 +9643,7 @@
           <w:bCs/>
           <w:color w:val="000000"/>
         </w:rPr>
-        <w:t xml:space="preserve">TensorFlow and </w:t>
-      </w:r>
-      <w:proofErr w:type="spellStart"/>
-      <w:r>
-        <w:rPr>
-          <w:rFonts w:eastAsia="Times New Roman"/>
-          <w:b/>
-          <w:bCs/>
-          <w:color w:val="000000"/>
-        </w:rPr>
-        <w:t>Keras</w:t>
-      </w:r>
-      <w:proofErr w:type="spellEnd"/>
-      <w:r>
-        <w:rPr>
-          <w:rFonts w:eastAsia="Times New Roman"/>
-          <w:b/>
-          <w:bCs/>
-          <w:color w:val="000000"/>
-        </w:rPr>
-        <w:t xml:space="preserve"> Implementation:</w:t>
+        <w:t>TensorFlow and Keras Implementation:</w:t>
       </w:r>
     </w:p>
     <w:p>
@@ -9862,23 +9663,7 @@
           <w:color w:val="000000"/>
         </w:rPr>
         <w:lastRenderedPageBreak/>
-        <w:t xml:space="preserve">Another ANN implementation utilizing TensorFlow and </w:t>
-      </w:r>
-      <w:proofErr w:type="spellStart"/>
-      <w:r>
-        <w:rPr>
-          <w:rFonts w:eastAsia="Times New Roman"/>
-          <w:color w:val="000000"/>
-        </w:rPr>
-        <w:t>Keras</w:t>
-      </w:r>
-      <w:proofErr w:type="spellEnd"/>
-      <w:r>
-        <w:rPr>
-          <w:rFonts w:eastAsia="Times New Roman"/>
-          <w:color w:val="000000"/>
-        </w:rPr>
-        <w:t xml:space="preserve"> for binary classification was developed. This implementation underwent preprocessing steps, including handling missing values and normalization. The model architecture, training parameters, and performance metrics were specified.</w:t>
+        <w:t>Another ANN implementation utilizing TensorFlow and Keras for binary classification was developed. This implementation underwent preprocessing steps, including handling missing values and normalization. The model architecture, training parameters, and performance metrics were specified.</w:t>
       </w:r>
     </w:p>
     <w:p>
@@ -10875,7 +10660,6 @@
                 <w:szCs w:val="24"/>
               </w:rPr>
             </w:pPr>
-            <w:proofErr w:type="spellStart"/>
             <w:r>
               <w:rPr>
                 <w:rFonts w:ascii="Times New Roman" w:eastAsia="Times New Roman" w:hAnsi="Times New Roman" w:cs="Times New Roman"/>
@@ -10885,7 +10669,6 @@
               </w:rPr>
               <w:t>XGBoost</w:t>
             </w:r>
-            <w:proofErr w:type="spellEnd"/>
           </w:p>
         </w:tc>
         <w:tc>
@@ -11185,7 +10968,6 @@
                 <w:szCs w:val="24"/>
               </w:rPr>
             </w:pPr>
-            <w:proofErr w:type="spellStart"/>
             <w:r>
               <w:rPr>
                 <w:rFonts w:ascii="Times New Roman" w:eastAsia="Times New Roman" w:hAnsi="Times New Roman" w:cs="Times New Roman"/>
@@ -11195,7 +10977,6 @@
               </w:rPr>
               <w:t>CatBoost</w:t>
             </w:r>
-            <w:proofErr w:type="spellEnd"/>
           </w:p>
         </w:tc>
         <w:tc>
@@ -11502,27 +11283,7 @@
                 <w:sz w:val="20"/>
                 <w:szCs w:val="20"/>
               </w:rPr>
-              <w:t>ANN(</w:t>
-            </w:r>
-            <w:proofErr w:type="spellStart"/>
-            <w:r>
-              <w:rPr>
-                <w:rFonts w:ascii="Times New Roman" w:eastAsia="Times New Roman" w:hAnsi="Times New Roman" w:cs="Times New Roman"/>
-                <w:color w:val="000000"/>
-                <w:sz w:val="20"/>
-                <w:szCs w:val="20"/>
-              </w:rPr>
-              <w:t>pytorch</w:t>
-            </w:r>
-            <w:proofErr w:type="spellEnd"/>
-            <w:r>
-              <w:rPr>
-                <w:rFonts w:ascii="Times New Roman" w:eastAsia="Times New Roman" w:hAnsi="Times New Roman" w:cs="Times New Roman"/>
-                <w:color w:val="000000"/>
-                <w:sz w:val="20"/>
-                <w:szCs w:val="20"/>
-              </w:rPr>
-              <w:t>) </w:t>
+              <w:t>ANN(pytorch) </w:t>
             </w:r>
           </w:p>
         </w:tc>
@@ -11846,6 +11607,1614 @@
         <w:t>Table 2: Model Accuracy</w:t>
       </w:r>
     </w:p>
+    <w:p>
+      <w:pPr>
+        <w:pStyle w:val="NormalWeb"/>
+        <w:spacing w:before="240" w:beforeAutospacing="0" w:after="240" w:afterAutospacing="0"/>
+      </w:pPr>
+      <w:r>
+        <w:rPr>
+          <w:rFonts w:ascii="Calibri" w:hAnsi="Calibri" w:cs="Calibri"/>
+          <w:b/>
+          <w:bCs/>
+          <w:color w:val="000000"/>
+          <w:sz w:val="22"/>
+          <w:szCs w:val="22"/>
+        </w:rPr>
+        <w:t>Schedule / Timeline:</w:t>
+      </w:r>
+    </w:p>
+    <w:p>
+      <w:pPr>
+        <w:pStyle w:val="NormalWeb"/>
+        <w:spacing w:before="0" w:beforeAutospacing="0" w:after="120" w:afterAutospacing="0"/>
+        <w:ind w:right="72"/>
+      </w:pPr>
+      <w:r>
+        <w:rPr>
+          <w:rFonts w:ascii="Calibri" w:hAnsi="Calibri" w:cs="Calibri"/>
+          <w:b/>
+          <w:bCs/>
+          <w:color w:val="000000"/>
+          <w:sz w:val="22"/>
+          <w:szCs w:val="22"/>
+        </w:rPr>
+        <w:t>Key Deliverables:</w:t>
+      </w:r>
+    </w:p>
+    <w:p>
+      <w:pPr>
+        <w:pStyle w:val="NormalWeb"/>
+        <w:numPr>
+          <w:ilvl w:val="0"/>
+          <w:numId w:val="37"/>
+        </w:numPr>
+        <w:spacing w:before="0" w:beforeAutospacing="0" w:after="0" w:afterAutospacing="0"/>
+        <w:ind w:right="72"/>
+        <w:textAlignment w:val="baseline"/>
+        <w:rPr>
+          <w:rFonts w:ascii="Calibri" w:hAnsi="Calibri" w:cs="Calibri"/>
+          <w:color w:val="000000"/>
+          <w:sz w:val="22"/>
+          <w:szCs w:val="22"/>
+        </w:rPr>
+      </w:pPr>
+      <w:r>
+        <w:rPr>
+          <w:rFonts w:ascii="Calibri" w:hAnsi="Calibri" w:cs="Calibri"/>
+          <w:color w:val="000000"/>
+          <w:sz w:val="22"/>
+          <w:szCs w:val="22"/>
+        </w:rPr>
+        <w:t>Improve current research on detecting attacks in 5G networks.</w:t>
+      </w:r>
+    </w:p>
+    <w:p>
+      <w:pPr>
+        <w:pStyle w:val="NormalWeb"/>
+        <w:numPr>
+          <w:ilvl w:val="0"/>
+          <w:numId w:val="37"/>
+        </w:numPr>
+        <w:spacing w:before="0" w:beforeAutospacing="0" w:after="0" w:afterAutospacing="0"/>
+        <w:ind w:right="72"/>
+        <w:textAlignment w:val="baseline"/>
+        <w:rPr>
+          <w:rFonts w:ascii="Calibri" w:hAnsi="Calibri" w:cs="Calibri"/>
+          <w:color w:val="000000"/>
+          <w:sz w:val="22"/>
+          <w:szCs w:val="22"/>
+        </w:rPr>
+      </w:pPr>
+      <w:r>
+        <w:rPr>
+          <w:rFonts w:ascii="Calibri" w:hAnsi="Calibri" w:cs="Calibri"/>
+          <w:color w:val="000000"/>
+          <w:sz w:val="22"/>
+          <w:szCs w:val="22"/>
+        </w:rPr>
+        <w:t>Apply different data processing techniques and newer models to current research.</w:t>
+      </w:r>
+    </w:p>
+    <w:p>
+      <w:pPr>
+        <w:pStyle w:val="NormalWeb"/>
+        <w:numPr>
+          <w:ilvl w:val="0"/>
+          <w:numId w:val="37"/>
+        </w:numPr>
+        <w:spacing w:before="0" w:beforeAutospacing="0" w:after="0" w:afterAutospacing="0"/>
+        <w:ind w:right="72"/>
+        <w:textAlignment w:val="baseline"/>
+        <w:rPr>
+          <w:rFonts w:ascii="Calibri" w:hAnsi="Calibri" w:cs="Calibri"/>
+          <w:color w:val="000000"/>
+          <w:sz w:val="22"/>
+          <w:szCs w:val="22"/>
+        </w:rPr>
+      </w:pPr>
+      <w:r>
+        <w:rPr>
+          <w:rFonts w:ascii="Calibri" w:hAnsi="Calibri" w:cs="Calibri"/>
+          <w:color w:val="000000"/>
+          <w:sz w:val="22"/>
+          <w:szCs w:val="22"/>
+        </w:rPr>
+        <w:lastRenderedPageBreak/>
+        <w:t>Explore options to advance multi-classification models.</w:t>
+      </w:r>
+    </w:p>
+    <w:p>
+      <w:pPr>
+        <w:pStyle w:val="NormalWeb"/>
+        <w:numPr>
+          <w:ilvl w:val="0"/>
+          <w:numId w:val="37"/>
+        </w:numPr>
+        <w:spacing w:before="0" w:beforeAutospacing="0" w:after="120" w:afterAutospacing="0"/>
+        <w:ind w:right="72"/>
+        <w:textAlignment w:val="baseline"/>
+        <w:rPr>
+          <w:rFonts w:ascii="Calibri" w:hAnsi="Calibri" w:cs="Calibri"/>
+          <w:color w:val="000000"/>
+          <w:sz w:val="22"/>
+          <w:szCs w:val="22"/>
+        </w:rPr>
+      </w:pPr>
+      <w:r>
+        <w:rPr>
+          <w:rFonts w:ascii="Calibri" w:hAnsi="Calibri" w:cs="Calibri"/>
+          <w:color w:val="000000"/>
+          <w:sz w:val="22"/>
+          <w:szCs w:val="22"/>
+        </w:rPr>
+        <w:t>Create final documentation and code solution.</w:t>
+      </w:r>
+    </w:p>
+    <w:p>
+      <w:pPr>
+        <w:pStyle w:val="NormalWeb"/>
+        <w:spacing w:before="0" w:beforeAutospacing="0" w:after="120" w:afterAutospacing="0"/>
+        <w:ind w:right="72"/>
+      </w:pPr>
+      <w:r>
+        <w:rPr>
+          <w:rFonts w:ascii="Calibri" w:hAnsi="Calibri" w:cs="Calibri"/>
+          <w:b/>
+          <w:bCs/>
+          <w:color w:val="000000"/>
+          <w:sz w:val="22"/>
+          <w:szCs w:val="22"/>
+        </w:rPr>
+        <w:t>Milestones:</w:t>
+      </w:r>
+    </w:p>
+    <w:p>
+      <w:pPr>
+        <w:pStyle w:val="NormalWeb"/>
+        <w:numPr>
+          <w:ilvl w:val="0"/>
+          <w:numId w:val="38"/>
+        </w:numPr>
+        <w:spacing w:before="0" w:beforeAutospacing="0" w:after="0" w:afterAutospacing="0"/>
+        <w:ind w:right="72"/>
+        <w:textAlignment w:val="baseline"/>
+        <w:rPr>
+          <w:rFonts w:ascii="Calibri" w:hAnsi="Calibri" w:cs="Calibri"/>
+          <w:color w:val="000000"/>
+          <w:sz w:val="22"/>
+          <w:szCs w:val="22"/>
+        </w:rPr>
+      </w:pPr>
+      <w:r>
+        <w:rPr>
+          <w:rFonts w:ascii="Calibri" w:hAnsi="Calibri" w:cs="Calibri"/>
+          <w:color w:val="000000"/>
+          <w:sz w:val="22"/>
+          <w:szCs w:val="22"/>
+        </w:rPr>
+        <w:t>Read the given research paper and complete the literature review. This is mapped to Key Deliverables. </w:t>
+      </w:r>
+    </w:p>
+    <w:p>
+      <w:pPr>
+        <w:pStyle w:val="NormalWeb"/>
+        <w:numPr>
+          <w:ilvl w:val="0"/>
+          <w:numId w:val="38"/>
+        </w:numPr>
+        <w:spacing w:before="0" w:beforeAutospacing="0" w:after="0" w:afterAutospacing="0"/>
+        <w:ind w:right="72"/>
+        <w:textAlignment w:val="baseline"/>
+        <w:rPr>
+          <w:rFonts w:ascii="Calibri" w:hAnsi="Calibri" w:cs="Calibri"/>
+          <w:color w:val="000000"/>
+          <w:sz w:val="22"/>
+          <w:szCs w:val="22"/>
+        </w:rPr>
+      </w:pPr>
+      <w:r>
+        <w:rPr>
+          <w:rFonts w:ascii="Calibri" w:hAnsi="Calibri" w:cs="Calibri"/>
+          <w:color w:val="000000"/>
+          <w:sz w:val="22"/>
+          <w:szCs w:val="22"/>
+        </w:rPr>
+        <w:t>Explore new models and apply them to the currently processed data. This is mapped to Key Deliverable 1.</w:t>
+      </w:r>
+    </w:p>
+    <w:p>
+      <w:pPr>
+        <w:pStyle w:val="NormalWeb"/>
+        <w:numPr>
+          <w:ilvl w:val="0"/>
+          <w:numId w:val="38"/>
+        </w:numPr>
+        <w:spacing w:before="0" w:beforeAutospacing="0" w:after="0" w:afterAutospacing="0"/>
+        <w:ind w:right="72"/>
+        <w:textAlignment w:val="baseline"/>
+        <w:rPr>
+          <w:rFonts w:ascii="Calibri" w:hAnsi="Calibri" w:cs="Calibri"/>
+          <w:color w:val="000000"/>
+          <w:sz w:val="22"/>
+          <w:szCs w:val="22"/>
+        </w:rPr>
+      </w:pPr>
+      <w:r>
+        <w:rPr>
+          <w:rFonts w:ascii="Calibri" w:hAnsi="Calibri" w:cs="Calibri"/>
+          <w:color w:val="000000"/>
+          <w:sz w:val="22"/>
+          <w:szCs w:val="22"/>
+        </w:rPr>
+        <w:t>Work on ANN, GAN, and Boosting-based models. This is mapped to Key Deliverable 1.</w:t>
+      </w:r>
+    </w:p>
+    <w:p>
+      <w:pPr>
+        <w:pStyle w:val="NormalWeb"/>
+        <w:numPr>
+          <w:ilvl w:val="0"/>
+          <w:numId w:val="38"/>
+        </w:numPr>
+        <w:spacing w:before="0" w:beforeAutospacing="0" w:after="0" w:afterAutospacing="0"/>
+        <w:ind w:right="72"/>
+        <w:textAlignment w:val="baseline"/>
+        <w:rPr>
+          <w:rFonts w:ascii="Calibri" w:hAnsi="Calibri" w:cs="Calibri"/>
+          <w:color w:val="000000"/>
+          <w:sz w:val="22"/>
+          <w:szCs w:val="22"/>
+        </w:rPr>
+      </w:pPr>
+      <w:r>
+        <w:rPr>
+          <w:rFonts w:ascii="Calibri" w:hAnsi="Calibri" w:cs="Calibri"/>
+          <w:color w:val="000000"/>
+          <w:sz w:val="22"/>
+          <w:szCs w:val="22"/>
+        </w:rPr>
+        <w:t>Apply sample-based techniques and work on data processing. This is mapped to Key Deliverable 2.</w:t>
+      </w:r>
+    </w:p>
+    <w:p>
+      <w:pPr>
+        <w:pStyle w:val="NormalWeb"/>
+        <w:numPr>
+          <w:ilvl w:val="0"/>
+          <w:numId w:val="38"/>
+        </w:numPr>
+        <w:spacing w:before="0" w:beforeAutospacing="0" w:after="0" w:afterAutospacing="0"/>
+        <w:ind w:right="72"/>
+        <w:textAlignment w:val="baseline"/>
+        <w:rPr>
+          <w:rFonts w:ascii="Calibri" w:hAnsi="Calibri" w:cs="Calibri"/>
+          <w:color w:val="000000"/>
+          <w:sz w:val="22"/>
+          <w:szCs w:val="22"/>
+        </w:rPr>
+      </w:pPr>
+      <w:r>
+        <w:rPr>
+          <w:rFonts w:ascii="Calibri" w:hAnsi="Calibri" w:cs="Calibri"/>
+          <w:color w:val="000000"/>
+          <w:sz w:val="22"/>
+          <w:szCs w:val="22"/>
+        </w:rPr>
+        <w:t>Work on advancements in research and apply them to current models. This is mapped to Key Deliverable 3.</w:t>
+      </w:r>
+    </w:p>
+    <w:p>
+      <w:pPr>
+        <w:pStyle w:val="NormalWeb"/>
+        <w:numPr>
+          <w:ilvl w:val="0"/>
+          <w:numId w:val="38"/>
+        </w:numPr>
+        <w:spacing w:before="0" w:beforeAutospacing="0" w:after="120" w:afterAutospacing="0"/>
+        <w:ind w:right="72"/>
+        <w:textAlignment w:val="baseline"/>
+        <w:rPr>
+          <w:rFonts w:ascii="Calibri" w:hAnsi="Calibri" w:cs="Calibri"/>
+          <w:color w:val="000000"/>
+          <w:sz w:val="22"/>
+          <w:szCs w:val="22"/>
+        </w:rPr>
+      </w:pPr>
+      <w:r>
+        <w:rPr>
+          <w:rFonts w:ascii="Calibri" w:hAnsi="Calibri" w:cs="Calibri"/>
+          <w:color w:val="000000"/>
+          <w:sz w:val="22"/>
+          <w:szCs w:val="22"/>
+        </w:rPr>
+        <w:t>Finalize and consolidate the work and focus on documentation. This is mapped to Key Deliverable 4.</w:t>
+      </w:r>
+    </w:p>
+    <w:p>
+      <w:pPr>
+        <w:pStyle w:val="NormalWeb"/>
+        <w:spacing w:before="0" w:beforeAutospacing="0" w:after="120" w:afterAutospacing="0"/>
+        <w:ind w:right="72"/>
+        <w:jc w:val="both"/>
+      </w:pPr>
+      <w:r>
+        <w:rPr>
+          <w:rFonts w:ascii="Calibri" w:hAnsi="Calibri" w:cs="Calibri"/>
+          <w:b/>
+          <w:bCs/>
+          <w:color w:val="000000"/>
+          <w:sz w:val="22"/>
+          <w:szCs w:val="22"/>
+        </w:rPr>
+        <w:t>Timeline:</w:t>
+      </w:r>
+    </w:p>
+    <w:p>
+      <w:pPr>
+        <w:pStyle w:val="NormalWeb"/>
+        <w:spacing w:before="0" w:beforeAutospacing="0" w:after="120" w:afterAutospacing="0"/>
+        <w:ind w:right="72"/>
+        <w:jc w:val="both"/>
+      </w:pPr>
+      <w:r>
+        <w:rPr>
+          <w:rFonts w:ascii="Calibri" w:hAnsi="Calibri" w:cs="Calibri"/>
+          <w:b/>
+          <w:bCs/>
+          <w:color w:val="000000"/>
+          <w:sz w:val="22"/>
+          <w:szCs w:val="22"/>
+        </w:rPr>
+        <w:t>Sprint 1 – Research (23rd Jan 2024 – 6th Feb 2024):</w:t>
+      </w:r>
+    </w:p>
+    <w:p>
+      <w:pPr>
+        <w:pStyle w:val="NormalWeb"/>
+        <w:spacing w:before="0" w:beforeAutospacing="0" w:after="120" w:afterAutospacing="0"/>
+        <w:ind w:right="72"/>
+        <w:jc w:val="both"/>
+      </w:pPr>
+      <w:r>
+        <w:rPr>
+          <w:rFonts w:ascii="Calibri" w:hAnsi="Calibri" w:cs="Calibri"/>
+          <w:color w:val="000000"/>
+          <w:sz w:val="22"/>
+          <w:szCs w:val="22"/>
+        </w:rPr>
+        <w:t>The goal of Sprint 1 was to complete the literature review, focusing on Milestone M1.</w:t>
+      </w:r>
+    </w:p>
+    <w:p>
+      <w:pPr>
+        <w:pStyle w:val="NormalWeb"/>
+        <w:spacing w:before="0" w:beforeAutospacing="0" w:after="120" w:afterAutospacing="0"/>
+        <w:ind w:right="72"/>
+        <w:jc w:val="both"/>
+      </w:pPr>
+      <w:r>
+        <w:rPr>
+          <w:rFonts w:ascii="Calibri" w:hAnsi="Calibri" w:cs="Calibri"/>
+          <w:b/>
+          <w:bCs/>
+          <w:color w:val="000000"/>
+          <w:sz w:val="22"/>
+          <w:szCs w:val="22"/>
+        </w:rPr>
+        <w:t>Sprint 2 – Model Exploration (7th Feb 2024 – 20th Feb 2024):</w:t>
+      </w:r>
+    </w:p>
+    <w:p>
+      <w:pPr>
+        <w:pStyle w:val="NormalWeb"/>
+        <w:spacing w:before="0" w:beforeAutospacing="0" w:after="120" w:afterAutospacing="0"/>
+        <w:ind w:right="72"/>
+        <w:jc w:val="both"/>
+      </w:pPr>
+      <w:r>
+        <w:rPr>
+          <w:rFonts w:ascii="Calibri" w:hAnsi="Calibri" w:cs="Calibri"/>
+          <w:color w:val="000000"/>
+          <w:sz w:val="22"/>
+          <w:szCs w:val="22"/>
+        </w:rPr>
+        <w:t>The goal of Sprint 2 was to find new models and apply them to the currently processed data, focusing on Milestone M2.</w:t>
+      </w:r>
+    </w:p>
+    <w:p>
+      <w:pPr>
+        <w:pStyle w:val="NormalWeb"/>
+        <w:spacing w:before="0" w:beforeAutospacing="0" w:after="120" w:afterAutospacing="0"/>
+        <w:ind w:right="72"/>
+        <w:jc w:val="both"/>
+      </w:pPr>
+      <w:r>
+        <w:rPr>
+          <w:rFonts w:ascii="Calibri" w:hAnsi="Calibri" w:cs="Calibri"/>
+          <w:b/>
+          <w:bCs/>
+          <w:color w:val="000000"/>
+          <w:sz w:val="22"/>
+          <w:szCs w:val="22"/>
+        </w:rPr>
+        <w:t>Sprint 3 – Model Implementation (21st Feb 2024 – 3rd Mar 2024</w:t>
+      </w:r>
+      <w:r>
+        <w:rPr>
+          <w:rFonts w:ascii="Calibri" w:hAnsi="Calibri" w:cs="Calibri"/>
+          <w:color w:val="000000"/>
+          <w:sz w:val="22"/>
+          <w:szCs w:val="22"/>
+        </w:rPr>
+        <w:t>):</w:t>
+      </w:r>
+    </w:p>
+    <w:p>
+      <w:pPr>
+        <w:pStyle w:val="NormalWeb"/>
+        <w:spacing w:before="0" w:beforeAutospacing="0" w:after="120" w:afterAutospacing="0"/>
+        <w:ind w:right="72"/>
+        <w:jc w:val="both"/>
+      </w:pPr>
+      <w:r>
+        <w:rPr>
+          <w:rFonts w:ascii="Calibri" w:hAnsi="Calibri" w:cs="Calibri"/>
+          <w:color w:val="000000"/>
+          <w:sz w:val="22"/>
+          <w:szCs w:val="22"/>
+        </w:rPr>
+        <w:t>The goal of Sprint 3 was to work on ANN, GAN, and Boosting models and apply them to the currently processed data, focusing on Milestone M3.</w:t>
+      </w:r>
+    </w:p>
+    <w:p>
+      <w:pPr>
+        <w:pStyle w:val="NormalWeb"/>
+        <w:spacing w:before="0" w:beforeAutospacing="0" w:after="120" w:afterAutospacing="0"/>
+        <w:ind w:right="72"/>
+        <w:jc w:val="both"/>
+      </w:pPr>
+      <w:r>
+        <w:rPr>
+          <w:rFonts w:ascii="Calibri" w:hAnsi="Calibri" w:cs="Calibri"/>
+          <w:b/>
+          <w:bCs/>
+          <w:color w:val="000000"/>
+          <w:sz w:val="22"/>
+          <w:szCs w:val="22"/>
+        </w:rPr>
+        <w:t>Spring Break (4th March 2024 – 10th March 2024):</w:t>
+      </w:r>
+    </w:p>
+    <w:p>
+      <w:pPr>
+        <w:pStyle w:val="NormalWeb"/>
+        <w:spacing w:before="0" w:beforeAutospacing="0" w:after="120" w:afterAutospacing="0"/>
+        <w:ind w:right="72"/>
+        <w:jc w:val="both"/>
+      </w:pPr>
+      <w:r>
+        <w:rPr>
+          <w:rFonts w:ascii="Calibri" w:hAnsi="Calibri" w:cs="Calibri"/>
+          <w:color w:val="000000"/>
+          <w:sz w:val="22"/>
+          <w:szCs w:val="22"/>
+        </w:rPr>
+        <w:t>The team utilized this break to explore other models that could be applied individually and to review other related research papers.</w:t>
+      </w:r>
+    </w:p>
+    <w:p>
+      <w:pPr>
+        <w:pStyle w:val="NormalWeb"/>
+        <w:spacing w:before="0" w:beforeAutospacing="0" w:after="120" w:afterAutospacing="0"/>
+        <w:ind w:right="72"/>
+        <w:jc w:val="both"/>
+      </w:pPr>
+      <w:r>
+        <w:rPr>
+          <w:rFonts w:ascii="Calibri" w:hAnsi="Calibri" w:cs="Calibri"/>
+          <w:b/>
+          <w:bCs/>
+          <w:color w:val="000000"/>
+          <w:sz w:val="22"/>
+          <w:szCs w:val="22"/>
+        </w:rPr>
+        <w:t>Sprint 4 – Data Processing (11th March 2024 – 25th March 2024):</w:t>
+      </w:r>
+    </w:p>
+    <w:p>
+      <w:pPr>
+        <w:pStyle w:val="NormalWeb"/>
+        <w:spacing w:before="0" w:beforeAutospacing="0" w:after="120" w:afterAutospacing="0"/>
+        <w:ind w:right="72"/>
+        <w:jc w:val="both"/>
+      </w:pPr>
+      <w:r>
+        <w:rPr>
+          <w:rFonts w:ascii="Calibri" w:hAnsi="Calibri" w:cs="Calibri"/>
+          <w:color w:val="000000"/>
+          <w:sz w:val="22"/>
+          <w:szCs w:val="22"/>
+        </w:rPr>
+        <w:t>The goal of Sprint 4 is to apply sample-based techniques and work on data processing technique options, focusing on Milestone M4.</w:t>
+      </w:r>
+    </w:p>
+    <w:p>
+      <w:pPr>
+        <w:pStyle w:val="NormalWeb"/>
+        <w:spacing w:before="0" w:beforeAutospacing="0" w:after="120" w:afterAutospacing="0"/>
+        <w:ind w:right="72"/>
+        <w:jc w:val="both"/>
+      </w:pPr>
+      <w:r>
+        <w:rPr>
+          <w:rFonts w:ascii="Calibri" w:hAnsi="Calibri" w:cs="Calibri"/>
+          <w:b/>
+          <w:bCs/>
+          <w:color w:val="000000"/>
+          <w:sz w:val="22"/>
+          <w:szCs w:val="22"/>
+        </w:rPr>
+        <w:t>Sprint 5 - Advancement (26th March 2024 – 9th April 2024):</w:t>
+      </w:r>
+    </w:p>
+    <w:p>
+      <w:pPr>
+        <w:pStyle w:val="NormalWeb"/>
+        <w:spacing w:before="0" w:beforeAutospacing="0" w:after="120" w:afterAutospacing="0"/>
+        <w:ind w:right="72"/>
+        <w:jc w:val="both"/>
+      </w:pPr>
+      <w:r>
+        <w:rPr>
+          <w:rFonts w:ascii="Calibri" w:hAnsi="Calibri" w:cs="Calibri"/>
+          <w:color w:val="000000"/>
+          <w:sz w:val="22"/>
+          <w:szCs w:val="22"/>
+        </w:rPr>
+        <w:t>The goal of Sprint 5 is to work on multiclassification models and explore advancements in current research, focusing on Milestone M5.</w:t>
+      </w:r>
+    </w:p>
+    <w:p>
+      <w:pPr>
+        <w:pStyle w:val="NormalWeb"/>
+        <w:spacing w:before="0" w:beforeAutospacing="0" w:after="120" w:afterAutospacing="0"/>
+        <w:ind w:right="72"/>
+        <w:jc w:val="both"/>
+      </w:pPr>
+      <w:r>
+        <w:rPr>
+          <w:rFonts w:ascii="Calibri" w:hAnsi="Calibri" w:cs="Calibri"/>
+          <w:b/>
+          <w:bCs/>
+          <w:color w:val="000000"/>
+          <w:sz w:val="22"/>
+          <w:szCs w:val="22"/>
+        </w:rPr>
+        <w:t>Sprint 6 – Consolidation (10th April 2024 – 23rd April 2024):</w:t>
+      </w:r>
+    </w:p>
+    <w:p>
+      <w:pPr>
+        <w:pStyle w:val="NormalWeb"/>
+        <w:spacing w:before="0" w:beforeAutospacing="0" w:after="120" w:afterAutospacing="0"/>
+        <w:ind w:right="72"/>
+        <w:jc w:val="both"/>
+      </w:pPr>
+      <w:r>
+        <w:rPr>
+          <w:rFonts w:ascii="Calibri" w:hAnsi="Calibri" w:cs="Calibri"/>
+          <w:color w:val="000000"/>
+          <w:sz w:val="22"/>
+          <w:szCs w:val="22"/>
+        </w:rPr>
+        <w:t>The goal of Sprint 6 is to consolidate the work and focus on the documentation part of the research, focusing on Milestone M6.</w:t>
+      </w:r>
+    </w:p>
+    <w:p/>
+    <w:p>
+      <w:pPr>
+        <w:pStyle w:val="Heading2"/>
+      </w:pPr>
+      <w:r>
+        <w:rPr>
+          <w:rFonts w:ascii="Calibri" w:hAnsi="Calibri" w:cs="Calibri"/>
+          <w:smallCaps/>
+          <w:color w:val="000000"/>
+        </w:rPr>
+        <w:lastRenderedPageBreak/>
+        <w:t>Required Hardware:</w:t>
+      </w:r>
+    </w:p>
+    <w:p>
+      <w:pPr>
+        <w:pStyle w:val="NormalWeb"/>
+        <w:spacing w:before="240" w:beforeAutospacing="0" w:after="240" w:afterAutospacing="0"/>
+        <w:jc w:val="both"/>
+      </w:pPr>
+      <w:r>
+        <w:rPr>
+          <w:rFonts w:ascii="Calibri" w:hAnsi="Calibri" w:cs="Calibri"/>
+          <w:color w:val="000000"/>
+          <w:sz w:val="22"/>
+          <w:szCs w:val="22"/>
+        </w:rPr>
+        <w:t>An NVIDIA graphics card is required to develop and train the machine-learning model using CUDA programming. This card facilitates the acceleration of computations necessary for training the model efficiently.</w:t>
+      </w:r>
+    </w:p>
+    <w:p>
+      <w:pPr>
+        <w:pStyle w:val="NormalWeb"/>
+        <w:spacing w:before="240" w:beforeAutospacing="0" w:after="240" w:afterAutospacing="0"/>
+        <w:jc w:val="both"/>
+      </w:pPr>
+      <w:r>
+        <w:rPr>
+          <w:rFonts w:ascii="Calibri" w:hAnsi="Calibri" w:cs="Calibri"/>
+          <w:color w:val="000000"/>
+          <w:sz w:val="22"/>
+          <w:szCs w:val="22"/>
+        </w:rPr>
+        <w:t>It's important to note that besides the NVIDIA Graphics Card, no other special hardware is required for the project's development and testing.</w:t>
+      </w:r>
+    </w:p>
+    <w:p>
+      <w:pPr>
+        <w:pStyle w:val="Heading2"/>
+      </w:pPr>
+      <w:r>
+        <w:rPr>
+          <w:rFonts w:ascii="Calibri" w:hAnsi="Calibri" w:cs="Calibri"/>
+          <w:smallCaps/>
+          <w:color w:val="000000"/>
+        </w:rPr>
+        <w:t>Required Software :</w:t>
+      </w:r>
+    </w:p>
+    <w:p>
+      <w:pPr>
+        <w:pStyle w:val="NormalWeb"/>
+        <w:spacing w:before="240" w:beforeAutospacing="0" w:after="240" w:afterAutospacing="0"/>
+        <w:jc w:val="both"/>
+      </w:pPr>
+      <w:r>
+        <w:rPr>
+          <w:rFonts w:ascii="Calibri" w:hAnsi="Calibri" w:cs="Calibri"/>
+          <w:color w:val="000000"/>
+          <w:sz w:val="22"/>
+          <w:szCs w:val="22"/>
+        </w:rPr>
+        <w:t>The critical software for building the application includes integrated development environments (IDEs) such as PyCharm (Version 17.0.3), Jupyter Notebook, or Google Collab for running the machine learning models. Additionally, GPU support is required to run the artificial neural network (ANN) machine learning models efficiently. The platform-independent software solution can run on various operating systems, including iOS, Windows, or Linux. No cloud server is necessary to run the application.</w:t>
+      </w:r>
+    </w:p>
+    <w:p>
+      <w:pPr>
+        <w:pStyle w:val="NormalWeb"/>
+        <w:spacing w:before="240" w:beforeAutospacing="0" w:after="240" w:afterAutospacing="0"/>
+      </w:pPr>
+      <w:r>
+        <w:rPr>
+          <w:rFonts w:ascii="Calibri" w:hAnsi="Calibri" w:cs="Calibri"/>
+          <w:b/>
+          <w:bCs/>
+          <w:color w:val="000000"/>
+          <w:sz w:val="22"/>
+          <w:szCs w:val="22"/>
+        </w:rPr>
+        <w:t>List of Required Software</w:t>
+      </w:r>
+      <w:r>
+        <w:rPr>
+          <w:rFonts w:ascii="Calibri" w:hAnsi="Calibri" w:cs="Calibri"/>
+          <w:color w:val="000000"/>
+          <w:sz w:val="22"/>
+          <w:szCs w:val="22"/>
+        </w:rPr>
+        <w:t>:</w:t>
+      </w:r>
+    </w:p>
+    <w:p>
+      <w:pPr>
+        <w:pStyle w:val="NormalWeb"/>
+        <w:numPr>
+          <w:ilvl w:val="0"/>
+          <w:numId w:val="39"/>
+        </w:numPr>
+        <w:spacing w:before="240" w:beforeAutospacing="0" w:after="0" w:afterAutospacing="0"/>
+        <w:jc w:val="both"/>
+        <w:textAlignment w:val="baseline"/>
+        <w:rPr>
+          <w:rFonts w:ascii="Calibri" w:hAnsi="Calibri" w:cs="Calibri"/>
+          <w:color w:val="000000"/>
+          <w:sz w:val="22"/>
+          <w:szCs w:val="22"/>
+        </w:rPr>
+      </w:pPr>
+      <w:r>
+        <w:rPr>
+          <w:rFonts w:ascii="Calibri" w:hAnsi="Calibri" w:cs="Calibri"/>
+          <w:color w:val="000000"/>
+          <w:sz w:val="22"/>
+          <w:szCs w:val="22"/>
+        </w:rPr>
+        <w:t>PyCharm (Version 17.0.3) or Jupyter Notebook: These are the preferred IDEs for running the machine learning models and managing the project codebase.</w:t>
+      </w:r>
+    </w:p>
+    <w:p>
+      <w:pPr>
+        <w:pStyle w:val="NormalWeb"/>
+        <w:numPr>
+          <w:ilvl w:val="0"/>
+          <w:numId w:val="39"/>
+        </w:numPr>
+        <w:spacing w:before="0" w:beforeAutospacing="0" w:after="0" w:afterAutospacing="0"/>
+        <w:jc w:val="both"/>
+        <w:textAlignment w:val="baseline"/>
+        <w:rPr>
+          <w:rFonts w:ascii="Calibri" w:hAnsi="Calibri" w:cs="Calibri"/>
+          <w:color w:val="000000"/>
+          <w:sz w:val="22"/>
+          <w:szCs w:val="22"/>
+        </w:rPr>
+      </w:pPr>
+      <w:r>
+        <w:rPr>
+          <w:rFonts w:ascii="Calibri" w:hAnsi="Calibri" w:cs="Calibri"/>
+          <w:color w:val="000000"/>
+          <w:sz w:val="22"/>
+          <w:szCs w:val="22"/>
+        </w:rPr>
+        <w:t>GPU Support: This is required to run the ANN machine learning models efficiently. This can include NVIDIA graphics cards with CUDA support.</w:t>
+      </w:r>
+    </w:p>
+    <w:p>
+      <w:pPr>
+        <w:pStyle w:val="NormalWeb"/>
+        <w:numPr>
+          <w:ilvl w:val="0"/>
+          <w:numId w:val="39"/>
+        </w:numPr>
+        <w:spacing w:before="0" w:beforeAutospacing="0" w:after="0" w:afterAutospacing="0"/>
+        <w:jc w:val="both"/>
+        <w:textAlignment w:val="baseline"/>
+        <w:rPr>
+          <w:rFonts w:ascii="Calibri" w:hAnsi="Calibri" w:cs="Calibri"/>
+          <w:color w:val="000000"/>
+          <w:sz w:val="22"/>
+          <w:szCs w:val="22"/>
+        </w:rPr>
+      </w:pPr>
+      <w:r>
+        <w:rPr>
+          <w:rFonts w:ascii="Calibri" w:hAnsi="Calibri" w:cs="Calibri"/>
+          <w:color w:val="0D0D0D"/>
+          <w:sz w:val="22"/>
+          <w:szCs w:val="22"/>
+          <w:shd w:val="clear" w:color="auto" w:fill="FFFFFF"/>
+        </w:rPr>
+        <w:t>Google Colab: Google Colab is also a preferred option for running machine learning models collaboratively, leveraging its cloud-based infrastructure and access to GPU resources.</w:t>
+      </w:r>
+    </w:p>
+    <w:p>
+      <w:pPr>
+        <w:pStyle w:val="NormalWeb"/>
+        <w:numPr>
+          <w:ilvl w:val="0"/>
+          <w:numId w:val="39"/>
+        </w:numPr>
+        <w:spacing w:before="0" w:beforeAutospacing="0" w:after="240" w:afterAutospacing="0"/>
+        <w:jc w:val="both"/>
+        <w:textAlignment w:val="baseline"/>
+        <w:rPr>
+          <w:rFonts w:ascii="Calibri" w:hAnsi="Calibri" w:cs="Calibri"/>
+          <w:color w:val="000000"/>
+          <w:sz w:val="22"/>
+          <w:szCs w:val="22"/>
+        </w:rPr>
+      </w:pPr>
+      <w:r>
+        <w:rPr>
+          <w:rFonts w:ascii="Calibri" w:hAnsi="Calibri" w:cs="Calibri"/>
+          <w:color w:val="000000"/>
+          <w:sz w:val="22"/>
+          <w:szCs w:val="22"/>
+        </w:rPr>
+        <w:t>Operating System Compatibility: The software solution is compatible with multiple operating systems, including iOS, Windows, and Linux, ensuring flexibility in deployment.</w:t>
+      </w:r>
+    </w:p>
+    <w:p>
+      <w:pPr>
+        <w:pStyle w:val="NormalWeb"/>
+        <w:spacing w:before="240" w:beforeAutospacing="0" w:after="240" w:afterAutospacing="0"/>
+      </w:pPr>
+      <w:r>
+        <w:rPr>
+          <w:rFonts w:ascii="Calibri" w:hAnsi="Calibri" w:cs="Calibri"/>
+          <w:b/>
+          <w:bCs/>
+          <w:color w:val="000000"/>
+          <w:sz w:val="22"/>
+          <w:szCs w:val="22"/>
+        </w:rPr>
+        <w:t>Notes</w:t>
+      </w:r>
+      <w:r>
+        <w:rPr>
+          <w:rFonts w:ascii="Calibri" w:hAnsi="Calibri" w:cs="Calibri"/>
+          <w:color w:val="000000"/>
+          <w:sz w:val="22"/>
+          <w:szCs w:val="22"/>
+        </w:rPr>
+        <w:t>:</w:t>
+      </w:r>
+    </w:p>
+    <w:p>
+      <w:pPr>
+        <w:pStyle w:val="NormalWeb"/>
+        <w:numPr>
+          <w:ilvl w:val="0"/>
+          <w:numId w:val="40"/>
+        </w:numPr>
+        <w:spacing w:before="240" w:beforeAutospacing="0" w:after="0" w:afterAutospacing="0"/>
+        <w:textAlignment w:val="baseline"/>
+        <w:rPr>
+          <w:rFonts w:ascii="Calibri" w:hAnsi="Calibri" w:cs="Calibri"/>
+          <w:color w:val="000000"/>
+          <w:sz w:val="22"/>
+          <w:szCs w:val="22"/>
+        </w:rPr>
+      </w:pPr>
+      <w:r>
+        <w:rPr>
+          <w:rFonts w:ascii="Calibri" w:hAnsi="Calibri" w:cs="Calibri"/>
+          <w:color w:val="000000"/>
+          <w:sz w:val="22"/>
+          <w:szCs w:val="22"/>
+        </w:rPr>
+        <w:t>PyCharm or Jupyter Notebook is the primary development environment for coding and executing machine learning models.</w:t>
+      </w:r>
+    </w:p>
+    <w:p>
+      <w:pPr>
+        <w:pStyle w:val="NormalWeb"/>
+        <w:numPr>
+          <w:ilvl w:val="0"/>
+          <w:numId w:val="40"/>
+        </w:numPr>
+        <w:spacing w:before="0" w:beforeAutospacing="0" w:after="0" w:afterAutospacing="0"/>
+        <w:textAlignment w:val="baseline"/>
+        <w:rPr>
+          <w:rFonts w:ascii="Calibri" w:hAnsi="Calibri" w:cs="Calibri"/>
+          <w:color w:val="000000"/>
+          <w:sz w:val="22"/>
+          <w:szCs w:val="22"/>
+        </w:rPr>
+      </w:pPr>
+      <w:r>
+        <w:rPr>
+          <w:rFonts w:ascii="Calibri" w:hAnsi="Calibri" w:cs="Calibri"/>
+          <w:color w:val="000000"/>
+          <w:sz w:val="22"/>
+          <w:szCs w:val="22"/>
+        </w:rPr>
+        <w:t>GPU support is essential for accelerating the training process of ANN models.</w:t>
+      </w:r>
+    </w:p>
+    <w:p>
+      <w:pPr>
+        <w:pStyle w:val="NormalWeb"/>
+        <w:numPr>
+          <w:ilvl w:val="0"/>
+          <w:numId w:val="40"/>
+        </w:numPr>
+        <w:spacing w:before="0" w:beforeAutospacing="0" w:after="240" w:afterAutospacing="0"/>
+        <w:textAlignment w:val="baseline"/>
+        <w:rPr>
+          <w:rFonts w:ascii="Calibri" w:hAnsi="Calibri" w:cs="Calibri"/>
+          <w:color w:val="000000"/>
+          <w:sz w:val="22"/>
+          <w:szCs w:val="22"/>
+        </w:rPr>
+      </w:pPr>
+      <w:r>
+        <w:rPr>
+          <w:rFonts w:ascii="Calibri" w:hAnsi="Calibri" w:cs="Calibri"/>
+          <w:color w:val="000000"/>
+          <w:sz w:val="22"/>
+          <w:szCs w:val="22"/>
+        </w:rPr>
+        <w:t>The software solution is designed to be platform-independent, allowing deployment on various operating systems without needing a cloud server.</w:t>
+      </w:r>
+    </w:p>
+    <w:p>
+      <w:pPr>
+        <w:rPr>
+          <w:rFonts w:ascii="Times New Roman" w:hAnsi="Times New Roman" w:cs="Times New Roman"/>
+          <w:sz w:val="24"/>
+          <w:szCs w:val="24"/>
+        </w:rPr>
+      </w:pPr>
+    </w:p>
+    <w:p>
+      <w:pPr>
+        <w:pStyle w:val="Heading2"/>
+      </w:pPr>
+      <w:r>
+        <w:rPr>
+          <w:rFonts w:ascii="Calibri" w:hAnsi="Calibri" w:cs="Calibri"/>
+          <w:smallCaps/>
+          <w:color w:val="000000"/>
+        </w:rPr>
+        <w:t>Third Party Content / Libraries :</w:t>
+      </w:r>
+    </w:p>
+    <w:p>
+      <w:pPr>
+        <w:pStyle w:val="NormalWeb"/>
+        <w:spacing w:before="240" w:beforeAutospacing="0" w:after="240" w:afterAutospacing="0"/>
+        <w:jc w:val="both"/>
+      </w:pPr>
+      <w:r>
+        <w:rPr>
+          <w:rFonts w:ascii="Calibri" w:hAnsi="Calibri" w:cs="Calibri"/>
+          <w:color w:val="000000"/>
+          <w:sz w:val="22"/>
+          <w:szCs w:val="22"/>
+        </w:rPr>
+        <w:t>The project requires several third-party libraries and content to facilitate its completion. Each library serves a specific purpose in data processing, machine learning model development, and visualization. Adhering to the licensing terms for all content and libraries used in the project is essential. Additionally, the appropriate library versions are specified to ensure compatibility and consistency.</w:t>
+      </w:r>
+    </w:p>
+    <w:p>
+      <w:pPr>
+        <w:pStyle w:val="NormalWeb"/>
+        <w:spacing w:before="240" w:beforeAutospacing="0" w:after="240" w:afterAutospacing="0"/>
+      </w:pPr>
+      <w:r>
+        <w:rPr>
+          <w:rFonts w:ascii="Calibri" w:hAnsi="Calibri" w:cs="Calibri"/>
+          <w:b/>
+          <w:bCs/>
+          <w:color w:val="000000"/>
+          <w:sz w:val="22"/>
+          <w:szCs w:val="22"/>
+        </w:rPr>
+        <w:t>List of Required Libraries</w:t>
+      </w:r>
+      <w:r>
+        <w:rPr>
+          <w:rFonts w:ascii="Calibri" w:hAnsi="Calibri" w:cs="Calibri"/>
+          <w:color w:val="000000"/>
+          <w:sz w:val="22"/>
+          <w:szCs w:val="22"/>
+        </w:rPr>
+        <w:t>:</w:t>
+      </w:r>
+    </w:p>
+    <w:p>
+      <w:pPr>
+        <w:pStyle w:val="NormalWeb"/>
+        <w:numPr>
+          <w:ilvl w:val="0"/>
+          <w:numId w:val="41"/>
+        </w:numPr>
+        <w:spacing w:before="240" w:beforeAutospacing="0" w:after="0" w:afterAutospacing="0"/>
+        <w:textAlignment w:val="baseline"/>
+        <w:rPr>
+          <w:rFonts w:ascii="Calibri" w:hAnsi="Calibri" w:cs="Calibri"/>
+          <w:color w:val="000000"/>
+          <w:sz w:val="22"/>
+          <w:szCs w:val="22"/>
+        </w:rPr>
+      </w:pPr>
+      <w:r>
+        <w:rPr>
+          <w:rFonts w:ascii="Calibri" w:hAnsi="Calibri" w:cs="Calibri"/>
+          <w:color w:val="000000"/>
+          <w:sz w:val="22"/>
+          <w:szCs w:val="22"/>
+        </w:rPr>
+        <w:lastRenderedPageBreak/>
+        <w:t>pandas: A powerful data manipulation library for data preprocessing and analysis.</w:t>
+      </w:r>
+    </w:p>
+    <w:p>
+      <w:pPr>
+        <w:pStyle w:val="NormalWeb"/>
+        <w:numPr>
+          <w:ilvl w:val="0"/>
+          <w:numId w:val="41"/>
+        </w:numPr>
+        <w:spacing w:before="0" w:beforeAutospacing="0" w:after="0" w:afterAutospacing="0"/>
+        <w:textAlignment w:val="baseline"/>
+        <w:rPr>
+          <w:rFonts w:ascii="Calibri" w:hAnsi="Calibri" w:cs="Calibri"/>
+          <w:color w:val="000000"/>
+          <w:sz w:val="22"/>
+          <w:szCs w:val="22"/>
+        </w:rPr>
+      </w:pPr>
+      <w:r>
+        <w:rPr>
+          <w:rFonts w:ascii="Calibri" w:hAnsi="Calibri" w:cs="Calibri"/>
+          <w:color w:val="000000"/>
+          <w:sz w:val="22"/>
+          <w:szCs w:val="22"/>
+        </w:rPr>
+        <w:t>scikit-learn (sklearn): A comprehensive machine learning library providing various algorithms for classification, regression, clustering, and more.</w:t>
+      </w:r>
+    </w:p>
+    <w:p>
+      <w:pPr>
+        <w:pStyle w:val="NormalWeb"/>
+        <w:numPr>
+          <w:ilvl w:val="0"/>
+          <w:numId w:val="41"/>
+        </w:numPr>
+        <w:spacing w:before="0" w:beforeAutospacing="0" w:after="0" w:afterAutospacing="0"/>
+        <w:textAlignment w:val="baseline"/>
+        <w:rPr>
+          <w:rFonts w:ascii="Calibri" w:hAnsi="Calibri" w:cs="Calibri"/>
+          <w:color w:val="000000"/>
+          <w:sz w:val="22"/>
+          <w:szCs w:val="22"/>
+        </w:rPr>
+      </w:pPr>
+      <w:r>
+        <w:rPr>
+          <w:rFonts w:ascii="Calibri" w:hAnsi="Calibri" w:cs="Calibri"/>
+          <w:color w:val="000000"/>
+          <w:sz w:val="22"/>
+          <w:szCs w:val="22"/>
+        </w:rPr>
+        <w:t>matplotlib: A plotting library for creating static, interactive, and animated visualizations in Python.</w:t>
+      </w:r>
+    </w:p>
+    <w:p>
+      <w:pPr>
+        <w:pStyle w:val="NormalWeb"/>
+        <w:numPr>
+          <w:ilvl w:val="0"/>
+          <w:numId w:val="41"/>
+        </w:numPr>
+        <w:spacing w:before="0" w:beforeAutospacing="0" w:after="0" w:afterAutospacing="0"/>
+        <w:textAlignment w:val="baseline"/>
+        <w:rPr>
+          <w:rFonts w:ascii="Calibri" w:hAnsi="Calibri" w:cs="Calibri"/>
+          <w:color w:val="000000"/>
+          <w:sz w:val="22"/>
+          <w:szCs w:val="22"/>
+        </w:rPr>
+      </w:pPr>
+      <w:r>
+        <w:rPr>
+          <w:rFonts w:ascii="Calibri" w:hAnsi="Calibri" w:cs="Calibri"/>
+          <w:color w:val="000000"/>
+          <w:sz w:val="22"/>
+          <w:szCs w:val="22"/>
+        </w:rPr>
+        <w:t>numpy: A fundamental package for scientific computing supporting large, multi-dimensional arrays and matrices.</w:t>
+      </w:r>
+    </w:p>
+    <w:p>
+      <w:pPr>
+        <w:pStyle w:val="NormalWeb"/>
+        <w:numPr>
+          <w:ilvl w:val="0"/>
+          <w:numId w:val="41"/>
+        </w:numPr>
+        <w:spacing w:before="0" w:beforeAutospacing="0" w:after="0" w:afterAutospacing="0"/>
+        <w:textAlignment w:val="baseline"/>
+        <w:rPr>
+          <w:rFonts w:ascii="Calibri" w:hAnsi="Calibri" w:cs="Calibri"/>
+          <w:color w:val="000000"/>
+          <w:sz w:val="22"/>
+          <w:szCs w:val="22"/>
+        </w:rPr>
+      </w:pPr>
+      <w:r>
+        <w:rPr>
+          <w:rFonts w:ascii="Calibri" w:hAnsi="Calibri" w:cs="Calibri"/>
+          <w:color w:val="000000"/>
+          <w:sz w:val="22"/>
+          <w:szCs w:val="22"/>
+        </w:rPr>
+        <w:t>xgboost: An optimized gradient boosting library for machine learning tasks.</w:t>
+      </w:r>
+    </w:p>
+    <w:p>
+      <w:pPr>
+        <w:pStyle w:val="NormalWeb"/>
+        <w:numPr>
+          <w:ilvl w:val="0"/>
+          <w:numId w:val="41"/>
+        </w:numPr>
+        <w:spacing w:before="0" w:beforeAutospacing="0" w:after="0" w:afterAutospacing="0"/>
+        <w:textAlignment w:val="baseline"/>
+        <w:rPr>
+          <w:rFonts w:ascii="Calibri" w:hAnsi="Calibri" w:cs="Calibri"/>
+          <w:color w:val="000000"/>
+          <w:sz w:val="22"/>
+          <w:szCs w:val="22"/>
+        </w:rPr>
+      </w:pPr>
+      <w:r>
+        <w:rPr>
+          <w:rFonts w:ascii="Calibri" w:hAnsi="Calibri" w:cs="Calibri"/>
+          <w:color w:val="000000"/>
+          <w:sz w:val="22"/>
+          <w:szCs w:val="22"/>
+        </w:rPr>
+        <w:t>seaborn: A data visualization library based on matplotlib, providing a high-level interface for drawing attractive statistical graphics.</w:t>
+      </w:r>
+    </w:p>
+    <w:p>
+      <w:pPr>
+        <w:pStyle w:val="NormalWeb"/>
+        <w:numPr>
+          <w:ilvl w:val="0"/>
+          <w:numId w:val="41"/>
+        </w:numPr>
+        <w:spacing w:before="0" w:beforeAutospacing="0" w:after="0" w:afterAutospacing="0"/>
+        <w:textAlignment w:val="baseline"/>
+        <w:rPr>
+          <w:rFonts w:ascii="Calibri" w:hAnsi="Calibri" w:cs="Calibri"/>
+          <w:color w:val="000000"/>
+          <w:sz w:val="22"/>
+          <w:szCs w:val="22"/>
+        </w:rPr>
+      </w:pPr>
+      <w:r>
+        <w:rPr>
+          <w:rFonts w:ascii="Calibri" w:hAnsi="Calibri" w:cs="Calibri"/>
+          <w:color w:val="000000"/>
+          <w:sz w:val="22"/>
+          <w:szCs w:val="22"/>
+        </w:rPr>
+        <w:t>torch (PyTorch): An open-source machine learning library for developing deep learning models, including neural networks.</w:t>
+      </w:r>
+    </w:p>
+    <w:p>
+      <w:pPr>
+        <w:pStyle w:val="NormalWeb"/>
+        <w:numPr>
+          <w:ilvl w:val="0"/>
+          <w:numId w:val="41"/>
+        </w:numPr>
+        <w:spacing w:before="0" w:beforeAutospacing="0" w:after="0" w:afterAutospacing="0"/>
+        <w:textAlignment w:val="baseline"/>
+        <w:rPr>
+          <w:rFonts w:ascii="Calibri" w:hAnsi="Calibri" w:cs="Calibri"/>
+          <w:color w:val="000000"/>
+          <w:sz w:val="22"/>
+          <w:szCs w:val="22"/>
+        </w:rPr>
+      </w:pPr>
+      <w:r>
+        <w:rPr>
+          <w:rFonts w:ascii="Calibri" w:hAnsi="Calibri" w:cs="Calibri"/>
+          <w:color w:val="000000"/>
+          <w:sz w:val="22"/>
+          <w:szCs w:val="22"/>
+        </w:rPr>
+        <w:t>CatBoost: A gradient-boosting library optimized for categorical features that is often used in tabular data.</w:t>
+      </w:r>
+    </w:p>
+    <w:p>
+      <w:pPr>
+        <w:pStyle w:val="NormalWeb"/>
+        <w:numPr>
+          <w:ilvl w:val="0"/>
+          <w:numId w:val="41"/>
+        </w:numPr>
+        <w:spacing w:before="0" w:beforeAutospacing="0" w:after="0" w:afterAutospacing="0"/>
+        <w:textAlignment w:val="baseline"/>
+        <w:rPr>
+          <w:rFonts w:ascii="Calibri" w:hAnsi="Calibri" w:cs="Calibri"/>
+          <w:color w:val="000000"/>
+          <w:sz w:val="22"/>
+          <w:szCs w:val="22"/>
+        </w:rPr>
+      </w:pPr>
+      <w:r>
+        <w:rPr>
+          <w:rFonts w:ascii="Calibri" w:hAnsi="Calibri" w:cs="Calibri"/>
+          <w:color w:val="000000"/>
+          <w:sz w:val="22"/>
+          <w:szCs w:val="22"/>
+        </w:rPr>
+        <w:t>tensorflow: An open-source machine learning framework for developing and training deep learning models, including neural networks.</w:t>
+      </w:r>
+    </w:p>
+    <w:p>
+      <w:pPr>
+        <w:pStyle w:val="NormalWeb"/>
+        <w:numPr>
+          <w:ilvl w:val="0"/>
+          <w:numId w:val="41"/>
+        </w:numPr>
+        <w:spacing w:before="0" w:beforeAutospacing="0" w:after="240" w:afterAutospacing="0"/>
+        <w:textAlignment w:val="baseline"/>
+        <w:rPr>
+          <w:rFonts w:ascii="Calibri" w:hAnsi="Calibri" w:cs="Calibri"/>
+          <w:color w:val="000000"/>
+          <w:sz w:val="22"/>
+          <w:szCs w:val="22"/>
+        </w:rPr>
+      </w:pPr>
+      <w:r>
+        <w:rPr>
+          <w:rFonts w:ascii="Calibri" w:hAnsi="Calibri" w:cs="Calibri"/>
+          <w:color w:val="000000"/>
+          <w:sz w:val="22"/>
+          <w:szCs w:val="22"/>
+        </w:rPr>
+        <w:t>10. time: A standard Python library for handling time-related operations and measurements.</w:t>
+      </w:r>
+    </w:p>
+    <w:p>
+      <w:pPr>
+        <w:pStyle w:val="NormalWeb"/>
+        <w:spacing w:before="240" w:beforeAutospacing="0" w:after="240" w:afterAutospacing="0"/>
+      </w:pPr>
+      <w:r>
+        <w:rPr>
+          <w:rFonts w:ascii="Calibri" w:hAnsi="Calibri" w:cs="Calibri"/>
+          <w:b/>
+          <w:bCs/>
+          <w:color w:val="000000"/>
+          <w:sz w:val="22"/>
+          <w:szCs w:val="22"/>
+        </w:rPr>
+        <w:t>Licensing Terms</w:t>
+      </w:r>
+      <w:r>
+        <w:rPr>
+          <w:rFonts w:ascii="Calibri" w:hAnsi="Calibri" w:cs="Calibri"/>
+          <w:color w:val="000000"/>
+          <w:sz w:val="22"/>
+          <w:szCs w:val="22"/>
+        </w:rPr>
+        <w:t>:</w:t>
+      </w:r>
+    </w:p>
+    <w:p>
+      <w:pPr>
+        <w:pStyle w:val="NormalWeb"/>
+        <w:numPr>
+          <w:ilvl w:val="0"/>
+          <w:numId w:val="42"/>
+        </w:numPr>
+        <w:spacing w:before="240" w:beforeAutospacing="0" w:after="240" w:afterAutospacing="0"/>
+        <w:textAlignment w:val="baseline"/>
+        <w:rPr>
+          <w:rFonts w:ascii="Calibri" w:hAnsi="Calibri" w:cs="Calibri"/>
+          <w:color w:val="000000"/>
+          <w:sz w:val="22"/>
+          <w:szCs w:val="22"/>
+        </w:rPr>
+      </w:pPr>
+      <w:r>
+        <w:rPr>
+          <w:rFonts w:ascii="Calibri" w:hAnsi="Calibri" w:cs="Calibri"/>
+          <w:color w:val="000000"/>
+          <w:sz w:val="22"/>
+          <w:szCs w:val="22"/>
+        </w:rPr>
+        <w:t>Each library's licensing terms should be reviewed and adhered to as per the project requirements.</w:t>
+      </w:r>
+    </w:p>
+    <w:p>
+      <w:pPr>
+        <w:pStyle w:val="NormalWeb"/>
+        <w:spacing w:before="240" w:beforeAutospacing="0" w:after="240" w:afterAutospacing="0"/>
+      </w:pPr>
+      <w:r>
+        <w:rPr>
+          <w:rFonts w:ascii="Calibri" w:hAnsi="Calibri" w:cs="Calibri"/>
+          <w:b/>
+          <w:bCs/>
+          <w:color w:val="000000"/>
+          <w:sz w:val="22"/>
+          <w:szCs w:val="22"/>
+        </w:rPr>
+        <w:t>Special Requirements</w:t>
+      </w:r>
+      <w:r>
+        <w:rPr>
+          <w:rFonts w:ascii="Calibri" w:hAnsi="Calibri" w:cs="Calibri"/>
+          <w:color w:val="000000"/>
+          <w:sz w:val="22"/>
+          <w:szCs w:val="22"/>
+        </w:rPr>
+        <w:t>:</w:t>
+      </w:r>
+    </w:p>
+    <w:p>
+      <w:pPr>
+        <w:pStyle w:val="NormalWeb"/>
+        <w:numPr>
+          <w:ilvl w:val="0"/>
+          <w:numId w:val="43"/>
+        </w:numPr>
+        <w:spacing w:before="240" w:beforeAutospacing="0" w:after="0" w:afterAutospacing="0"/>
+        <w:textAlignment w:val="baseline"/>
+        <w:rPr>
+          <w:rFonts w:ascii="Calibri" w:hAnsi="Calibri" w:cs="Calibri"/>
+          <w:color w:val="000000"/>
+          <w:sz w:val="22"/>
+          <w:szCs w:val="22"/>
+        </w:rPr>
+      </w:pPr>
+      <w:r>
+        <w:rPr>
+          <w:rFonts w:ascii="Calibri" w:hAnsi="Calibri" w:cs="Calibri"/>
+          <w:color w:val="000000"/>
+          <w:sz w:val="22"/>
+          <w:szCs w:val="22"/>
+        </w:rPr>
+        <w:t>Ensure that all third-party libraries are appropriately installed and are compatible with the project's Python environment.</w:t>
+      </w:r>
+    </w:p>
+    <w:p>
+      <w:pPr>
+        <w:pStyle w:val="NormalWeb"/>
+        <w:numPr>
+          <w:ilvl w:val="0"/>
+          <w:numId w:val="43"/>
+        </w:numPr>
+        <w:spacing w:before="0" w:beforeAutospacing="0" w:after="240" w:afterAutospacing="0"/>
+        <w:textAlignment w:val="baseline"/>
+        <w:rPr>
+          <w:rFonts w:ascii="Calibri" w:hAnsi="Calibri" w:cs="Calibri"/>
+          <w:color w:val="000000"/>
+          <w:sz w:val="22"/>
+          <w:szCs w:val="22"/>
+        </w:rPr>
+      </w:pPr>
+      <w:r>
+        <w:rPr>
+          <w:rFonts w:ascii="Calibri" w:hAnsi="Calibri" w:cs="Calibri"/>
+          <w:color w:val="000000"/>
+          <w:sz w:val="22"/>
+          <w:szCs w:val="22"/>
+        </w:rPr>
+        <w:t>Regularly update the libraries to the latest stable versions to leverage new features and bug fixes.</w:t>
+      </w:r>
+    </w:p>
+    <w:p>
+      <w:pPr>
+        <w:pStyle w:val="Heading2"/>
+        <w:rPr>
+          <w:rFonts w:ascii="Times New Roman" w:hAnsi="Times New Roman" w:cs="Times New Roman"/>
+          <w:sz w:val="36"/>
+          <w:szCs w:val="36"/>
+        </w:rPr>
+      </w:pPr>
+      <w:r>
+        <w:rPr>
+          <w:rFonts w:ascii="Calibri" w:hAnsi="Calibri" w:cs="Calibri"/>
+          <w:smallCaps/>
+          <w:color w:val="000000"/>
+          <w:sz w:val="28"/>
+          <w:szCs w:val="28"/>
+        </w:rPr>
+        <w:t>Quality:</w:t>
+      </w:r>
+    </w:p>
+    <w:p>
+      <w:pPr>
+        <w:pStyle w:val="NormalWeb"/>
+        <w:numPr>
+          <w:ilvl w:val="0"/>
+          <w:numId w:val="44"/>
+        </w:numPr>
+        <w:spacing w:before="0" w:beforeAutospacing="0" w:after="0" w:afterAutospacing="0"/>
+        <w:ind w:right="72"/>
+        <w:textAlignment w:val="baseline"/>
+        <w:rPr>
+          <w:rFonts w:ascii="Calibri" w:hAnsi="Calibri" w:cs="Calibri"/>
+          <w:color w:val="000000"/>
+          <w:sz w:val="22"/>
+          <w:szCs w:val="22"/>
+        </w:rPr>
+      </w:pPr>
+      <w:r>
+        <w:rPr>
+          <w:rFonts w:ascii="Calibri" w:hAnsi="Calibri" w:cs="Calibri"/>
+          <w:color w:val="000000"/>
+          <w:sz w:val="22"/>
+          <w:szCs w:val="22"/>
+        </w:rPr>
+        <w:t>Accuracy: The primary quality goal is to enhance the accuracy of machine learning models for network intrusion detection. This will be measured using metrics such as classification accuracy, precision, recall, and F1-score, which quantify the ability of the models to classify instances of intrusions and regular network traffic correctly.</w:t>
+      </w:r>
+    </w:p>
+    <w:p>
+      <w:pPr>
+        <w:pStyle w:val="NormalWeb"/>
+        <w:numPr>
+          <w:ilvl w:val="0"/>
+          <w:numId w:val="44"/>
+        </w:numPr>
+        <w:spacing w:before="0" w:beforeAutospacing="0" w:after="0" w:afterAutospacing="0"/>
+        <w:ind w:right="72"/>
+        <w:textAlignment w:val="baseline"/>
+        <w:rPr>
+          <w:rFonts w:ascii="Calibri" w:hAnsi="Calibri" w:cs="Calibri"/>
+          <w:color w:val="000000"/>
+          <w:sz w:val="22"/>
+          <w:szCs w:val="22"/>
+        </w:rPr>
+      </w:pPr>
+      <w:r>
+        <w:rPr>
+          <w:rFonts w:ascii="Calibri" w:hAnsi="Calibri" w:cs="Calibri"/>
+          <w:color w:val="000000"/>
+          <w:sz w:val="22"/>
+          <w:szCs w:val="22"/>
+        </w:rPr>
+        <w:t>Robustness: Another vital quality aspect is the robustness of the models, which refers to their ability to maintain high performance across different datasets and in the presence of noisy or adversarial inputs. This will be evaluated by cross-validation on diverse datasets and testing the models against various network attacks.</w:t>
+      </w:r>
+    </w:p>
+    <w:p>
+      <w:pPr>
+        <w:pStyle w:val="NormalWeb"/>
+        <w:numPr>
+          <w:ilvl w:val="0"/>
+          <w:numId w:val="44"/>
+        </w:numPr>
+        <w:spacing w:before="0" w:beforeAutospacing="0" w:after="120" w:afterAutospacing="0"/>
+        <w:ind w:right="72"/>
+        <w:textAlignment w:val="baseline"/>
+        <w:rPr>
+          <w:rFonts w:ascii="Calibri" w:hAnsi="Calibri" w:cs="Calibri"/>
+          <w:color w:val="000000"/>
+          <w:sz w:val="22"/>
+          <w:szCs w:val="22"/>
+        </w:rPr>
+      </w:pPr>
+      <w:r>
+        <w:rPr>
+          <w:rFonts w:ascii="Calibri" w:hAnsi="Calibri" w:cs="Calibri"/>
+          <w:color w:val="000000"/>
+          <w:sz w:val="22"/>
+          <w:szCs w:val="22"/>
+        </w:rPr>
+        <w:t>Efficiency: Efficiency measures the computational resources the models require for training and inference. Metrics such as training time, memory usage, and inference speed will be used to assess the efficiency of the models.</w:t>
+      </w:r>
+    </w:p>
+    <w:p>
+      <w:pPr>
+        <w:pStyle w:val="Heading2"/>
+        <w:rPr>
+          <w:rFonts w:ascii="Times New Roman" w:hAnsi="Times New Roman" w:cs="Times New Roman"/>
+          <w:sz w:val="36"/>
+          <w:szCs w:val="36"/>
+        </w:rPr>
+      </w:pPr>
+      <w:r>
+        <w:rPr>
+          <w:rFonts w:ascii="Calibri" w:hAnsi="Calibri" w:cs="Calibri"/>
+          <w:smallCaps/>
+          <w:color w:val="000000"/>
+          <w:sz w:val="28"/>
+          <w:szCs w:val="28"/>
+        </w:rPr>
+        <w:lastRenderedPageBreak/>
+        <w:t>Other Special Considerations:</w:t>
+      </w:r>
+    </w:p>
+    <w:p>
+      <w:pPr>
+        <w:pStyle w:val="NormalWeb"/>
+        <w:numPr>
+          <w:ilvl w:val="0"/>
+          <w:numId w:val="45"/>
+        </w:numPr>
+        <w:spacing w:before="0" w:beforeAutospacing="0" w:after="120" w:afterAutospacing="0"/>
+        <w:ind w:left="792" w:right="72"/>
+        <w:jc w:val="both"/>
+        <w:textAlignment w:val="baseline"/>
+        <w:rPr>
+          <w:rFonts w:ascii="Noto Sans Symbols" w:hAnsi="Noto Sans Symbols"/>
+          <w:color w:val="000000"/>
+          <w:sz w:val="22"/>
+          <w:szCs w:val="22"/>
+        </w:rPr>
+      </w:pPr>
+      <w:r>
+        <w:rPr>
+          <w:rFonts w:ascii="Calibri" w:hAnsi="Calibri" w:cs="Calibri"/>
+          <w:color w:val="000000"/>
+          <w:sz w:val="22"/>
+          <w:szCs w:val="22"/>
+        </w:rPr>
+        <w:t>Security and Privacy: Since the project deals with network data, ensuring its security and privacy is crucial. Complying with relevant data protection regulations, like the General Data Protection Regulation (GDPR) in the European Union or other local laws, is essential. Any team working on the project should be aware of these requirements and how they impact the handling and processing of dataset features.</w:t>
+      </w:r>
+    </w:p>
+    <w:p>
+      <w:pPr>
+        <w:pStyle w:val="NormalWeb"/>
+        <w:numPr>
+          <w:ilvl w:val="0"/>
+          <w:numId w:val="45"/>
+        </w:numPr>
+        <w:spacing w:before="0" w:beforeAutospacing="0" w:after="120" w:afterAutospacing="0"/>
+        <w:ind w:left="792" w:right="72"/>
+        <w:jc w:val="both"/>
+        <w:textAlignment w:val="baseline"/>
+        <w:rPr>
+          <w:rFonts w:ascii="Noto Sans Symbols" w:hAnsi="Noto Sans Symbols"/>
+          <w:color w:val="000000"/>
+          <w:sz w:val="22"/>
+          <w:szCs w:val="22"/>
+        </w:rPr>
+      </w:pPr>
+      <w:r>
+        <w:rPr>
+          <w:rFonts w:ascii="Calibri" w:hAnsi="Calibri" w:cs="Calibri"/>
+          <w:color w:val="000000"/>
+          <w:sz w:val="22"/>
+          <w:szCs w:val="22"/>
+        </w:rPr>
+        <w:t>Ethical Use of AI: The development and deployment of AI models should follow ethical guidelines to prevent biases and unfair treatment of individuals or groups. This includes the ethical use of data, the potential consequences of model decisions, and the transparency of AI processes.</w:t>
+      </w:r>
+    </w:p>
+    <w:p>
+      <w:pPr>
+        <w:pStyle w:val="NormalWeb"/>
+        <w:numPr>
+          <w:ilvl w:val="0"/>
+          <w:numId w:val="45"/>
+        </w:numPr>
+        <w:spacing w:before="0" w:beforeAutospacing="0" w:after="120" w:afterAutospacing="0"/>
+        <w:ind w:left="792" w:right="72"/>
+        <w:jc w:val="both"/>
+        <w:textAlignment w:val="baseline"/>
+        <w:rPr>
+          <w:rFonts w:ascii="Noto Sans Symbols" w:hAnsi="Noto Sans Symbols"/>
+          <w:color w:val="000000"/>
+          <w:sz w:val="22"/>
+          <w:szCs w:val="22"/>
+        </w:rPr>
+      </w:pPr>
+      <w:r>
+        <w:rPr>
+          <w:rFonts w:ascii="Calibri" w:hAnsi="Calibri" w:cs="Calibri"/>
+          <w:color w:val="000000"/>
+          <w:sz w:val="22"/>
+          <w:szCs w:val="22"/>
+        </w:rPr>
+        <w:t>Continuous Learning and Updating: Cyber threats are constantly evolving; thus, the models must be capable of updating and learning from new threats. A mechanism for continuous learning, possibly through online learning or periodic retraining with new data, should be considered.</w:t>
+      </w:r>
+    </w:p>
+    <w:p>
+      <w:pPr>
+        <w:pStyle w:val="NormalWeb"/>
+        <w:numPr>
+          <w:ilvl w:val="0"/>
+          <w:numId w:val="45"/>
+        </w:numPr>
+        <w:spacing w:before="0" w:beforeAutospacing="0" w:after="120" w:afterAutospacing="0"/>
+        <w:ind w:left="792" w:right="72"/>
+        <w:jc w:val="both"/>
+        <w:textAlignment w:val="baseline"/>
+        <w:rPr>
+          <w:rFonts w:ascii="Noto Sans Symbols" w:hAnsi="Noto Sans Symbols"/>
+          <w:color w:val="000000"/>
+          <w:sz w:val="22"/>
+          <w:szCs w:val="22"/>
+        </w:rPr>
+      </w:pPr>
+      <w:r>
+        <w:rPr>
+          <w:rFonts w:ascii="Calibri" w:hAnsi="Calibri" w:cs="Calibri"/>
+          <w:color w:val="000000"/>
+          <w:sz w:val="22"/>
+          <w:szCs w:val="22"/>
+        </w:rPr>
+        <w:t>Model Explainability: The models should be accurate and explainable. Explainability in machine learning refers to describing how a model made a particular decision, which is crucial for trust and transparency, especially when dealing with security.</w:t>
+      </w:r>
+    </w:p>
     <w:p/>
     <w:p/>
     <w:p>
@@ -11861,7 +13230,6 @@
           <w:sz w:val="28"/>
           <w:szCs w:val="28"/>
         </w:rPr>
-        <w:lastRenderedPageBreak/>
         <w:t>Process</w:t>
       </w:r>
     </w:p>
@@ -11959,6 +13327,7 @@
           <w:sz w:val="28"/>
           <w:szCs w:val="28"/>
         </w:rPr>
+        <w:lastRenderedPageBreak/>
         <w:t>Tools:</w:t>
       </w:r>
     </w:p>
@@ -12004,47 +13373,7 @@
           <w:sz w:val="22"/>
           <w:szCs w:val="22"/>
         </w:rPr>
-        <w:t xml:space="preserve">Python Programming Language: Python is the primary programming language for developing machine learning models due to its extensive libraries and frameworks, such as scikit-learn, TensorFlow, </w:t>
-      </w:r>
-      <w:proofErr w:type="spellStart"/>
-      <w:r>
-        <w:rPr>
-          <w:rFonts w:ascii="Calibri" w:hAnsi="Calibri" w:cs="Calibri"/>
-          <w:color w:val="000000"/>
-          <w:sz w:val="22"/>
-          <w:szCs w:val="22"/>
-        </w:rPr>
-        <w:t>PyTorch</w:t>
-      </w:r>
-      <w:proofErr w:type="spellEnd"/>
-      <w:r>
-        <w:rPr>
-          <w:rFonts w:ascii="Calibri" w:hAnsi="Calibri" w:cs="Calibri"/>
-          <w:color w:val="000000"/>
-          <w:sz w:val="22"/>
-          <w:szCs w:val="22"/>
-        </w:rPr>
-        <w:t xml:space="preserve">, and </w:t>
-      </w:r>
-      <w:proofErr w:type="spellStart"/>
-      <w:r>
-        <w:rPr>
-          <w:rFonts w:ascii="Calibri" w:hAnsi="Calibri" w:cs="Calibri"/>
-          <w:color w:val="000000"/>
-          <w:sz w:val="22"/>
-          <w:szCs w:val="22"/>
-        </w:rPr>
-        <w:t>XGBoost</w:t>
-      </w:r>
-      <w:proofErr w:type="spellEnd"/>
-      <w:r>
-        <w:rPr>
-          <w:rFonts w:ascii="Calibri" w:hAnsi="Calibri" w:cs="Calibri"/>
-          <w:color w:val="000000"/>
-          <w:sz w:val="22"/>
-          <w:szCs w:val="22"/>
-        </w:rPr>
-        <w:t>.</w:t>
+        <w:t>Python Programming Language: Python is the primary programming language for developing machine learning models due to its extensive libraries and frameworks, such as scikit-learn, TensorFlow, PyTorch, and XGBoost.</w:t>
       </w:r>
     </w:p>
     <w:p>
@@ -12065,65 +13394,14 @@
           <w:szCs w:val="22"/>
         </w:rPr>
       </w:pPr>
-      <w:proofErr w:type="spellStart"/>
-      <w:r>
-        <w:rPr>
-          <w:rFonts w:ascii="Calibri" w:hAnsi="Calibri" w:cs="Calibri"/>
-          <w:color w:val="000000"/>
-          <w:sz w:val="22"/>
-          <w:szCs w:val="22"/>
-        </w:rPr>
-        <w:t>Jupyter</w:t>
-      </w:r>
-      <w:proofErr w:type="spellEnd"/>
-      <w:r>
-        <w:rPr>
-          <w:rFonts w:ascii="Calibri" w:hAnsi="Calibri" w:cs="Calibri"/>
-          <w:color w:val="000000"/>
-          <w:sz w:val="22"/>
-          <w:szCs w:val="22"/>
-        </w:rPr>
-        <w:t xml:space="preserve"> Notebooks and Google </w:t>
-      </w:r>
-      <w:proofErr w:type="spellStart"/>
-      <w:r>
-        <w:rPr>
-          <w:rFonts w:ascii="Calibri" w:hAnsi="Calibri" w:cs="Calibri"/>
-          <w:color w:val="000000"/>
-          <w:sz w:val="22"/>
-          <w:szCs w:val="22"/>
-        </w:rPr>
-        <w:t>Colabs</w:t>
-      </w:r>
-      <w:proofErr w:type="spellEnd"/>
-      <w:r>
-        <w:rPr>
-          <w:rFonts w:ascii="Calibri" w:hAnsi="Calibri" w:cs="Calibri"/>
-          <w:color w:val="000000"/>
-          <w:sz w:val="22"/>
-          <w:szCs w:val="22"/>
-        </w:rPr>
-        <w:t xml:space="preserve">: </w:t>
-      </w:r>
-      <w:proofErr w:type="spellStart"/>
-      <w:r>
-        <w:rPr>
-          <w:rFonts w:ascii="Calibri" w:hAnsi="Calibri" w:cs="Calibri"/>
-          <w:color w:val="000000"/>
-          <w:sz w:val="22"/>
-          <w:szCs w:val="22"/>
-        </w:rPr>
-        <w:t>Jupyter</w:t>
-      </w:r>
-      <w:proofErr w:type="spellEnd"/>
-      <w:r>
-        <w:rPr>
-          <w:rFonts w:ascii="Calibri" w:hAnsi="Calibri" w:cs="Calibri"/>
-          <w:color w:val="000000"/>
-          <w:sz w:val="22"/>
-          <w:szCs w:val="22"/>
-        </w:rPr>
-        <w:t xml:space="preserve"> Notebooks and Google Collabs are invaluable for exploratory data analysis, prototyping models, and documenting the development process. They provide an interactive environment for running code, visualizing data, and writing explanatory text.</w:t>
+      <w:r>
+        <w:rPr>
+          <w:rFonts w:ascii="Calibri" w:hAnsi="Calibri" w:cs="Calibri"/>
+          <w:color w:val="000000"/>
+          <w:sz w:val="22"/>
+          <w:szCs w:val="22"/>
+        </w:rPr>
+        <w:t>Jupyter Notebooks and Google Colabs: Jupyter Notebooks and Google Collabs are invaluable for exploratory data analysis, prototyping models, and documenting the development process. They provide an interactive environment for running code, visualizing data, and writing explanatory text.</w:t>
       </w:r>
     </w:p>
     <w:p>
@@ -12151,27 +13429,7 @@
           <w:sz w:val="22"/>
           <w:szCs w:val="22"/>
         </w:rPr>
-        <w:t xml:space="preserve">Data Analysis and Visualization Libraries: Pandas, NumPy, </w:t>
-      </w:r>
-      <w:proofErr w:type="spellStart"/>
-      <w:r>
-        <w:rPr>
-          <w:rFonts w:ascii="Calibri" w:hAnsi="Calibri" w:cs="Calibri"/>
-          <w:color w:val="000000"/>
-          <w:sz w:val="22"/>
-          <w:szCs w:val="22"/>
-        </w:rPr>
-        <w:t>sckitlearn</w:t>
-      </w:r>
-      <w:proofErr w:type="spellEnd"/>
-      <w:r>
-        <w:rPr>
-          <w:rFonts w:ascii="Calibri" w:hAnsi="Calibri" w:cs="Calibri"/>
-          <w:color w:val="000000"/>
-          <w:sz w:val="22"/>
-          <w:szCs w:val="22"/>
-        </w:rPr>
-        <w:t>, and matplotlib are indispensable for data preprocessing, analysis, and visualization. They facilitate tasks like data cleaning, feature engineering, and generating visualizations to gain insights into the dataset.</w:t>
+        <w:t>Data Analysis and Visualization Libraries: Pandas, NumPy, sckitlearn, and matplotlib are indispensable for data preprocessing, analysis, and visualization. They facilitate tasks like data cleaning, feature engineering, and generating visualizations to gain insights into the dataset.</w:t>
       </w:r>
     </w:p>
     <w:p>
@@ -12192,105 +13450,14 @@
           <w:szCs w:val="22"/>
         </w:rPr>
       </w:pPr>
-      <w:proofErr w:type="spellStart"/>
-      <w:r>
-        <w:rPr>
-          <w:rFonts w:ascii="Calibri" w:hAnsi="Calibri" w:cs="Calibri"/>
-          <w:color w:val="000000"/>
-          <w:sz w:val="22"/>
-          <w:szCs w:val="22"/>
-        </w:rPr>
-        <w:t>XGBoost</w:t>
-      </w:r>
-      <w:proofErr w:type="spellEnd"/>
-      <w:r>
-        <w:rPr>
-          <w:rFonts w:ascii="Calibri" w:hAnsi="Calibri" w:cs="Calibri"/>
-          <w:color w:val="000000"/>
-          <w:sz w:val="22"/>
-          <w:szCs w:val="22"/>
-        </w:rPr>
-        <w:t xml:space="preserve">, AdaBoost, </w:t>
-      </w:r>
-      <w:proofErr w:type="spellStart"/>
-      <w:r>
-        <w:rPr>
-          <w:rFonts w:ascii="Calibri" w:hAnsi="Calibri" w:cs="Calibri"/>
-          <w:color w:val="000000"/>
-          <w:sz w:val="22"/>
-          <w:szCs w:val="22"/>
-        </w:rPr>
-        <w:t>CatBoost</w:t>
-      </w:r>
-      <w:proofErr w:type="spellEnd"/>
-      <w:r>
-        <w:rPr>
-          <w:rFonts w:ascii="Calibri" w:hAnsi="Calibri" w:cs="Calibri"/>
-          <w:color w:val="000000"/>
-          <w:sz w:val="22"/>
-          <w:szCs w:val="22"/>
-        </w:rPr>
-        <w:t xml:space="preserve">, and GAN Libraries: Specific libraries like </w:t>
-      </w:r>
-      <w:proofErr w:type="spellStart"/>
-      <w:r>
-        <w:rPr>
-          <w:rFonts w:ascii="Calibri" w:hAnsi="Calibri" w:cs="Calibri"/>
-          <w:color w:val="000000"/>
-          <w:sz w:val="22"/>
-          <w:szCs w:val="22"/>
-        </w:rPr>
-        <w:t>XGBoost</w:t>
-      </w:r>
-      <w:proofErr w:type="spellEnd"/>
-      <w:r>
-        <w:rPr>
-          <w:rFonts w:ascii="Calibri" w:hAnsi="Calibri" w:cs="Calibri"/>
-          <w:color w:val="000000"/>
-          <w:sz w:val="22"/>
-          <w:szCs w:val="22"/>
-        </w:rPr>
-        <w:t xml:space="preserve"> and GAN frameworks (e.g., TensorFlow or </w:t>
-      </w:r>
-      <w:proofErr w:type="spellStart"/>
-      <w:r>
-        <w:rPr>
-          <w:rFonts w:ascii="Calibri" w:hAnsi="Calibri" w:cs="Calibri"/>
-          <w:color w:val="000000"/>
-          <w:sz w:val="22"/>
-          <w:szCs w:val="22"/>
-        </w:rPr>
-        <w:t>PyTorch</w:t>
-      </w:r>
-      <w:proofErr w:type="spellEnd"/>
-      <w:r>
-        <w:rPr>
-          <w:rFonts w:ascii="Calibri" w:hAnsi="Calibri" w:cs="Calibri"/>
-          <w:color w:val="000000"/>
-          <w:sz w:val="22"/>
-          <w:szCs w:val="22"/>
-        </w:rPr>
-        <w:t xml:space="preserve">) are crucial for implementing and fine-tuning the </w:t>
-      </w:r>
-      <w:proofErr w:type="spellStart"/>
-      <w:r>
-        <w:rPr>
-          <w:rFonts w:ascii="Calibri" w:hAnsi="Calibri" w:cs="Calibri"/>
-          <w:color w:val="000000"/>
-          <w:sz w:val="22"/>
-          <w:szCs w:val="22"/>
-        </w:rPr>
-        <w:t>XGBoost</w:t>
-      </w:r>
-      <w:proofErr w:type="spellEnd"/>
-      <w:r>
-        <w:rPr>
-          <w:rFonts w:ascii="Calibri" w:hAnsi="Calibri" w:cs="Calibri"/>
-          <w:color w:val="000000"/>
-          <w:sz w:val="22"/>
-          <w:szCs w:val="22"/>
-        </w:rPr>
-        <w:t xml:space="preserve"> algorithm and generative adversarial networks (GANs) for improving model accuracy and robustness.</w:t>
+      <w:r>
+        <w:rPr>
+          <w:rFonts w:ascii="Calibri" w:hAnsi="Calibri" w:cs="Calibri"/>
+          <w:color w:val="000000"/>
+          <w:sz w:val="22"/>
+          <w:szCs w:val="22"/>
+        </w:rPr>
+        <w:t>XGBoost, AdaBoost, CatBoost, and GAN Libraries: Specific libraries like XGBoost and GAN frameworks (e.g., TensorFlow or PyTorch) are crucial for implementing and fine-tuning the XGBoost algorithm and generative adversarial networks (GANs) for improving model accuracy and robustness.</w:t>
       </w:r>
     </w:p>
     <w:p>
@@ -12346,57 +13513,7 @@
           <w:sz w:val="22"/>
           <w:szCs w:val="22"/>
         </w:rPr>
-        <w:t xml:space="preserve">Integrated Development Environments (IDEs): IDEs such as PyCharm, VS Code, </w:t>
-      </w:r>
-      <w:proofErr w:type="spellStart"/>
-      <w:r>
-        <w:rPr>
-          <w:rFonts w:ascii="Calibri" w:hAnsi="Calibri" w:cs="Calibri"/>
-          <w:color w:val="000000"/>
-          <w:sz w:val="22"/>
-          <w:szCs w:val="22"/>
-        </w:rPr>
-        <w:t>SublimeText</w:t>
-      </w:r>
-      <w:proofErr w:type="spellEnd"/>
-      <w:r>
-        <w:rPr>
-          <w:rFonts w:ascii="Calibri" w:hAnsi="Calibri" w:cs="Calibri"/>
-          <w:color w:val="000000"/>
-          <w:sz w:val="22"/>
-          <w:szCs w:val="22"/>
-        </w:rPr>
-        <w:t xml:space="preserve">, or </w:t>
-      </w:r>
-      <w:proofErr w:type="spellStart"/>
-      <w:r>
-        <w:rPr>
-          <w:rFonts w:ascii="Calibri" w:hAnsi="Calibri" w:cs="Calibri"/>
-          <w:color w:val="000000"/>
-          <w:sz w:val="22"/>
-          <w:szCs w:val="22"/>
-        </w:rPr>
-        <w:t>JupyterLab</w:t>
-      </w:r>
-      <w:proofErr w:type="spellEnd"/>
-      <w:r>
-        <w:rPr>
-          <w:rFonts w:ascii="Calibri" w:hAnsi="Calibri" w:cs="Calibri"/>
-          <w:color w:val="000000"/>
-          <w:sz w:val="22"/>
-          <w:szCs w:val="22"/>
-        </w:rPr>
-        <w:t xml:space="preserve"> provide sophisticated development environments with features like code </w:t>
-      </w:r>
-      <w:r>
-        <w:rPr>
-          <w:rFonts w:ascii="Calibri" w:hAnsi="Calibri" w:cs="Calibri"/>
-          <w:color w:val="000000"/>
-          <w:sz w:val="22"/>
-          <w:szCs w:val="22"/>
-        </w:rPr>
-        <w:lastRenderedPageBreak/>
-        <w:t>autocompletion, syntax highlighting, debugging, and project management, enhancing developer productivity.</w:t>
+        <w:t>Integrated Development Environments (IDEs): IDEs such as PyCharm, VS Code, SublimeText, or JupyterLab provide sophisticated development environments with features like code autocompletion, syntax highlighting, debugging, and project management, enhancing developer productivity.</w:t>
       </w:r>
     </w:p>
     <w:p>
@@ -12503,7 +13620,18 @@
           <w:szCs w:val="22"/>
           <w:shd w:val="clear" w:color="auto" w:fill="FFFFFF"/>
         </w:rPr>
-        <w:t>In our project development process, we have defined specific roles and responsibilities for each team member to ensure the smooth execution of tasks. While roles may rotate throughout the project, this transition will be managed effectively to maintain continuity and efficiency. It's crucial to note that every team member, regardless of their assigned role, contributes significantly to developing software deliverables. These roles provide clarity and allow individuals to take ownership of specific aspects of the project, fostering accountability and teamwork.</w:t>
+        <w:t xml:space="preserve">In our project development process, we have defined specific roles and responsibilities for each team member to ensure the smooth execution of tasks. While roles may rotate throughout the project, this transition will be managed effectively to maintain continuity and efficiency. It's crucial to note that every team member, regardless of their assigned role, contributes significantly to developing software </w:t>
+      </w:r>
+      <w:r>
+        <w:rPr>
+          <w:rFonts w:ascii="Calibri" w:hAnsi="Calibri" w:cs="Calibri"/>
+          <w:color w:val="0D0D0D"/>
+          <w:sz w:val="22"/>
+          <w:szCs w:val="22"/>
+          <w:shd w:val="clear" w:color="auto" w:fill="FFFFFF"/>
+        </w:rPr>
+        <w:lastRenderedPageBreak/>
+        <w:t>deliverables. These roles provide clarity and allow individuals to take ownership of specific aspects of the project, fostering accountability and teamwork.</w:t>
       </w:r>
     </w:p>
     <w:p/>
@@ -12910,7 +14038,6 @@
           <w:szCs w:val="22"/>
           <w:shd w:val="clear" w:color="auto" w:fill="FFFFFF"/>
         </w:rPr>
-        <w:lastRenderedPageBreak/>
         <w:t>Roles:</w:t>
       </w:r>
     </w:p>
@@ -13071,27 +14198,7 @@
           <w:sz w:val="22"/>
           <w:szCs w:val="22"/>
         </w:rPr>
-        <w:t>Additionally, we utilize Google Drive to store and share project documentation, meetings, and other non-</w:t>
-      </w:r>
-      <w:proofErr w:type="spellStart"/>
-      <w:r>
-        <w:rPr>
-          <w:rFonts w:ascii="Calibri" w:hAnsi="Calibri" w:cs="Calibri"/>
-          <w:color w:val="000000"/>
-          <w:sz w:val="22"/>
-          <w:szCs w:val="22"/>
-        </w:rPr>
-        <w:t>code</w:t>
-      </w:r>
-      <w:proofErr w:type="spellEnd"/>
-      <w:r>
-        <w:rPr>
-          <w:rFonts w:ascii="Calibri" w:hAnsi="Calibri" w:cs="Calibri"/>
-          <w:color w:val="000000"/>
-          <w:sz w:val="22"/>
-          <w:szCs w:val="22"/>
-        </w:rPr>
-        <w:t xml:space="preserve"> assets. Its intuitive interface and real-time collaboration capabilities enhance usability and ensure easy access to essential project resources for all team members. For supplementary project documents and materials, please access our Google Drive folder: </w:t>
+        <w:t xml:space="preserve">Additionally, we utilize Google Drive to store and share project documentation, meetings, and other non-code assets. Its intuitive interface and real-time collaboration capabilities enhance usability and ensure easy access to essential project resources for all team members. For supplementary project documents and materials, please access our Google Drive folder: </w:t>
       </w:r>
       <w:hyperlink r:id="rId9" w:history="1">
         <w:r>
@@ -13306,7 +14413,6 @@
           <w:sz w:val="22"/>
           <w:szCs w:val="22"/>
         </w:rPr>
-        <w:lastRenderedPageBreak/>
         <w:t>Date: Feb 6, Tuesday, 1:30 pm</w:t>
       </w:r>
     </w:p>
@@ -13324,47 +14430,7 @@
           <w:sz w:val="22"/>
           <w:szCs w:val="22"/>
         </w:rPr>
-        <w:t xml:space="preserve">We handed in our literature review and received feedback. During our discussion, we focused on the </w:t>
-      </w:r>
-      <w:proofErr w:type="spellStart"/>
-      <w:r>
-        <w:rPr>
-          <w:rFonts w:ascii="Calibri" w:hAnsi="Calibri" w:cs="Calibri"/>
-          <w:color w:val="000000"/>
-          <w:sz w:val="22"/>
-          <w:szCs w:val="22"/>
-        </w:rPr>
-        <w:t>XGBoost</w:t>
-      </w:r>
-      <w:proofErr w:type="spellEnd"/>
-      <w:r>
-        <w:rPr>
-          <w:rFonts w:ascii="Calibri" w:hAnsi="Calibri" w:cs="Calibri"/>
-          <w:color w:val="000000"/>
-          <w:sz w:val="22"/>
-          <w:szCs w:val="22"/>
-        </w:rPr>
-        <w:t xml:space="preserve"> model, known for its superior performance compared to Random Forest (RF) and Artificial Neural Networks (ANN) examined in the original paper. Our suggestion involves leveraging </w:t>
-      </w:r>
-      <w:proofErr w:type="spellStart"/>
-      <w:r>
-        <w:rPr>
-          <w:rFonts w:ascii="Calibri" w:hAnsi="Calibri" w:cs="Calibri"/>
-          <w:color w:val="000000"/>
-          <w:sz w:val="22"/>
-          <w:szCs w:val="22"/>
-        </w:rPr>
-        <w:t>XGBoost</w:t>
-      </w:r>
-      <w:proofErr w:type="spellEnd"/>
-      <w:r>
-        <w:rPr>
-          <w:rFonts w:ascii="Calibri" w:hAnsi="Calibri" w:cs="Calibri"/>
-          <w:color w:val="000000"/>
-          <w:sz w:val="22"/>
-          <w:szCs w:val="22"/>
-        </w:rPr>
-        <w:t xml:space="preserve"> to enhance the model's performance across various metrics such as accuracy, inference time, and training time. Additionally, we delved into topics like adversarial machine learning and federated learning (FL), the latter being a distributed approach for deploying intrusion detection models. Furthermore, we addressed concerns regarding noise attacks and poisoning attacks during the conversation.</w:t>
+        <w:t>We handed in our literature review and received feedback. During our discussion, we focused on the XGBoost model, known for its superior performance compared to Random Forest (RF) and Artificial Neural Networks (ANN) examined in the original paper. Our suggestion involves leveraging XGBoost to enhance the model's performance across various metrics such as accuracy, inference time, and training time. Additionally, we delved into topics like adversarial machine learning and federated learning (FL), the latter being a distributed approach for deploying intrusion detection models. Furthermore, we addressed concerns regarding noise attacks and poisoning attacks during the conversation.</w:t>
       </w:r>
     </w:p>
     <w:p/>
@@ -14848,6 +15914,155 @@
     </w:lvl>
   </w:abstractNum>
   <w:abstractNum w:abstractNumId="7" w15:restartNumberingAfterBreak="0">
+    <w:nsid w:val="0ECA1517"/>
+    <w:multiLevelType w:val="multilevel"/>
+    <w:tmpl w:val="7DD2621A"/>
+    <w:lvl w:ilvl="0">
+      <w:start w:val="1"/>
+      <w:numFmt w:val="bullet"/>
+      <w:lvlText w:val=""/>
+      <w:lvlJc w:val="left"/>
+      <w:pPr>
+        <w:tabs>
+          <w:tab w:val="num" w:pos="720"/>
+        </w:tabs>
+        <w:ind w:left="720" w:hanging="360"/>
+      </w:pPr>
+      <w:rPr>
+        <w:rFonts w:ascii="Symbol" w:hAnsi="Symbol" w:hint="default"/>
+        <w:sz w:val="20"/>
+      </w:rPr>
+    </w:lvl>
+    <w:lvl w:ilvl="1" w:tentative="1">
+      <w:start w:val="1"/>
+      <w:numFmt w:val="bullet"/>
+      <w:lvlText w:val="o"/>
+      <w:lvlJc w:val="left"/>
+      <w:pPr>
+        <w:tabs>
+          <w:tab w:val="num" w:pos="1440"/>
+        </w:tabs>
+        <w:ind w:left="1440" w:hanging="360"/>
+      </w:pPr>
+      <w:rPr>
+        <w:rFonts w:ascii="Courier New" w:hAnsi="Courier New" w:hint="default"/>
+        <w:sz w:val="20"/>
+      </w:rPr>
+    </w:lvl>
+    <w:lvl w:ilvl="2" w:tentative="1">
+      <w:start w:val="1"/>
+      <w:numFmt w:val="bullet"/>
+      <w:lvlText w:val=""/>
+      <w:lvlJc w:val="left"/>
+      <w:pPr>
+        <w:tabs>
+          <w:tab w:val="num" w:pos="2160"/>
+        </w:tabs>
+        <w:ind w:left="2160" w:hanging="360"/>
+      </w:pPr>
+      <w:rPr>
+        <w:rFonts w:ascii="Wingdings" w:hAnsi="Wingdings" w:hint="default"/>
+        <w:sz w:val="20"/>
+      </w:rPr>
+    </w:lvl>
+    <w:lvl w:ilvl="3" w:tentative="1">
+      <w:start w:val="1"/>
+      <w:numFmt w:val="bullet"/>
+      <w:lvlText w:val=""/>
+      <w:lvlJc w:val="left"/>
+      <w:pPr>
+        <w:tabs>
+          <w:tab w:val="num" w:pos="2880"/>
+        </w:tabs>
+        <w:ind w:left="2880" w:hanging="360"/>
+      </w:pPr>
+      <w:rPr>
+        <w:rFonts w:ascii="Wingdings" w:hAnsi="Wingdings" w:hint="default"/>
+        <w:sz w:val="20"/>
+      </w:rPr>
+    </w:lvl>
+    <w:lvl w:ilvl="4" w:tentative="1">
+      <w:start w:val="1"/>
+      <w:numFmt w:val="bullet"/>
+      <w:lvlText w:val=""/>
+      <w:lvlJc w:val="left"/>
+      <w:pPr>
+        <w:tabs>
+          <w:tab w:val="num" w:pos="3600"/>
+        </w:tabs>
+        <w:ind w:left="3600" w:hanging="360"/>
+      </w:pPr>
+      <w:rPr>
+        <w:rFonts w:ascii="Wingdings" w:hAnsi="Wingdings" w:hint="default"/>
+        <w:sz w:val="20"/>
+      </w:rPr>
+    </w:lvl>
+    <w:lvl w:ilvl="5" w:tentative="1">
+      <w:start w:val="1"/>
+      <w:numFmt w:val="bullet"/>
+      <w:lvlText w:val=""/>
+      <w:lvlJc w:val="left"/>
+      <w:pPr>
+        <w:tabs>
+          <w:tab w:val="num" w:pos="4320"/>
+        </w:tabs>
+        <w:ind w:left="4320" w:hanging="360"/>
+      </w:pPr>
+      <w:rPr>
+        <w:rFonts w:ascii="Wingdings" w:hAnsi="Wingdings" w:hint="default"/>
+        <w:sz w:val="20"/>
+      </w:rPr>
+    </w:lvl>
+    <w:lvl w:ilvl="6" w:tentative="1">
+      <w:start w:val="1"/>
+      <w:numFmt w:val="bullet"/>
+      <w:lvlText w:val=""/>
+      <w:lvlJc w:val="left"/>
+      <w:pPr>
+        <w:tabs>
+          <w:tab w:val="num" w:pos="5040"/>
+        </w:tabs>
+        <w:ind w:left="5040" w:hanging="360"/>
+      </w:pPr>
+      <w:rPr>
+        <w:rFonts w:ascii="Wingdings" w:hAnsi="Wingdings" w:hint="default"/>
+        <w:sz w:val="20"/>
+      </w:rPr>
+    </w:lvl>
+    <w:lvl w:ilvl="7" w:tentative="1">
+      <w:start w:val="1"/>
+      <w:numFmt w:val="bullet"/>
+      <w:lvlText w:val=""/>
+      <w:lvlJc w:val="left"/>
+      <w:pPr>
+        <w:tabs>
+          <w:tab w:val="num" w:pos="5760"/>
+        </w:tabs>
+        <w:ind w:left="5760" w:hanging="360"/>
+      </w:pPr>
+      <w:rPr>
+        <w:rFonts w:ascii="Wingdings" w:hAnsi="Wingdings" w:hint="default"/>
+        <w:sz w:val="20"/>
+      </w:rPr>
+    </w:lvl>
+    <w:lvl w:ilvl="8" w:tentative="1">
+      <w:start w:val="1"/>
+      <w:numFmt w:val="bullet"/>
+      <w:lvlText w:val=""/>
+      <w:lvlJc w:val="left"/>
+      <w:pPr>
+        <w:tabs>
+          <w:tab w:val="num" w:pos="6480"/>
+        </w:tabs>
+        <w:ind w:left="6480" w:hanging="360"/>
+      </w:pPr>
+      <w:rPr>
+        <w:rFonts w:ascii="Wingdings" w:hAnsi="Wingdings" w:hint="default"/>
+        <w:sz w:val="20"/>
+      </w:rPr>
+    </w:lvl>
+  </w:abstractNum>
+  <w:abstractNum w:abstractNumId="8" w15:restartNumberingAfterBreak="0">
     <w:nsid w:val="13623AB2"/>
     <w:multiLevelType w:val="multilevel"/>
     <w:tmpl w:val="DAA6AC3E"/>
@@ -14996,7 +16211,7 @@
       </w:rPr>
     </w:lvl>
   </w:abstractNum>
-  <w:abstractNum w:abstractNumId="8" w15:restartNumberingAfterBreak="0">
+  <w:abstractNum w:abstractNumId="9" w15:restartNumberingAfterBreak="0">
     <w:nsid w:val="1C4548AD"/>
     <w:multiLevelType w:val="multilevel"/>
     <w:tmpl w:val="AD148D5A"/>
@@ -15145,7 +16360,7 @@
       </w:rPr>
     </w:lvl>
   </w:abstractNum>
-  <w:abstractNum w:abstractNumId="9" w15:restartNumberingAfterBreak="0">
+  <w:abstractNum w:abstractNumId="10" w15:restartNumberingAfterBreak="0">
     <w:nsid w:val="1DD35CB1"/>
     <w:multiLevelType w:val="multilevel"/>
     <w:tmpl w:val="9B6E5AD6"/>
@@ -15294,7 +16509,7 @@
       </w:rPr>
     </w:lvl>
   </w:abstractNum>
-  <w:abstractNum w:abstractNumId="10" w15:restartNumberingAfterBreak="0">
+  <w:abstractNum w:abstractNumId="11" w15:restartNumberingAfterBreak="0">
     <w:nsid w:val="1E4D17EB"/>
     <w:multiLevelType w:val="multilevel"/>
     <w:tmpl w:val="A4109F8C"/>
@@ -15443,7 +16658,7 @@
       </w:rPr>
     </w:lvl>
   </w:abstractNum>
-  <w:abstractNum w:abstractNumId="11" w15:restartNumberingAfterBreak="0">
+  <w:abstractNum w:abstractNumId="12" w15:restartNumberingAfterBreak="0">
     <w:nsid w:val="21625211"/>
     <w:multiLevelType w:val="multilevel"/>
     <w:tmpl w:val="3E2A4470"/>
@@ -15592,7 +16807,7 @@
       </w:rPr>
     </w:lvl>
   </w:abstractNum>
-  <w:abstractNum w:abstractNumId="12" w15:restartNumberingAfterBreak="0">
+  <w:abstractNum w:abstractNumId="13" w15:restartNumberingAfterBreak="0">
     <w:nsid w:val="242D0C30"/>
     <w:multiLevelType w:val="multilevel"/>
     <w:tmpl w:val="6DB06294"/>
@@ -15741,7 +16956,7 @@
       </w:rPr>
     </w:lvl>
   </w:abstractNum>
-  <w:abstractNum w:abstractNumId="13" w15:restartNumberingAfterBreak="0">
+  <w:abstractNum w:abstractNumId="14" w15:restartNumberingAfterBreak="0">
     <w:nsid w:val="24BD12D7"/>
     <w:multiLevelType w:val="multilevel"/>
     <w:tmpl w:val="D2E0639E"/>
@@ -15890,7 +17105,7 @@
       </w:rPr>
     </w:lvl>
   </w:abstractNum>
-  <w:abstractNum w:abstractNumId="14" w15:restartNumberingAfterBreak="0">
+  <w:abstractNum w:abstractNumId="15" w15:restartNumberingAfterBreak="0">
     <w:nsid w:val="26293ED8"/>
     <w:multiLevelType w:val="multilevel"/>
     <w:tmpl w:val="40A44D02"/>
@@ -16039,7 +17254,7 @@
       </w:rPr>
     </w:lvl>
   </w:abstractNum>
-  <w:abstractNum w:abstractNumId="15" w15:restartNumberingAfterBreak="0">
+  <w:abstractNum w:abstractNumId="16" w15:restartNumberingAfterBreak="0">
     <w:nsid w:val="27396D88"/>
     <w:multiLevelType w:val="multilevel"/>
     <w:tmpl w:val="99D02B56"/>
@@ -16188,7 +17403,7 @@
       </w:rPr>
     </w:lvl>
   </w:abstractNum>
-  <w:abstractNum w:abstractNumId="16" w15:restartNumberingAfterBreak="0">
+  <w:abstractNum w:abstractNumId="17" w15:restartNumberingAfterBreak="0">
     <w:nsid w:val="27720D8C"/>
     <w:multiLevelType w:val="multilevel"/>
     <w:tmpl w:val="A770F938"/>
@@ -16337,7 +17552,7 @@
       </w:rPr>
     </w:lvl>
   </w:abstractNum>
-  <w:abstractNum w:abstractNumId="17" w15:restartNumberingAfterBreak="0">
+  <w:abstractNum w:abstractNumId="18" w15:restartNumberingAfterBreak="0">
     <w:nsid w:val="29171DD7"/>
     <w:multiLevelType w:val="multilevel"/>
     <w:tmpl w:val="EC92272C"/>
@@ -16486,7 +17701,305 @@
       </w:rPr>
     </w:lvl>
   </w:abstractNum>
-  <w:abstractNum w:abstractNumId="18" w15:restartNumberingAfterBreak="0">
+  <w:abstractNum w:abstractNumId="19" w15:restartNumberingAfterBreak="0">
+    <w:nsid w:val="30503668"/>
+    <w:multiLevelType w:val="multilevel"/>
+    <w:tmpl w:val="D2D4C36A"/>
+    <w:lvl w:ilvl="0">
+      <w:start w:val="1"/>
+      <w:numFmt w:val="bullet"/>
+      <w:lvlText w:val=""/>
+      <w:lvlJc w:val="left"/>
+      <w:pPr>
+        <w:tabs>
+          <w:tab w:val="num" w:pos="720"/>
+        </w:tabs>
+        <w:ind w:left="720" w:hanging="360"/>
+      </w:pPr>
+      <w:rPr>
+        <w:rFonts w:ascii="Symbol" w:hAnsi="Symbol" w:hint="default"/>
+        <w:sz w:val="20"/>
+      </w:rPr>
+    </w:lvl>
+    <w:lvl w:ilvl="1" w:tentative="1">
+      <w:start w:val="1"/>
+      <w:numFmt w:val="bullet"/>
+      <w:lvlText w:val="o"/>
+      <w:lvlJc w:val="left"/>
+      <w:pPr>
+        <w:tabs>
+          <w:tab w:val="num" w:pos="1440"/>
+        </w:tabs>
+        <w:ind w:left="1440" w:hanging="360"/>
+      </w:pPr>
+      <w:rPr>
+        <w:rFonts w:ascii="Courier New" w:hAnsi="Courier New" w:hint="default"/>
+        <w:sz w:val="20"/>
+      </w:rPr>
+    </w:lvl>
+    <w:lvl w:ilvl="2" w:tentative="1">
+      <w:start w:val="1"/>
+      <w:numFmt w:val="bullet"/>
+      <w:lvlText w:val=""/>
+      <w:lvlJc w:val="left"/>
+      <w:pPr>
+        <w:tabs>
+          <w:tab w:val="num" w:pos="2160"/>
+        </w:tabs>
+        <w:ind w:left="2160" w:hanging="360"/>
+      </w:pPr>
+      <w:rPr>
+        <w:rFonts w:ascii="Wingdings" w:hAnsi="Wingdings" w:hint="default"/>
+        <w:sz w:val="20"/>
+      </w:rPr>
+    </w:lvl>
+    <w:lvl w:ilvl="3" w:tentative="1">
+      <w:start w:val="1"/>
+      <w:numFmt w:val="bullet"/>
+      <w:lvlText w:val=""/>
+      <w:lvlJc w:val="left"/>
+      <w:pPr>
+        <w:tabs>
+          <w:tab w:val="num" w:pos="2880"/>
+        </w:tabs>
+        <w:ind w:left="2880" w:hanging="360"/>
+      </w:pPr>
+      <w:rPr>
+        <w:rFonts w:ascii="Wingdings" w:hAnsi="Wingdings" w:hint="default"/>
+        <w:sz w:val="20"/>
+      </w:rPr>
+    </w:lvl>
+    <w:lvl w:ilvl="4" w:tentative="1">
+      <w:start w:val="1"/>
+      <w:numFmt w:val="bullet"/>
+      <w:lvlText w:val=""/>
+      <w:lvlJc w:val="left"/>
+      <w:pPr>
+        <w:tabs>
+          <w:tab w:val="num" w:pos="3600"/>
+        </w:tabs>
+        <w:ind w:left="3600" w:hanging="360"/>
+      </w:pPr>
+      <w:rPr>
+        <w:rFonts w:ascii="Wingdings" w:hAnsi="Wingdings" w:hint="default"/>
+        <w:sz w:val="20"/>
+      </w:rPr>
+    </w:lvl>
+    <w:lvl w:ilvl="5" w:tentative="1">
+      <w:start w:val="1"/>
+      <w:numFmt w:val="bullet"/>
+      <w:lvlText w:val=""/>
+      <w:lvlJc w:val="left"/>
+      <w:pPr>
+        <w:tabs>
+          <w:tab w:val="num" w:pos="4320"/>
+        </w:tabs>
+        <w:ind w:left="4320" w:hanging="360"/>
+      </w:pPr>
+      <w:rPr>
+        <w:rFonts w:ascii="Wingdings" w:hAnsi="Wingdings" w:hint="default"/>
+        <w:sz w:val="20"/>
+      </w:rPr>
+    </w:lvl>
+    <w:lvl w:ilvl="6" w:tentative="1">
+      <w:start w:val="1"/>
+      <w:numFmt w:val="bullet"/>
+      <w:lvlText w:val=""/>
+      <w:lvlJc w:val="left"/>
+      <w:pPr>
+        <w:tabs>
+          <w:tab w:val="num" w:pos="5040"/>
+        </w:tabs>
+        <w:ind w:left="5040" w:hanging="360"/>
+      </w:pPr>
+      <w:rPr>
+        <w:rFonts w:ascii="Wingdings" w:hAnsi="Wingdings" w:hint="default"/>
+        <w:sz w:val="20"/>
+      </w:rPr>
+    </w:lvl>
+    <w:lvl w:ilvl="7" w:tentative="1">
+      <w:start w:val="1"/>
+      <w:numFmt w:val="bullet"/>
+      <w:lvlText w:val=""/>
+      <w:lvlJc w:val="left"/>
+      <w:pPr>
+        <w:tabs>
+          <w:tab w:val="num" w:pos="5760"/>
+        </w:tabs>
+        <w:ind w:left="5760" w:hanging="360"/>
+      </w:pPr>
+      <w:rPr>
+        <w:rFonts w:ascii="Wingdings" w:hAnsi="Wingdings" w:hint="default"/>
+        <w:sz w:val="20"/>
+      </w:rPr>
+    </w:lvl>
+    <w:lvl w:ilvl="8" w:tentative="1">
+      <w:start w:val="1"/>
+      <w:numFmt w:val="bullet"/>
+      <w:lvlText w:val=""/>
+      <w:lvlJc w:val="left"/>
+      <w:pPr>
+        <w:tabs>
+          <w:tab w:val="num" w:pos="6480"/>
+        </w:tabs>
+        <w:ind w:left="6480" w:hanging="360"/>
+      </w:pPr>
+      <w:rPr>
+        <w:rFonts w:ascii="Wingdings" w:hAnsi="Wingdings" w:hint="default"/>
+        <w:sz w:val="20"/>
+      </w:rPr>
+    </w:lvl>
+  </w:abstractNum>
+  <w:abstractNum w:abstractNumId="20" w15:restartNumberingAfterBreak="0">
+    <w:nsid w:val="32C20810"/>
+    <w:multiLevelType w:val="multilevel"/>
+    <w:tmpl w:val="1ED8C824"/>
+    <w:lvl w:ilvl="0">
+      <w:start w:val="1"/>
+      <w:numFmt w:val="bullet"/>
+      <w:lvlText w:val=""/>
+      <w:lvlJc w:val="left"/>
+      <w:pPr>
+        <w:tabs>
+          <w:tab w:val="num" w:pos="720"/>
+        </w:tabs>
+        <w:ind w:left="720" w:hanging="360"/>
+      </w:pPr>
+      <w:rPr>
+        <w:rFonts w:ascii="Symbol" w:hAnsi="Symbol" w:hint="default"/>
+        <w:sz w:val="20"/>
+      </w:rPr>
+    </w:lvl>
+    <w:lvl w:ilvl="1" w:tentative="1">
+      <w:start w:val="1"/>
+      <w:numFmt w:val="bullet"/>
+      <w:lvlText w:val="o"/>
+      <w:lvlJc w:val="left"/>
+      <w:pPr>
+        <w:tabs>
+          <w:tab w:val="num" w:pos="1440"/>
+        </w:tabs>
+        <w:ind w:left="1440" w:hanging="360"/>
+      </w:pPr>
+      <w:rPr>
+        <w:rFonts w:ascii="Courier New" w:hAnsi="Courier New" w:hint="default"/>
+        <w:sz w:val="20"/>
+      </w:rPr>
+    </w:lvl>
+    <w:lvl w:ilvl="2" w:tentative="1">
+      <w:start w:val="1"/>
+      <w:numFmt w:val="bullet"/>
+      <w:lvlText w:val=""/>
+      <w:lvlJc w:val="left"/>
+      <w:pPr>
+        <w:tabs>
+          <w:tab w:val="num" w:pos="2160"/>
+        </w:tabs>
+        <w:ind w:left="2160" w:hanging="360"/>
+      </w:pPr>
+      <w:rPr>
+        <w:rFonts w:ascii="Wingdings" w:hAnsi="Wingdings" w:hint="default"/>
+        <w:sz w:val="20"/>
+      </w:rPr>
+    </w:lvl>
+    <w:lvl w:ilvl="3" w:tentative="1">
+      <w:start w:val="1"/>
+      <w:numFmt w:val="bullet"/>
+      <w:lvlText w:val=""/>
+      <w:lvlJc w:val="left"/>
+      <w:pPr>
+        <w:tabs>
+          <w:tab w:val="num" w:pos="2880"/>
+        </w:tabs>
+        <w:ind w:left="2880" w:hanging="360"/>
+      </w:pPr>
+      <w:rPr>
+        <w:rFonts w:ascii="Wingdings" w:hAnsi="Wingdings" w:hint="default"/>
+        <w:sz w:val="20"/>
+      </w:rPr>
+    </w:lvl>
+    <w:lvl w:ilvl="4" w:tentative="1">
+      <w:start w:val="1"/>
+      <w:numFmt w:val="bullet"/>
+      <w:lvlText w:val=""/>
+      <w:lvlJc w:val="left"/>
+      <w:pPr>
+        <w:tabs>
+          <w:tab w:val="num" w:pos="3600"/>
+        </w:tabs>
+        <w:ind w:left="3600" w:hanging="360"/>
+      </w:pPr>
+      <w:rPr>
+        <w:rFonts w:ascii="Wingdings" w:hAnsi="Wingdings" w:hint="default"/>
+        <w:sz w:val="20"/>
+      </w:rPr>
+    </w:lvl>
+    <w:lvl w:ilvl="5" w:tentative="1">
+      <w:start w:val="1"/>
+      <w:numFmt w:val="bullet"/>
+      <w:lvlText w:val=""/>
+      <w:lvlJc w:val="left"/>
+      <w:pPr>
+        <w:tabs>
+          <w:tab w:val="num" w:pos="4320"/>
+        </w:tabs>
+        <w:ind w:left="4320" w:hanging="360"/>
+      </w:pPr>
+      <w:rPr>
+        <w:rFonts w:ascii="Wingdings" w:hAnsi="Wingdings" w:hint="default"/>
+        <w:sz w:val="20"/>
+      </w:rPr>
+    </w:lvl>
+    <w:lvl w:ilvl="6" w:tentative="1">
+      <w:start w:val="1"/>
+      <w:numFmt w:val="bullet"/>
+      <w:lvlText w:val=""/>
+      <w:lvlJc w:val="left"/>
+      <w:pPr>
+        <w:tabs>
+          <w:tab w:val="num" w:pos="5040"/>
+        </w:tabs>
+        <w:ind w:left="5040" w:hanging="360"/>
+      </w:pPr>
+      <w:rPr>
+        <w:rFonts w:ascii="Wingdings" w:hAnsi="Wingdings" w:hint="default"/>
+        <w:sz w:val="20"/>
+      </w:rPr>
+    </w:lvl>
+    <w:lvl w:ilvl="7" w:tentative="1">
+      <w:start w:val="1"/>
+      <w:numFmt w:val="bullet"/>
+      <w:lvlText w:val=""/>
+      <w:lvlJc w:val="left"/>
+      <w:pPr>
+        <w:tabs>
+          <w:tab w:val="num" w:pos="5760"/>
+        </w:tabs>
+        <w:ind w:left="5760" w:hanging="360"/>
+      </w:pPr>
+      <w:rPr>
+        <w:rFonts w:ascii="Wingdings" w:hAnsi="Wingdings" w:hint="default"/>
+        <w:sz w:val="20"/>
+      </w:rPr>
+    </w:lvl>
+    <w:lvl w:ilvl="8" w:tentative="1">
+      <w:start w:val="1"/>
+      <w:numFmt w:val="bullet"/>
+      <w:lvlText w:val=""/>
+      <w:lvlJc w:val="left"/>
+      <w:pPr>
+        <w:tabs>
+          <w:tab w:val="num" w:pos="6480"/>
+        </w:tabs>
+        <w:ind w:left="6480" w:hanging="360"/>
+      </w:pPr>
+      <w:rPr>
+        <w:rFonts w:ascii="Wingdings" w:hAnsi="Wingdings" w:hint="default"/>
+        <w:sz w:val="20"/>
+      </w:rPr>
+    </w:lvl>
+  </w:abstractNum>
+  <w:abstractNum w:abstractNumId="21" w15:restartNumberingAfterBreak="0">
     <w:nsid w:val="334D5FB8"/>
     <w:multiLevelType w:val="multilevel"/>
     <w:tmpl w:val="C77469C8"/>
@@ -16635,7 +18148,7 @@
       </w:rPr>
     </w:lvl>
   </w:abstractNum>
-  <w:abstractNum w:abstractNumId="19" w15:restartNumberingAfterBreak="0">
+  <w:abstractNum w:abstractNumId="22" w15:restartNumberingAfterBreak="0">
     <w:nsid w:val="39855915"/>
     <w:multiLevelType w:val="multilevel"/>
     <w:tmpl w:val="984AC4B0"/>
@@ -16784,7 +18297,7 @@
       </w:rPr>
     </w:lvl>
   </w:abstractNum>
-  <w:abstractNum w:abstractNumId="20" w15:restartNumberingAfterBreak="0">
+  <w:abstractNum w:abstractNumId="23" w15:restartNumberingAfterBreak="0">
     <w:nsid w:val="3ACC5ABD"/>
     <w:multiLevelType w:val="multilevel"/>
     <w:tmpl w:val="8DA801DA"/>
@@ -16933,7 +18446,7 @@
       </w:rPr>
     </w:lvl>
   </w:abstractNum>
-  <w:abstractNum w:abstractNumId="21" w15:restartNumberingAfterBreak="0">
+  <w:abstractNum w:abstractNumId="24" w15:restartNumberingAfterBreak="0">
     <w:nsid w:val="3CA308F6"/>
     <w:multiLevelType w:val="multilevel"/>
     <w:tmpl w:val="EF60F34C"/>
@@ -17046,7 +18559,7 @@
       </w:rPr>
     </w:lvl>
   </w:abstractNum>
-  <w:abstractNum w:abstractNumId="22" w15:restartNumberingAfterBreak="0">
+  <w:abstractNum w:abstractNumId="25" w15:restartNumberingAfterBreak="0">
     <w:nsid w:val="3D4137B7"/>
     <w:multiLevelType w:val="multilevel"/>
     <w:tmpl w:val="2DBE3632"/>
@@ -17195,7 +18708,7 @@
       </w:rPr>
     </w:lvl>
   </w:abstractNum>
-  <w:abstractNum w:abstractNumId="23" w15:restartNumberingAfterBreak="0">
+  <w:abstractNum w:abstractNumId="26" w15:restartNumberingAfterBreak="0">
     <w:nsid w:val="3D937374"/>
     <w:multiLevelType w:val="multilevel"/>
     <w:tmpl w:val="D2F4834C"/>
@@ -17344,7 +18857,7 @@
       </w:rPr>
     </w:lvl>
   </w:abstractNum>
-  <w:abstractNum w:abstractNumId="24" w15:restartNumberingAfterBreak="0">
+  <w:abstractNum w:abstractNumId="27" w15:restartNumberingAfterBreak="0">
     <w:nsid w:val="3F9D3295"/>
     <w:multiLevelType w:val="multilevel"/>
     <w:tmpl w:val="631806F4"/>
@@ -17493,7 +19006,156 @@
       </w:rPr>
     </w:lvl>
   </w:abstractNum>
-  <w:abstractNum w:abstractNumId="25" w15:restartNumberingAfterBreak="0">
+  <w:abstractNum w:abstractNumId="28" w15:restartNumberingAfterBreak="0">
+    <w:nsid w:val="3FC52299"/>
+    <w:multiLevelType w:val="multilevel"/>
+    <w:tmpl w:val="07443F3A"/>
+    <w:lvl w:ilvl="0">
+      <w:start w:val="1"/>
+      <w:numFmt w:val="bullet"/>
+      <w:lvlText w:val=""/>
+      <w:lvlJc w:val="left"/>
+      <w:pPr>
+        <w:tabs>
+          <w:tab w:val="num" w:pos="720"/>
+        </w:tabs>
+        <w:ind w:left="720" w:hanging="360"/>
+      </w:pPr>
+      <w:rPr>
+        <w:rFonts w:ascii="Symbol" w:hAnsi="Symbol" w:hint="default"/>
+        <w:sz w:val="20"/>
+      </w:rPr>
+    </w:lvl>
+    <w:lvl w:ilvl="1" w:tentative="1">
+      <w:start w:val="1"/>
+      <w:numFmt w:val="bullet"/>
+      <w:lvlText w:val="o"/>
+      <w:lvlJc w:val="left"/>
+      <w:pPr>
+        <w:tabs>
+          <w:tab w:val="num" w:pos="1440"/>
+        </w:tabs>
+        <w:ind w:left="1440" w:hanging="360"/>
+      </w:pPr>
+      <w:rPr>
+        <w:rFonts w:ascii="Courier New" w:hAnsi="Courier New" w:hint="default"/>
+        <w:sz w:val="20"/>
+      </w:rPr>
+    </w:lvl>
+    <w:lvl w:ilvl="2" w:tentative="1">
+      <w:start w:val="1"/>
+      <w:numFmt w:val="bullet"/>
+      <w:lvlText w:val=""/>
+      <w:lvlJc w:val="left"/>
+      <w:pPr>
+        <w:tabs>
+          <w:tab w:val="num" w:pos="2160"/>
+        </w:tabs>
+        <w:ind w:left="2160" w:hanging="360"/>
+      </w:pPr>
+      <w:rPr>
+        <w:rFonts w:ascii="Wingdings" w:hAnsi="Wingdings" w:hint="default"/>
+        <w:sz w:val="20"/>
+      </w:rPr>
+    </w:lvl>
+    <w:lvl w:ilvl="3" w:tentative="1">
+      <w:start w:val="1"/>
+      <w:numFmt w:val="bullet"/>
+      <w:lvlText w:val=""/>
+      <w:lvlJc w:val="left"/>
+      <w:pPr>
+        <w:tabs>
+          <w:tab w:val="num" w:pos="2880"/>
+        </w:tabs>
+        <w:ind w:left="2880" w:hanging="360"/>
+      </w:pPr>
+      <w:rPr>
+        <w:rFonts w:ascii="Wingdings" w:hAnsi="Wingdings" w:hint="default"/>
+        <w:sz w:val="20"/>
+      </w:rPr>
+    </w:lvl>
+    <w:lvl w:ilvl="4" w:tentative="1">
+      <w:start w:val="1"/>
+      <w:numFmt w:val="bullet"/>
+      <w:lvlText w:val=""/>
+      <w:lvlJc w:val="left"/>
+      <w:pPr>
+        <w:tabs>
+          <w:tab w:val="num" w:pos="3600"/>
+        </w:tabs>
+        <w:ind w:left="3600" w:hanging="360"/>
+      </w:pPr>
+      <w:rPr>
+        <w:rFonts w:ascii="Wingdings" w:hAnsi="Wingdings" w:hint="default"/>
+        <w:sz w:val="20"/>
+      </w:rPr>
+    </w:lvl>
+    <w:lvl w:ilvl="5" w:tentative="1">
+      <w:start w:val="1"/>
+      <w:numFmt w:val="bullet"/>
+      <w:lvlText w:val=""/>
+      <w:lvlJc w:val="left"/>
+      <w:pPr>
+        <w:tabs>
+          <w:tab w:val="num" w:pos="4320"/>
+        </w:tabs>
+        <w:ind w:left="4320" w:hanging="360"/>
+      </w:pPr>
+      <w:rPr>
+        <w:rFonts w:ascii="Wingdings" w:hAnsi="Wingdings" w:hint="default"/>
+        <w:sz w:val="20"/>
+      </w:rPr>
+    </w:lvl>
+    <w:lvl w:ilvl="6" w:tentative="1">
+      <w:start w:val="1"/>
+      <w:numFmt w:val="bullet"/>
+      <w:lvlText w:val=""/>
+      <w:lvlJc w:val="left"/>
+      <w:pPr>
+        <w:tabs>
+          <w:tab w:val="num" w:pos="5040"/>
+        </w:tabs>
+        <w:ind w:left="5040" w:hanging="360"/>
+      </w:pPr>
+      <w:rPr>
+        <w:rFonts w:ascii="Wingdings" w:hAnsi="Wingdings" w:hint="default"/>
+        <w:sz w:val="20"/>
+      </w:rPr>
+    </w:lvl>
+    <w:lvl w:ilvl="7" w:tentative="1">
+      <w:start w:val="1"/>
+      <w:numFmt w:val="bullet"/>
+      <w:lvlText w:val=""/>
+      <w:lvlJc w:val="left"/>
+      <w:pPr>
+        <w:tabs>
+          <w:tab w:val="num" w:pos="5760"/>
+        </w:tabs>
+        <w:ind w:left="5760" w:hanging="360"/>
+      </w:pPr>
+      <w:rPr>
+        <w:rFonts w:ascii="Wingdings" w:hAnsi="Wingdings" w:hint="default"/>
+        <w:sz w:val="20"/>
+      </w:rPr>
+    </w:lvl>
+    <w:lvl w:ilvl="8" w:tentative="1">
+      <w:start w:val="1"/>
+      <w:numFmt w:val="bullet"/>
+      <w:lvlText w:val=""/>
+      <w:lvlJc w:val="left"/>
+      <w:pPr>
+        <w:tabs>
+          <w:tab w:val="num" w:pos="6480"/>
+        </w:tabs>
+        <w:ind w:left="6480" w:hanging="360"/>
+      </w:pPr>
+      <w:rPr>
+        <w:rFonts w:ascii="Wingdings" w:hAnsi="Wingdings" w:hint="default"/>
+        <w:sz w:val="20"/>
+      </w:rPr>
+    </w:lvl>
+  </w:abstractNum>
+  <w:abstractNum w:abstractNumId="29" w15:restartNumberingAfterBreak="0">
     <w:nsid w:val="408735B1"/>
     <w:multiLevelType w:val="multilevel"/>
     <w:tmpl w:val="2460DDA6"/>
@@ -17642,7 +19304,7 @@
       </w:rPr>
     </w:lvl>
   </w:abstractNum>
-  <w:abstractNum w:abstractNumId="26" w15:restartNumberingAfterBreak="0">
+  <w:abstractNum w:abstractNumId="30" w15:restartNumberingAfterBreak="0">
     <w:nsid w:val="45633497"/>
     <w:multiLevelType w:val="multilevel"/>
     <w:tmpl w:val="86620218"/>
@@ -17791,7 +19453,7 @@
       </w:rPr>
     </w:lvl>
   </w:abstractNum>
-  <w:abstractNum w:abstractNumId="27" w15:restartNumberingAfterBreak="0">
+  <w:abstractNum w:abstractNumId="31" w15:restartNumberingAfterBreak="0">
     <w:nsid w:val="473C0D7B"/>
     <w:multiLevelType w:val="multilevel"/>
     <w:tmpl w:val="C322642C"/>
@@ -17940,7 +19602,156 @@
       </w:rPr>
     </w:lvl>
   </w:abstractNum>
-  <w:abstractNum w:abstractNumId="28" w15:restartNumberingAfterBreak="0">
+  <w:abstractNum w:abstractNumId="32" w15:restartNumberingAfterBreak="0">
+    <w:nsid w:val="476E0DD9"/>
+    <w:multiLevelType w:val="multilevel"/>
+    <w:tmpl w:val="F4A02020"/>
+    <w:lvl w:ilvl="0">
+      <w:start w:val="1"/>
+      <w:numFmt w:val="bullet"/>
+      <w:lvlText w:val=""/>
+      <w:lvlJc w:val="left"/>
+      <w:pPr>
+        <w:tabs>
+          <w:tab w:val="num" w:pos="720"/>
+        </w:tabs>
+        <w:ind w:left="720" w:hanging="360"/>
+      </w:pPr>
+      <w:rPr>
+        <w:rFonts w:ascii="Symbol" w:hAnsi="Symbol" w:hint="default"/>
+        <w:sz w:val="20"/>
+      </w:rPr>
+    </w:lvl>
+    <w:lvl w:ilvl="1" w:tentative="1">
+      <w:start w:val="1"/>
+      <w:numFmt w:val="bullet"/>
+      <w:lvlText w:val="o"/>
+      <w:lvlJc w:val="left"/>
+      <w:pPr>
+        <w:tabs>
+          <w:tab w:val="num" w:pos="1440"/>
+        </w:tabs>
+        <w:ind w:left="1440" w:hanging="360"/>
+      </w:pPr>
+      <w:rPr>
+        <w:rFonts w:ascii="Courier New" w:hAnsi="Courier New" w:hint="default"/>
+        <w:sz w:val="20"/>
+      </w:rPr>
+    </w:lvl>
+    <w:lvl w:ilvl="2" w:tentative="1">
+      <w:start w:val="1"/>
+      <w:numFmt w:val="bullet"/>
+      <w:lvlText w:val=""/>
+      <w:lvlJc w:val="left"/>
+      <w:pPr>
+        <w:tabs>
+          <w:tab w:val="num" w:pos="2160"/>
+        </w:tabs>
+        <w:ind w:left="2160" w:hanging="360"/>
+      </w:pPr>
+      <w:rPr>
+        <w:rFonts w:ascii="Wingdings" w:hAnsi="Wingdings" w:hint="default"/>
+        <w:sz w:val="20"/>
+      </w:rPr>
+    </w:lvl>
+    <w:lvl w:ilvl="3" w:tentative="1">
+      <w:start w:val="1"/>
+      <w:numFmt w:val="bullet"/>
+      <w:lvlText w:val=""/>
+      <w:lvlJc w:val="left"/>
+      <w:pPr>
+        <w:tabs>
+          <w:tab w:val="num" w:pos="2880"/>
+        </w:tabs>
+        <w:ind w:left="2880" w:hanging="360"/>
+      </w:pPr>
+      <w:rPr>
+        <w:rFonts w:ascii="Wingdings" w:hAnsi="Wingdings" w:hint="default"/>
+        <w:sz w:val="20"/>
+      </w:rPr>
+    </w:lvl>
+    <w:lvl w:ilvl="4" w:tentative="1">
+      <w:start w:val="1"/>
+      <w:numFmt w:val="bullet"/>
+      <w:lvlText w:val=""/>
+      <w:lvlJc w:val="left"/>
+      <w:pPr>
+        <w:tabs>
+          <w:tab w:val="num" w:pos="3600"/>
+        </w:tabs>
+        <w:ind w:left="3600" w:hanging="360"/>
+      </w:pPr>
+      <w:rPr>
+        <w:rFonts w:ascii="Wingdings" w:hAnsi="Wingdings" w:hint="default"/>
+        <w:sz w:val="20"/>
+      </w:rPr>
+    </w:lvl>
+    <w:lvl w:ilvl="5" w:tentative="1">
+      <w:start w:val="1"/>
+      <w:numFmt w:val="bullet"/>
+      <w:lvlText w:val=""/>
+      <w:lvlJc w:val="left"/>
+      <w:pPr>
+        <w:tabs>
+          <w:tab w:val="num" w:pos="4320"/>
+        </w:tabs>
+        <w:ind w:left="4320" w:hanging="360"/>
+      </w:pPr>
+      <w:rPr>
+        <w:rFonts w:ascii="Wingdings" w:hAnsi="Wingdings" w:hint="default"/>
+        <w:sz w:val="20"/>
+      </w:rPr>
+    </w:lvl>
+    <w:lvl w:ilvl="6" w:tentative="1">
+      <w:start w:val="1"/>
+      <w:numFmt w:val="bullet"/>
+      <w:lvlText w:val=""/>
+      <w:lvlJc w:val="left"/>
+      <w:pPr>
+        <w:tabs>
+          <w:tab w:val="num" w:pos="5040"/>
+        </w:tabs>
+        <w:ind w:left="5040" w:hanging="360"/>
+      </w:pPr>
+      <w:rPr>
+        <w:rFonts w:ascii="Wingdings" w:hAnsi="Wingdings" w:hint="default"/>
+        <w:sz w:val="20"/>
+      </w:rPr>
+    </w:lvl>
+    <w:lvl w:ilvl="7" w:tentative="1">
+      <w:start w:val="1"/>
+      <w:numFmt w:val="bullet"/>
+      <w:lvlText w:val=""/>
+      <w:lvlJc w:val="left"/>
+      <w:pPr>
+        <w:tabs>
+          <w:tab w:val="num" w:pos="5760"/>
+        </w:tabs>
+        <w:ind w:left="5760" w:hanging="360"/>
+      </w:pPr>
+      <w:rPr>
+        <w:rFonts w:ascii="Wingdings" w:hAnsi="Wingdings" w:hint="default"/>
+        <w:sz w:val="20"/>
+      </w:rPr>
+    </w:lvl>
+    <w:lvl w:ilvl="8" w:tentative="1">
+      <w:start w:val="1"/>
+      <w:numFmt w:val="bullet"/>
+      <w:lvlText w:val=""/>
+      <w:lvlJc w:val="left"/>
+      <w:pPr>
+        <w:tabs>
+          <w:tab w:val="num" w:pos="6480"/>
+        </w:tabs>
+        <w:ind w:left="6480" w:hanging="360"/>
+      </w:pPr>
+      <w:rPr>
+        <w:rFonts w:ascii="Wingdings" w:hAnsi="Wingdings" w:hint="default"/>
+        <w:sz w:val="20"/>
+      </w:rPr>
+    </w:lvl>
+  </w:abstractNum>
+  <w:abstractNum w:abstractNumId="33" w15:restartNumberingAfterBreak="0">
     <w:nsid w:val="4885640D"/>
     <w:multiLevelType w:val="multilevel"/>
     <w:tmpl w:val="16FE9692"/>
@@ -18089,7 +19900,7 @@
       </w:rPr>
     </w:lvl>
   </w:abstractNum>
-  <w:abstractNum w:abstractNumId="29" w15:restartNumberingAfterBreak="0">
+  <w:abstractNum w:abstractNumId="34" w15:restartNumberingAfterBreak="0">
     <w:nsid w:val="4D0D2B88"/>
     <w:multiLevelType w:val="multilevel"/>
     <w:tmpl w:val="660E91D8"/>
@@ -18203,7 +20014,156 @@
       </w:rPr>
     </w:lvl>
   </w:abstractNum>
-  <w:abstractNum w:abstractNumId="30" w15:restartNumberingAfterBreak="0">
+  <w:abstractNum w:abstractNumId="35" w15:restartNumberingAfterBreak="0">
+    <w:nsid w:val="4EAC54D8"/>
+    <w:multiLevelType w:val="multilevel"/>
+    <w:tmpl w:val="70666ED2"/>
+    <w:lvl w:ilvl="0">
+      <w:start w:val="1"/>
+      <w:numFmt w:val="bullet"/>
+      <w:lvlText w:val=""/>
+      <w:lvlJc w:val="left"/>
+      <w:pPr>
+        <w:tabs>
+          <w:tab w:val="num" w:pos="720"/>
+        </w:tabs>
+        <w:ind w:left="720" w:hanging="360"/>
+      </w:pPr>
+      <w:rPr>
+        <w:rFonts w:ascii="Symbol" w:hAnsi="Symbol" w:hint="default"/>
+        <w:sz w:val="20"/>
+      </w:rPr>
+    </w:lvl>
+    <w:lvl w:ilvl="1" w:tentative="1">
+      <w:start w:val="1"/>
+      <w:numFmt w:val="bullet"/>
+      <w:lvlText w:val="o"/>
+      <w:lvlJc w:val="left"/>
+      <w:pPr>
+        <w:tabs>
+          <w:tab w:val="num" w:pos="1440"/>
+        </w:tabs>
+        <w:ind w:left="1440" w:hanging="360"/>
+      </w:pPr>
+      <w:rPr>
+        <w:rFonts w:ascii="Courier New" w:hAnsi="Courier New" w:hint="default"/>
+        <w:sz w:val="20"/>
+      </w:rPr>
+    </w:lvl>
+    <w:lvl w:ilvl="2" w:tentative="1">
+      <w:start w:val="1"/>
+      <w:numFmt w:val="bullet"/>
+      <w:lvlText w:val=""/>
+      <w:lvlJc w:val="left"/>
+      <w:pPr>
+        <w:tabs>
+          <w:tab w:val="num" w:pos="2160"/>
+        </w:tabs>
+        <w:ind w:left="2160" w:hanging="360"/>
+      </w:pPr>
+      <w:rPr>
+        <w:rFonts w:ascii="Wingdings" w:hAnsi="Wingdings" w:hint="default"/>
+        <w:sz w:val="20"/>
+      </w:rPr>
+    </w:lvl>
+    <w:lvl w:ilvl="3" w:tentative="1">
+      <w:start w:val="1"/>
+      <w:numFmt w:val="bullet"/>
+      <w:lvlText w:val=""/>
+      <w:lvlJc w:val="left"/>
+      <w:pPr>
+        <w:tabs>
+          <w:tab w:val="num" w:pos="2880"/>
+        </w:tabs>
+        <w:ind w:left="2880" w:hanging="360"/>
+      </w:pPr>
+      <w:rPr>
+        <w:rFonts w:ascii="Wingdings" w:hAnsi="Wingdings" w:hint="default"/>
+        <w:sz w:val="20"/>
+      </w:rPr>
+    </w:lvl>
+    <w:lvl w:ilvl="4" w:tentative="1">
+      <w:start w:val="1"/>
+      <w:numFmt w:val="bullet"/>
+      <w:lvlText w:val=""/>
+      <w:lvlJc w:val="left"/>
+      <w:pPr>
+        <w:tabs>
+          <w:tab w:val="num" w:pos="3600"/>
+        </w:tabs>
+        <w:ind w:left="3600" w:hanging="360"/>
+      </w:pPr>
+      <w:rPr>
+        <w:rFonts w:ascii="Wingdings" w:hAnsi="Wingdings" w:hint="default"/>
+        <w:sz w:val="20"/>
+      </w:rPr>
+    </w:lvl>
+    <w:lvl w:ilvl="5" w:tentative="1">
+      <w:start w:val="1"/>
+      <w:numFmt w:val="bullet"/>
+      <w:lvlText w:val=""/>
+      <w:lvlJc w:val="left"/>
+      <w:pPr>
+        <w:tabs>
+          <w:tab w:val="num" w:pos="4320"/>
+        </w:tabs>
+        <w:ind w:left="4320" w:hanging="360"/>
+      </w:pPr>
+      <w:rPr>
+        <w:rFonts w:ascii="Wingdings" w:hAnsi="Wingdings" w:hint="default"/>
+        <w:sz w:val="20"/>
+      </w:rPr>
+    </w:lvl>
+    <w:lvl w:ilvl="6" w:tentative="1">
+      <w:start w:val="1"/>
+      <w:numFmt w:val="bullet"/>
+      <w:lvlText w:val=""/>
+      <w:lvlJc w:val="left"/>
+      <w:pPr>
+        <w:tabs>
+          <w:tab w:val="num" w:pos="5040"/>
+        </w:tabs>
+        <w:ind w:left="5040" w:hanging="360"/>
+      </w:pPr>
+      <w:rPr>
+        <w:rFonts w:ascii="Wingdings" w:hAnsi="Wingdings" w:hint="default"/>
+        <w:sz w:val="20"/>
+      </w:rPr>
+    </w:lvl>
+    <w:lvl w:ilvl="7" w:tentative="1">
+      <w:start w:val="1"/>
+      <w:numFmt w:val="bullet"/>
+      <w:lvlText w:val=""/>
+      <w:lvlJc w:val="left"/>
+      <w:pPr>
+        <w:tabs>
+          <w:tab w:val="num" w:pos="5760"/>
+        </w:tabs>
+        <w:ind w:left="5760" w:hanging="360"/>
+      </w:pPr>
+      <w:rPr>
+        <w:rFonts w:ascii="Wingdings" w:hAnsi="Wingdings" w:hint="default"/>
+        <w:sz w:val="20"/>
+      </w:rPr>
+    </w:lvl>
+    <w:lvl w:ilvl="8" w:tentative="1">
+      <w:start w:val="1"/>
+      <w:numFmt w:val="bullet"/>
+      <w:lvlText w:val=""/>
+      <w:lvlJc w:val="left"/>
+      <w:pPr>
+        <w:tabs>
+          <w:tab w:val="num" w:pos="6480"/>
+        </w:tabs>
+        <w:ind w:left="6480" w:hanging="360"/>
+      </w:pPr>
+      <w:rPr>
+        <w:rFonts w:ascii="Wingdings" w:hAnsi="Wingdings" w:hint="default"/>
+        <w:sz w:val="20"/>
+      </w:rPr>
+    </w:lvl>
+  </w:abstractNum>
+  <w:abstractNum w:abstractNumId="36" w15:restartNumberingAfterBreak="0">
     <w:nsid w:val="50271EFB"/>
     <w:multiLevelType w:val="multilevel"/>
     <w:tmpl w:val="70726870"/>
@@ -18352,7 +20312,7 @@
       </w:rPr>
     </w:lvl>
   </w:abstractNum>
-  <w:abstractNum w:abstractNumId="31" w15:restartNumberingAfterBreak="0">
+  <w:abstractNum w:abstractNumId="37" w15:restartNumberingAfterBreak="0">
     <w:nsid w:val="53D3150F"/>
     <w:multiLevelType w:val="multilevel"/>
     <w:tmpl w:val="1FB233BE"/>
@@ -18501,7 +20461,156 @@
       </w:rPr>
     </w:lvl>
   </w:abstractNum>
-  <w:abstractNum w:abstractNumId="32" w15:restartNumberingAfterBreak="0">
+  <w:abstractNum w:abstractNumId="38" w15:restartNumberingAfterBreak="0">
+    <w:nsid w:val="560E11C6"/>
+    <w:multiLevelType w:val="multilevel"/>
+    <w:tmpl w:val="17F09770"/>
+    <w:lvl w:ilvl="0">
+      <w:start w:val="1"/>
+      <w:numFmt w:val="bullet"/>
+      <w:lvlText w:val=""/>
+      <w:lvlJc w:val="left"/>
+      <w:pPr>
+        <w:tabs>
+          <w:tab w:val="num" w:pos="720"/>
+        </w:tabs>
+        <w:ind w:left="720" w:hanging="360"/>
+      </w:pPr>
+      <w:rPr>
+        <w:rFonts w:ascii="Symbol" w:hAnsi="Symbol" w:hint="default"/>
+        <w:sz w:val="20"/>
+      </w:rPr>
+    </w:lvl>
+    <w:lvl w:ilvl="1" w:tentative="1">
+      <w:start w:val="1"/>
+      <w:numFmt w:val="bullet"/>
+      <w:lvlText w:val="o"/>
+      <w:lvlJc w:val="left"/>
+      <w:pPr>
+        <w:tabs>
+          <w:tab w:val="num" w:pos="1440"/>
+        </w:tabs>
+        <w:ind w:left="1440" w:hanging="360"/>
+      </w:pPr>
+      <w:rPr>
+        <w:rFonts w:ascii="Courier New" w:hAnsi="Courier New" w:hint="default"/>
+        <w:sz w:val="20"/>
+      </w:rPr>
+    </w:lvl>
+    <w:lvl w:ilvl="2" w:tentative="1">
+      <w:start w:val="1"/>
+      <w:numFmt w:val="bullet"/>
+      <w:lvlText w:val=""/>
+      <w:lvlJc w:val="left"/>
+      <w:pPr>
+        <w:tabs>
+          <w:tab w:val="num" w:pos="2160"/>
+        </w:tabs>
+        <w:ind w:left="2160" w:hanging="360"/>
+      </w:pPr>
+      <w:rPr>
+        <w:rFonts w:ascii="Wingdings" w:hAnsi="Wingdings" w:hint="default"/>
+        <w:sz w:val="20"/>
+      </w:rPr>
+    </w:lvl>
+    <w:lvl w:ilvl="3" w:tentative="1">
+      <w:start w:val="1"/>
+      <w:numFmt w:val="bullet"/>
+      <w:lvlText w:val=""/>
+      <w:lvlJc w:val="left"/>
+      <w:pPr>
+        <w:tabs>
+          <w:tab w:val="num" w:pos="2880"/>
+        </w:tabs>
+        <w:ind w:left="2880" w:hanging="360"/>
+      </w:pPr>
+      <w:rPr>
+        <w:rFonts w:ascii="Wingdings" w:hAnsi="Wingdings" w:hint="default"/>
+        <w:sz w:val="20"/>
+      </w:rPr>
+    </w:lvl>
+    <w:lvl w:ilvl="4" w:tentative="1">
+      <w:start w:val="1"/>
+      <w:numFmt w:val="bullet"/>
+      <w:lvlText w:val=""/>
+      <w:lvlJc w:val="left"/>
+      <w:pPr>
+        <w:tabs>
+          <w:tab w:val="num" w:pos="3600"/>
+        </w:tabs>
+        <w:ind w:left="3600" w:hanging="360"/>
+      </w:pPr>
+      <w:rPr>
+        <w:rFonts w:ascii="Wingdings" w:hAnsi="Wingdings" w:hint="default"/>
+        <w:sz w:val="20"/>
+      </w:rPr>
+    </w:lvl>
+    <w:lvl w:ilvl="5" w:tentative="1">
+      <w:start w:val="1"/>
+      <w:numFmt w:val="bullet"/>
+      <w:lvlText w:val=""/>
+      <w:lvlJc w:val="left"/>
+      <w:pPr>
+        <w:tabs>
+          <w:tab w:val="num" w:pos="4320"/>
+        </w:tabs>
+        <w:ind w:left="4320" w:hanging="360"/>
+      </w:pPr>
+      <w:rPr>
+        <w:rFonts w:ascii="Wingdings" w:hAnsi="Wingdings" w:hint="default"/>
+        <w:sz w:val="20"/>
+      </w:rPr>
+    </w:lvl>
+    <w:lvl w:ilvl="6" w:tentative="1">
+      <w:start w:val="1"/>
+      <w:numFmt w:val="bullet"/>
+      <w:lvlText w:val=""/>
+      <w:lvlJc w:val="left"/>
+      <w:pPr>
+        <w:tabs>
+          <w:tab w:val="num" w:pos="5040"/>
+        </w:tabs>
+        <w:ind w:left="5040" w:hanging="360"/>
+      </w:pPr>
+      <w:rPr>
+        <w:rFonts w:ascii="Wingdings" w:hAnsi="Wingdings" w:hint="default"/>
+        <w:sz w:val="20"/>
+      </w:rPr>
+    </w:lvl>
+    <w:lvl w:ilvl="7" w:tentative="1">
+      <w:start w:val="1"/>
+      <w:numFmt w:val="bullet"/>
+      <w:lvlText w:val=""/>
+      <w:lvlJc w:val="left"/>
+      <w:pPr>
+        <w:tabs>
+          <w:tab w:val="num" w:pos="5760"/>
+        </w:tabs>
+        <w:ind w:left="5760" w:hanging="360"/>
+      </w:pPr>
+      <w:rPr>
+        <w:rFonts w:ascii="Wingdings" w:hAnsi="Wingdings" w:hint="default"/>
+        <w:sz w:val="20"/>
+      </w:rPr>
+    </w:lvl>
+    <w:lvl w:ilvl="8" w:tentative="1">
+      <w:start w:val="1"/>
+      <w:numFmt w:val="bullet"/>
+      <w:lvlText w:val=""/>
+      <w:lvlJc w:val="left"/>
+      <w:pPr>
+        <w:tabs>
+          <w:tab w:val="num" w:pos="6480"/>
+        </w:tabs>
+        <w:ind w:left="6480" w:hanging="360"/>
+      </w:pPr>
+      <w:rPr>
+        <w:rFonts w:ascii="Wingdings" w:hAnsi="Wingdings" w:hint="default"/>
+        <w:sz w:val="20"/>
+      </w:rPr>
+    </w:lvl>
+  </w:abstractNum>
+  <w:abstractNum w:abstractNumId="39" w15:restartNumberingAfterBreak="0">
     <w:nsid w:val="565C3FB4"/>
     <w:multiLevelType w:val="multilevel"/>
     <w:tmpl w:val="18BEA45C"/>
@@ -18650,7 +20759,7 @@
       </w:rPr>
     </w:lvl>
   </w:abstractNum>
-  <w:abstractNum w:abstractNumId="33" w15:restartNumberingAfterBreak="0">
+  <w:abstractNum w:abstractNumId="40" w15:restartNumberingAfterBreak="0">
     <w:nsid w:val="59764E0E"/>
     <w:multiLevelType w:val="multilevel"/>
     <w:tmpl w:val="67AEE640"/>
@@ -18799,7 +20908,305 @@
       </w:rPr>
     </w:lvl>
   </w:abstractNum>
-  <w:abstractNum w:abstractNumId="34" w15:restartNumberingAfterBreak="0">
+  <w:abstractNum w:abstractNumId="41" w15:restartNumberingAfterBreak="0">
+    <w:nsid w:val="5C3F27F5"/>
+    <w:multiLevelType w:val="multilevel"/>
+    <w:tmpl w:val="20E696E6"/>
+    <w:lvl w:ilvl="0">
+      <w:start w:val="1"/>
+      <w:numFmt w:val="bullet"/>
+      <w:lvlText w:val=""/>
+      <w:lvlJc w:val="left"/>
+      <w:pPr>
+        <w:tabs>
+          <w:tab w:val="num" w:pos="720"/>
+        </w:tabs>
+        <w:ind w:left="720" w:hanging="360"/>
+      </w:pPr>
+      <w:rPr>
+        <w:rFonts w:ascii="Symbol" w:hAnsi="Symbol" w:hint="default"/>
+        <w:sz w:val="20"/>
+      </w:rPr>
+    </w:lvl>
+    <w:lvl w:ilvl="1" w:tentative="1">
+      <w:start w:val="1"/>
+      <w:numFmt w:val="bullet"/>
+      <w:lvlText w:val="o"/>
+      <w:lvlJc w:val="left"/>
+      <w:pPr>
+        <w:tabs>
+          <w:tab w:val="num" w:pos="1440"/>
+        </w:tabs>
+        <w:ind w:left="1440" w:hanging="360"/>
+      </w:pPr>
+      <w:rPr>
+        <w:rFonts w:ascii="Courier New" w:hAnsi="Courier New" w:hint="default"/>
+        <w:sz w:val="20"/>
+      </w:rPr>
+    </w:lvl>
+    <w:lvl w:ilvl="2" w:tentative="1">
+      <w:start w:val="1"/>
+      <w:numFmt w:val="bullet"/>
+      <w:lvlText w:val=""/>
+      <w:lvlJc w:val="left"/>
+      <w:pPr>
+        <w:tabs>
+          <w:tab w:val="num" w:pos="2160"/>
+        </w:tabs>
+        <w:ind w:left="2160" w:hanging="360"/>
+      </w:pPr>
+      <w:rPr>
+        <w:rFonts w:ascii="Wingdings" w:hAnsi="Wingdings" w:hint="default"/>
+        <w:sz w:val="20"/>
+      </w:rPr>
+    </w:lvl>
+    <w:lvl w:ilvl="3" w:tentative="1">
+      <w:start w:val="1"/>
+      <w:numFmt w:val="bullet"/>
+      <w:lvlText w:val=""/>
+      <w:lvlJc w:val="left"/>
+      <w:pPr>
+        <w:tabs>
+          <w:tab w:val="num" w:pos="2880"/>
+        </w:tabs>
+        <w:ind w:left="2880" w:hanging="360"/>
+      </w:pPr>
+      <w:rPr>
+        <w:rFonts w:ascii="Wingdings" w:hAnsi="Wingdings" w:hint="default"/>
+        <w:sz w:val="20"/>
+      </w:rPr>
+    </w:lvl>
+    <w:lvl w:ilvl="4" w:tentative="1">
+      <w:start w:val="1"/>
+      <w:numFmt w:val="bullet"/>
+      <w:lvlText w:val=""/>
+      <w:lvlJc w:val="left"/>
+      <w:pPr>
+        <w:tabs>
+          <w:tab w:val="num" w:pos="3600"/>
+        </w:tabs>
+        <w:ind w:left="3600" w:hanging="360"/>
+      </w:pPr>
+      <w:rPr>
+        <w:rFonts w:ascii="Wingdings" w:hAnsi="Wingdings" w:hint="default"/>
+        <w:sz w:val="20"/>
+      </w:rPr>
+    </w:lvl>
+    <w:lvl w:ilvl="5" w:tentative="1">
+      <w:start w:val="1"/>
+      <w:numFmt w:val="bullet"/>
+      <w:lvlText w:val=""/>
+      <w:lvlJc w:val="left"/>
+      <w:pPr>
+        <w:tabs>
+          <w:tab w:val="num" w:pos="4320"/>
+        </w:tabs>
+        <w:ind w:left="4320" w:hanging="360"/>
+      </w:pPr>
+      <w:rPr>
+        <w:rFonts w:ascii="Wingdings" w:hAnsi="Wingdings" w:hint="default"/>
+        <w:sz w:val="20"/>
+      </w:rPr>
+    </w:lvl>
+    <w:lvl w:ilvl="6" w:tentative="1">
+      <w:start w:val="1"/>
+      <w:numFmt w:val="bullet"/>
+      <w:lvlText w:val=""/>
+      <w:lvlJc w:val="left"/>
+      <w:pPr>
+        <w:tabs>
+          <w:tab w:val="num" w:pos="5040"/>
+        </w:tabs>
+        <w:ind w:left="5040" w:hanging="360"/>
+      </w:pPr>
+      <w:rPr>
+        <w:rFonts w:ascii="Wingdings" w:hAnsi="Wingdings" w:hint="default"/>
+        <w:sz w:val="20"/>
+      </w:rPr>
+    </w:lvl>
+    <w:lvl w:ilvl="7" w:tentative="1">
+      <w:start w:val="1"/>
+      <w:numFmt w:val="bullet"/>
+      <w:lvlText w:val=""/>
+      <w:lvlJc w:val="left"/>
+      <w:pPr>
+        <w:tabs>
+          <w:tab w:val="num" w:pos="5760"/>
+        </w:tabs>
+        <w:ind w:left="5760" w:hanging="360"/>
+      </w:pPr>
+      <w:rPr>
+        <w:rFonts w:ascii="Wingdings" w:hAnsi="Wingdings" w:hint="default"/>
+        <w:sz w:val="20"/>
+      </w:rPr>
+    </w:lvl>
+    <w:lvl w:ilvl="8" w:tentative="1">
+      <w:start w:val="1"/>
+      <w:numFmt w:val="bullet"/>
+      <w:lvlText w:val=""/>
+      <w:lvlJc w:val="left"/>
+      <w:pPr>
+        <w:tabs>
+          <w:tab w:val="num" w:pos="6480"/>
+        </w:tabs>
+        <w:ind w:left="6480" w:hanging="360"/>
+      </w:pPr>
+      <w:rPr>
+        <w:rFonts w:ascii="Wingdings" w:hAnsi="Wingdings" w:hint="default"/>
+        <w:sz w:val="20"/>
+      </w:rPr>
+    </w:lvl>
+  </w:abstractNum>
+  <w:abstractNum w:abstractNumId="42" w15:restartNumberingAfterBreak="0">
+    <w:nsid w:val="5FD11BE1"/>
+    <w:multiLevelType w:val="multilevel"/>
+    <w:tmpl w:val="5FE66B4C"/>
+    <w:lvl w:ilvl="0">
+      <w:start w:val="1"/>
+      <w:numFmt w:val="bullet"/>
+      <w:lvlText w:val=""/>
+      <w:lvlJc w:val="left"/>
+      <w:pPr>
+        <w:tabs>
+          <w:tab w:val="num" w:pos="720"/>
+        </w:tabs>
+        <w:ind w:left="720" w:hanging="360"/>
+      </w:pPr>
+      <w:rPr>
+        <w:rFonts w:ascii="Symbol" w:hAnsi="Symbol" w:hint="default"/>
+        <w:sz w:val="20"/>
+      </w:rPr>
+    </w:lvl>
+    <w:lvl w:ilvl="1" w:tentative="1">
+      <w:start w:val="1"/>
+      <w:numFmt w:val="bullet"/>
+      <w:lvlText w:val="o"/>
+      <w:lvlJc w:val="left"/>
+      <w:pPr>
+        <w:tabs>
+          <w:tab w:val="num" w:pos="1440"/>
+        </w:tabs>
+        <w:ind w:left="1440" w:hanging="360"/>
+      </w:pPr>
+      <w:rPr>
+        <w:rFonts w:ascii="Courier New" w:hAnsi="Courier New" w:hint="default"/>
+        <w:sz w:val="20"/>
+      </w:rPr>
+    </w:lvl>
+    <w:lvl w:ilvl="2" w:tentative="1">
+      <w:start w:val="1"/>
+      <w:numFmt w:val="bullet"/>
+      <w:lvlText w:val=""/>
+      <w:lvlJc w:val="left"/>
+      <w:pPr>
+        <w:tabs>
+          <w:tab w:val="num" w:pos="2160"/>
+        </w:tabs>
+        <w:ind w:left="2160" w:hanging="360"/>
+      </w:pPr>
+      <w:rPr>
+        <w:rFonts w:ascii="Wingdings" w:hAnsi="Wingdings" w:hint="default"/>
+        <w:sz w:val="20"/>
+      </w:rPr>
+    </w:lvl>
+    <w:lvl w:ilvl="3" w:tentative="1">
+      <w:start w:val="1"/>
+      <w:numFmt w:val="bullet"/>
+      <w:lvlText w:val=""/>
+      <w:lvlJc w:val="left"/>
+      <w:pPr>
+        <w:tabs>
+          <w:tab w:val="num" w:pos="2880"/>
+        </w:tabs>
+        <w:ind w:left="2880" w:hanging="360"/>
+      </w:pPr>
+      <w:rPr>
+        <w:rFonts w:ascii="Wingdings" w:hAnsi="Wingdings" w:hint="default"/>
+        <w:sz w:val="20"/>
+      </w:rPr>
+    </w:lvl>
+    <w:lvl w:ilvl="4" w:tentative="1">
+      <w:start w:val="1"/>
+      <w:numFmt w:val="bullet"/>
+      <w:lvlText w:val=""/>
+      <w:lvlJc w:val="left"/>
+      <w:pPr>
+        <w:tabs>
+          <w:tab w:val="num" w:pos="3600"/>
+        </w:tabs>
+        <w:ind w:left="3600" w:hanging="360"/>
+      </w:pPr>
+      <w:rPr>
+        <w:rFonts w:ascii="Wingdings" w:hAnsi="Wingdings" w:hint="default"/>
+        <w:sz w:val="20"/>
+      </w:rPr>
+    </w:lvl>
+    <w:lvl w:ilvl="5" w:tentative="1">
+      <w:start w:val="1"/>
+      <w:numFmt w:val="bullet"/>
+      <w:lvlText w:val=""/>
+      <w:lvlJc w:val="left"/>
+      <w:pPr>
+        <w:tabs>
+          <w:tab w:val="num" w:pos="4320"/>
+        </w:tabs>
+        <w:ind w:left="4320" w:hanging="360"/>
+      </w:pPr>
+      <w:rPr>
+        <w:rFonts w:ascii="Wingdings" w:hAnsi="Wingdings" w:hint="default"/>
+        <w:sz w:val="20"/>
+      </w:rPr>
+    </w:lvl>
+    <w:lvl w:ilvl="6" w:tentative="1">
+      <w:start w:val="1"/>
+      <w:numFmt w:val="bullet"/>
+      <w:lvlText w:val=""/>
+      <w:lvlJc w:val="left"/>
+      <w:pPr>
+        <w:tabs>
+          <w:tab w:val="num" w:pos="5040"/>
+        </w:tabs>
+        <w:ind w:left="5040" w:hanging="360"/>
+      </w:pPr>
+      <w:rPr>
+        <w:rFonts w:ascii="Wingdings" w:hAnsi="Wingdings" w:hint="default"/>
+        <w:sz w:val="20"/>
+      </w:rPr>
+    </w:lvl>
+    <w:lvl w:ilvl="7" w:tentative="1">
+      <w:start w:val="1"/>
+      <w:numFmt w:val="bullet"/>
+      <w:lvlText w:val=""/>
+      <w:lvlJc w:val="left"/>
+      <w:pPr>
+        <w:tabs>
+          <w:tab w:val="num" w:pos="5760"/>
+        </w:tabs>
+        <w:ind w:left="5760" w:hanging="360"/>
+      </w:pPr>
+      <w:rPr>
+        <w:rFonts w:ascii="Wingdings" w:hAnsi="Wingdings" w:hint="default"/>
+        <w:sz w:val="20"/>
+      </w:rPr>
+    </w:lvl>
+    <w:lvl w:ilvl="8" w:tentative="1">
+      <w:start w:val="1"/>
+      <w:numFmt w:val="bullet"/>
+      <w:lvlText w:val=""/>
+      <w:lvlJc w:val="left"/>
+      <w:pPr>
+        <w:tabs>
+          <w:tab w:val="num" w:pos="6480"/>
+        </w:tabs>
+        <w:ind w:left="6480" w:hanging="360"/>
+      </w:pPr>
+      <w:rPr>
+        <w:rFonts w:ascii="Wingdings" w:hAnsi="Wingdings" w:hint="default"/>
+        <w:sz w:val="20"/>
+      </w:rPr>
+    </w:lvl>
+  </w:abstractNum>
+  <w:abstractNum w:abstractNumId="43" w15:restartNumberingAfterBreak="0">
     <w:nsid w:val="67BA0DFE"/>
     <w:multiLevelType w:val="multilevel"/>
     <w:tmpl w:val="E02CAE5A"/>
@@ -18948,7 +21355,7 @@
       </w:rPr>
     </w:lvl>
   </w:abstractNum>
-  <w:abstractNum w:abstractNumId="35" w15:restartNumberingAfterBreak="0">
+  <w:abstractNum w:abstractNumId="44" w15:restartNumberingAfterBreak="0">
     <w:nsid w:val="6C1A6D1C"/>
     <w:multiLevelType w:val="multilevel"/>
     <w:tmpl w:val="30F8E0AA"/>
@@ -19098,43 +21505,43 @@
     </w:lvl>
   </w:abstractNum>
   <w:num w:numId="1" w16cid:durableId="1731879227">
-    <w:abstractNumId w:val="21"/>
+    <w:abstractNumId w:val="24"/>
   </w:num>
   <w:num w:numId="2" w16cid:durableId="1239560193">
-    <w:abstractNumId w:val="29"/>
+    <w:abstractNumId w:val="34"/>
   </w:num>
   <w:num w:numId="3" w16cid:durableId="48112683">
-    <w:abstractNumId w:val="17"/>
+    <w:abstractNumId w:val="18"/>
   </w:num>
   <w:num w:numId="4" w16cid:durableId="798110589">
-    <w:abstractNumId w:val="27"/>
+    <w:abstractNumId w:val="31"/>
   </w:num>
   <w:num w:numId="5" w16cid:durableId="645860209">
     <w:abstractNumId w:val="0"/>
   </w:num>
   <w:num w:numId="6" w16cid:durableId="451440963">
-    <w:abstractNumId w:val="7"/>
+    <w:abstractNumId w:val="8"/>
   </w:num>
   <w:num w:numId="7" w16cid:durableId="532886647">
-    <w:abstractNumId w:val="34"/>
+    <w:abstractNumId w:val="43"/>
   </w:num>
   <w:num w:numId="8" w16cid:durableId="1674409692">
-    <w:abstractNumId w:val="28"/>
+    <w:abstractNumId w:val="33"/>
   </w:num>
   <w:num w:numId="9" w16cid:durableId="2060784836">
-    <w:abstractNumId w:val="15"/>
+    <w:abstractNumId w:val="16"/>
   </w:num>
   <w:num w:numId="10" w16cid:durableId="1285313375">
-    <w:abstractNumId w:val="26"/>
+    <w:abstractNumId w:val="30"/>
   </w:num>
   <w:num w:numId="11" w16cid:durableId="265965624">
-    <w:abstractNumId w:val="9"/>
+    <w:abstractNumId w:val="10"/>
   </w:num>
   <w:num w:numId="12" w16cid:durableId="1671827967">
-    <w:abstractNumId w:val="25"/>
+    <w:abstractNumId w:val="29"/>
   </w:num>
   <w:num w:numId="13" w16cid:durableId="1869218001">
-    <w:abstractNumId w:val="14"/>
+    <w:abstractNumId w:val="15"/>
   </w:num>
   <w:num w:numId="14" w16cid:durableId="1804545670">
     <w:abstractNumId w:val="4"/>
@@ -19143,43 +21550,43 @@
     <w:abstractNumId w:val="1"/>
   </w:num>
   <w:num w:numId="16" w16cid:durableId="689994460">
-    <w:abstractNumId w:val="8"/>
+    <w:abstractNumId w:val="9"/>
   </w:num>
   <w:num w:numId="17" w16cid:durableId="561134796">
-    <w:abstractNumId w:val="13"/>
+    <w:abstractNumId w:val="14"/>
   </w:num>
   <w:num w:numId="18" w16cid:durableId="95518058">
+    <w:abstractNumId w:val="12"/>
+  </w:num>
+  <w:num w:numId="19" w16cid:durableId="348527288">
     <w:abstractNumId w:val="11"/>
   </w:num>
-  <w:num w:numId="19" w16cid:durableId="348527288">
-    <w:abstractNumId w:val="10"/>
-  </w:num>
   <w:num w:numId="20" w16cid:durableId="1336617440">
-    <w:abstractNumId w:val="16"/>
+    <w:abstractNumId w:val="17"/>
   </w:num>
   <w:num w:numId="21" w16cid:durableId="192231999">
-    <w:abstractNumId w:val="19"/>
+    <w:abstractNumId w:val="22"/>
   </w:num>
   <w:num w:numId="22" w16cid:durableId="557982211">
-    <w:abstractNumId w:val="24"/>
+    <w:abstractNumId w:val="27"/>
   </w:num>
   <w:num w:numId="23" w16cid:durableId="1212576533">
     <w:abstractNumId w:val="6"/>
   </w:num>
   <w:num w:numId="24" w16cid:durableId="975719987">
-    <w:abstractNumId w:val="22"/>
+    <w:abstractNumId w:val="25"/>
   </w:num>
   <w:num w:numId="25" w16cid:durableId="914163500">
-    <w:abstractNumId w:val="23"/>
+    <w:abstractNumId w:val="26"/>
   </w:num>
   <w:num w:numId="26" w16cid:durableId="591596024">
-    <w:abstractNumId w:val="31"/>
+    <w:abstractNumId w:val="37"/>
   </w:num>
   <w:num w:numId="27" w16cid:durableId="1400327188">
-    <w:abstractNumId w:val="18"/>
+    <w:abstractNumId w:val="21"/>
   </w:num>
   <w:num w:numId="28" w16cid:durableId="1981567791">
-    <w:abstractNumId w:val="33"/>
+    <w:abstractNumId w:val="40"/>
   </w:num>
   <w:num w:numId="29" w16cid:durableId="1886601917">
     <w:abstractNumId w:val="2"/>
@@ -19191,19 +21598,46 @@
     <w:abstractNumId w:val="5"/>
   </w:num>
   <w:num w:numId="32" w16cid:durableId="1705597241">
+    <w:abstractNumId w:val="39"/>
+  </w:num>
+  <w:num w:numId="33" w16cid:durableId="654996085">
+    <w:abstractNumId w:val="13"/>
+  </w:num>
+  <w:num w:numId="34" w16cid:durableId="1058289048">
+    <w:abstractNumId w:val="23"/>
+  </w:num>
+  <w:num w:numId="35" w16cid:durableId="77216917">
+    <w:abstractNumId w:val="36"/>
+  </w:num>
+  <w:num w:numId="36" w16cid:durableId="1330526222">
+    <w:abstractNumId w:val="44"/>
+  </w:num>
+  <w:num w:numId="37" w16cid:durableId="505101021">
+    <w:abstractNumId w:val="19"/>
+  </w:num>
+  <w:num w:numId="38" w16cid:durableId="1292907762">
+    <w:abstractNumId w:val="42"/>
+  </w:num>
+  <w:num w:numId="39" w16cid:durableId="361513862">
+    <w:abstractNumId w:val="38"/>
+  </w:num>
+  <w:num w:numId="40" w16cid:durableId="216284429">
+    <w:abstractNumId w:val="28"/>
+  </w:num>
+  <w:num w:numId="41" w16cid:durableId="1960723364">
+    <w:abstractNumId w:val="35"/>
+  </w:num>
+  <w:num w:numId="42" w16cid:durableId="1411734676">
+    <w:abstractNumId w:val="20"/>
+  </w:num>
+  <w:num w:numId="43" w16cid:durableId="1266183517">
+    <w:abstractNumId w:val="41"/>
+  </w:num>
+  <w:num w:numId="44" w16cid:durableId="1654260562">
     <w:abstractNumId w:val="32"/>
   </w:num>
-  <w:num w:numId="33" w16cid:durableId="654996085">
-    <w:abstractNumId w:val="12"/>
-  </w:num>
-  <w:num w:numId="34" w16cid:durableId="1058289048">
-    <w:abstractNumId w:val="20"/>
-  </w:num>
-  <w:num w:numId="35" w16cid:durableId="77216917">
-    <w:abstractNumId w:val="30"/>
-  </w:num>
-  <w:num w:numId="36" w16cid:durableId="1330526222">
-    <w:abstractNumId w:val="35"/>
+  <w:num w:numId="45" w16cid:durableId="4139028">
+    <w:abstractNumId w:val="7"/>
   </w:num>
 </w:numbering>
 </file>

</xml_diff>